<commit_message>
Install my firts project
</commit_message>
<xml_diff>
--- a/Documentacion Curso Angular.docx
+++ b/Documentacion Curso Angular.docx
@@ -1446,7 +1446,7 @@
           <w:r>
             <w:fldChar w:fldCharType="separate"/>
           </w:r>
-          <w:hyperlink w:anchor="_Toc219838420" w:history="1">
+          <w:hyperlink w:anchor="_Toc219907194" w:history="1">
             <w:r>
               <w:rPr>
                 <w:rStyle w:val="Hipervnculo"/>
@@ -1476,7 +1476,7 @@
                 <w:noProof/>
                 <w:webHidden/>
               </w:rPr>
-              <w:instrText xml:space="preserve"> PAGEREF _Toc219838420 \h </w:instrText>
+              <w:instrText xml:space="preserve"> PAGEREF _Toc219907194 \h </w:instrText>
             </w:r>
             <w:r>
               <w:rPr>
@@ -1521,7 +1521,7 @@
               <w14:ligatures w14:val="none"/>
             </w:rPr>
           </w:pPr>
-          <w:hyperlink w:anchor="_Toc219838421" w:history="1">
+          <w:hyperlink w:anchor="_Toc219907195" w:history="1">
             <w:r>
               <w:rPr>
                 <w:rStyle w:val="Hipervnculo"/>
@@ -1549,7 +1549,7 @@
                 <w:noProof/>
                 <w:webHidden/>
               </w:rPr>
-              <w:instrText xml:space="preserve"> PAGEREF _Toc219838421 \h </w:instrText>
+              <w:instrText xml:space="preserve"> PAGEREF _Toc219907195 \h </w:instrText>
             </w:r>
             <w:r>
               <w:rPr>
@@ -1594,7 +1594,7 @@
               <w14:ligatures w14:val="none"/>
             </w:rPr>
           </w:pPr>
-          <w:hyperlink w:anchor="_Toc219838422" w:history="1">
+          <w:hyperlink w:anchor="_Toc219907196" w:history="1">
             <w:r>
               <w:rPr>
                 <w:rStyle w:val="Hipervnculo"/>
@@ -1624,7 +1624,7 @@
                 <w:noProof/>
                 <w:webHidden/>
               </w:rPr>
-              <w:instrText xml:space="preserve"> PAGEREF _Toc219838422 \h </w:instrText>
+              <w:instrText xml:space="preserve"> PAGEREF _Toc219907196 \h </w:instrText>
             </w:r>
             <w:r>
               <w:rPr>
@@ -1669,7 +1669,7 @@
               <w14:ligatures w14:val="none"/>
             </w:rPr>
           </w:pPr>
-          <w:hyperlink w:anchor="_Toc219838423" w:history="1">
+          <w:hyperlink w:anchor="_Toc219907197" w:history="1">
             <w:r>
               <w:rPr>
                 <w:rStyle w:val="Hipervnculo"/>
@@ -1699,7 +1699,7 @@
                 <w:noProof/>
                 <w:webHidden/>
               </w:rPr>
-              <w:instrText xml:space="preserve"> PAGEREF _Toc219838423 \h </w:instrText>
+              <w:instrText xml:space="preserve"> PAGEREF _Toc219907197 \h </w:instrText>
             </w:r>
             <w:r>
               <w:rPr>
@@ -1720,6 +1720,363 @@
                 <w:webHidden/>
               </w:rPr>
               <w:t>5</w:t>
+            </w:r>
+            <w:r>
+              <w:rPr>
+                <w:noProof/>
+                <w:webHidden/>
+              </w:rPr>
+              <w:fldChar w:fldCharType="end"/>
+            </w:r>
+          </w:hyperlink>
+        </w:p>
+        <w:p>
+          <w:pPr>
+            <w:pStyle w:val="TDC3"/>
+            <w:tabs>
+              <w:tab w:val="left" w:pos="880"/>
+              <w:tab w:val="right" w:leader="dot" w:pos="8828"/>
+            </w:tabs>
+            <w:rPr>
+              <w:rFonts w:eastAsiaTheme="minorEastAsia"/>
+              <w:noProof/>
+              <w:kern w:val="0"/>
+              <w:lang w:val="en-US" w:eastAsia="en-US"/>
+              <w14:ligatures w14:val="none"/>
+            </w:rPr>
+          </w:pPr>
+          <w:hyperlink w:anchor="_Toc219907198" w:history="1">
+            <w:r>
+              <w:rPr>
+                <w:rStyle w:val="Hipervnculo"/>
+                <w:b/>
+                <w:noProof/>
+                <w:lang w:val="es-MX"/>
+              </w:rPr>
+              <w:t>1.</w:t>
+            </w:r>
+            <w:r>
+              <w:rPr>
+                <w:rFonts w:eastAsiaTheme="minorEastAsia"/>
+                <w:noProof/>
+                <w:kern w:val="0"/>
+                <w:lang w:val="en-US" w:eastAsia="en-US"/>
+                <w14:ligatures w14:val="none"/>
+              </w:rPr>
+              <w:tab/>
+            </w:r>
+            <w:r>
+              <w:rPr>
+                <w:rStyle w:val="Hipervnculo"/>
+                <w:b/>
+                <w:noProof/>
+                <w:lang w:val="es-MX"/>
+              </w:rPr>
+              <w:t>Primeramente, lo de siempre necesitamos Node.js:</w:t>
+            </w:r>
+            <w:r>
+              <w:rPr>
+                <w:noProof/>
+                <w:webHidden/>
+              </w:rPr>
+              <w:tab/>
+            </w:r>
+            <w:r>
+              <w:rPr>
+                <w:noProof/>
+                <w:webHidden/>
+              </w:rPr>
+              <w:fldChar w:fldCharType="begin"/>
+            </w:r>
+            <w:r>
+              <w:rPr>
+                <w:noProof/>
+                <w:webHidden/>
+              </w:rPr>
+              <w:instrText xml:space="preserve"> PAGEREF _Toc219907198 \h </w:instrText>
+            </w:r>
+            <w:r>
+              <w:rPr>
+                <w:noProof/>
+                <w:webHidden/>
+              </w:rPr>
+            </w:r>
+            <w:r>
+              <w:rPr>
+                <w:noProof/>
+                <w:webHidden/>
+              </w:rPr>
+              <w:fldChar w:fldCharType="separate"/>
+            </w:r>
+            <w:r>
+              <w:rPr>
+                <w:noProof/>
+                <w:webHidden/>
+              </w:rPr>
+              <w:t>6</w:t>
+            </w:r>
+            <w:r>
+              <w:rPr>
+                <w:noProof/>
+                <w:webHidden/>
+              </w:rPr>
+              <w:fldChar w:fldCharType="end"/>
+            </w:r>
+          </w:hyperlink>
+        </w:p>
+        <w:p>
+          <w:pPr>
+            <w:pStyle w:val="TDC3"/>
+            <w:tabs>
+              <w:tab w:val="left" w:pos="880"/>
+              <w:tab w:val="right" w:leader="dot" w:pos="8828"/>
+            </w:tabs>
+            <w:rPr>
+              <w:rFonts w:eastAsiaTheme="minorEastAsia"/>
+              <w:noProof/>
+              <w:kern w:val="0"/>
+              <w:lang w:val="en-US" w:eastAsia="en-US"/>
+              <w14:ligatures w14:val="none"/>
+            </w:rPr>
+          </w:pPr>
+          <w:hyperlink w:anchor="_Toc219907199" w:history="1">
+            <w:r>
+              <w:rPr>
+                <w:rStyle w:val="Hipervnculo"/>
+                <w:b/>
+                <w:noProof/>
+                <w:lang w:val="es-MX"/>
+              </w:rPr>
+              <w:t>2.</w:t>
+            </w:r>
+            <w:r>
+              <w:rPr>
+                <w:rFonts w:eastAsiaTheme="minorEastAsia"/>
+                <w:noProof/>
+                <w:kern w:val="0"/>
+                <w:lang w:val="en-US" w:eastAsia="en-US"/>
+                <w14:ligatures w14:val="none"/>
+              </w:rPr>
+              <w:tab/>
+            </w:r>
+            <w:r>
+              <w:rPr>
+                <w:rStyle w:val="Hipervnculo"/>
+                <w:b/>
+                <w:noProof/>
+                <w:lang w:val="es-MX"/>
+              </w:rPr>
+              <w:t>Ya que tengamos Node.js instalado luego instalamos Angular con el siguiente comando:</w:t>
+            </w:r>
+            <w:r>
+              <w:rPr>
+                <w:noProof/>
+                <w:webHidden/>
+              </w:rPr>
+              <w:tab/>
+            </w:r>
+            <w:r>
+              <w:rPr>
+                <w:noProof/>
+                <w:webHidden/>
+              </w:rPr>
+              <w:fldChar w:fldCharType="begin"/>
+            </w:r>
+            <w:r>
+              <w:rPr>
+                <w:noProof/>
+                <w:webHidden/>
+              </w:rPr>
+              <w:instrText xml:space="preserve"> PAGEREF _Toc219907199 \h </w:instrText>
+            </w:r>
+            <w:r>
+              <w:rPr>
+                <w:noProof/>
+                <w:webHidden/>
+              </w:rPr>
+            </w:r>
+            <w:r>
+              <w:rPr>
+                <w:noProof/>
+                <w:webHidden/>
+              </w:rPr>
+              <w:fldChar w:fldCharType="separate"/>
+            </w:r>
+            <w:r>
+              <w:rPr>
+                <w:noProof/>
+                <w:webHidden/>
+              </w:rPr>
+              <w:t>7</w:t>
+            </w:r>
+            <w:r>
+              <w:rPr>
+                <w:noProof/>
+                <w:webHidden/>
+              </w:rPr>
+              <w:fldChar w:fldCharType="end"/>
+            </w:r>
+          </w:hyperlink>
+        </w:p>
+        <w:p>
+          <w:pPr>
+            <w:pStyle w:val="TDC3"/>
+            <w:tabs>
+              <w:tab w:val="left" w:pos="880"/>
+              <w:tab w:val="right" w:leader="dot" w:pos="8828"/>
+            </w:tabs>
+            <w:rPr>
+              <w:rFonts w:eastAsiaTheme="minorEastAsia"/>
+              <w:noProof/>
+              <w:kern w:val="0"/>
+              <w:lang w:val="en-US" w:eastAsia="en-US"/>
+              <w14:ligatures w14:val="none"/>
+            </w:rPr>
+          </w:pPr>
+          <w:hyperlink w:anchor="_Toc219907200" w:history="1">
+            <w:r>
+              <w:rPr>
+                <w:rStyle w:val="Hipervnculo"/>
+                <w:b/>
+                <w:noProof/>
+                <w:lang w:val="es-MX"/>
+              </w:rPr>
+              <w:t>3.</w:t>
+            </w:r>
+            <w:r>
+              <w:rPr>
+                <w:rFonts w:eastAsiaTheme="minorEastAsia"/>
+                <w:noProof/>
+                <w:kern w:val="0"/>
+                <w:lang w:val="en-US" w:eastAsia="en-US"/>
+                <w14:ligatures w14:val="none"/>
+              </w:rPr>
+              <w:tab/>
+            </w:r>
+            <w:r>
+              <w:rPr>
+                <w:rStyle w:val="Hipervnculo"/>
+                <w:b/>
+                <w:noProof/>
+                <w:lang w:val="es-MX"/>
+              </w:rPr>
+              <w:t>Luego creación de mi app Angular o como crear un proyecto:</w:t>
+            </w:r>
+            <w:r>
+              <w:rPr>
+                <w:noProof/>
+                <w:webHidden/>
+              </w:rPr>
+              <w:tab/>
+            </w:r>
+            <w:r>
+              <w:rPr>
+                <w:noProof/>
+                <w:webHidden/>
+              </w:rPr>
+              <w:fldChar w:fldCharType="begin"/>
+            </w:r>
+            <w:r>
+              <w:rPr>
+                <w:noProof/>
+                <w:webHidden/>
+              </w:rPr>
+              <w:instrText xml:space="preserve"> PAGEREF _Toc219907200 \h </w:instrText>
+            </w:r>
+            <w:r>
+              <w:rPr>
+                <w:noProof/>
+                <w:webHidden/>
+              </w:rPr>
+            </w:r>
+            <w:r>
+              <w:rPr>
+                <w:noProof/>
+                <w:webHidden/>
+              </w:rPr>
+              <w:fldChar w:fldCharType="separate"/>
+            </w:r>
+            <w:r>
+              <w:rPr>
+                <w:noProof/>
+                <w:webHidden/>
+              </w:rPr>
+              <w:t>8</w:t>
+            </w:r>
+            <w:r>
+              <w:rPr>
+                <w:noProof/>
+                <w:webHidden/>
+              </w:rPr>
+              <w:fldChar w:fldCharType="end"/>
+            </w:r>
+          </w:hyperlink>
+        </w:p>
+        <w:p>
+          <w:pPr>
+            <w:pStyle w:val="TDC3"/>
+            <w:tabs>
+              <w:tab w:val="right" w:leader="dot" w:pos="8828"/>
+            </w:tabs>
+            <w:rPr>
+              <w:rFonts w:eastAsiaTheme="minorEastAsia"/>
+              <w:noProof/>
+              <w:kern w:val="0"/>
+              <w:lang w:val="en-US" w:eastAsia="en-US"/>
+              <w14:ligatures w14:val="none"/>
+            </w:rPr>
+          </w:pPr>
+          <w:hyperlink w:anchor="_Toc219907201" w:history="1">
+            <w:r>
+              <w:rPr>
+                <w:rStyle w:val="Hipervnculo"/>
+                <w:b/>
+                <w:i/>
+                <w:noProof/>
+                <w:lang w:val="es-MX"/>
+              </w:rPr>
+              <w:t>Error de que el teminal no realiza preguntas de configuración</w:t>
+            </w:r>
+            <w:r>
+              <w:rPr>
+                <w:noProof/>
+                <w:webHidden/>
+              </w:rPr>
+              <w:tab/>
+            </w:r>
+            <w:r>
+              <w:rPr>
+                <w:noProof/>
+                <w:webHidden/>
+              </w:rPr>
+              <w:fldChar w:fldCharType="begin"/>
+            </w:r>
+            <w:r>
+              <w:rPr>
+                <w:noProof/>
+                <w:webHidden/>
+              </w:rPr>
+              <w:instrText xml:space="preserve"> PAGEREF _Toc219907201 \h </w:instrText>
+            </w:r>
+            <w:r>
+              <w:rPr>
+                <w:noProof/>
+                <w:webHidden/>
+              </w:rPr>
+            </w:r>
+            <w:r>
+              <w:rPr>
+                <w:noProof/>
+                <w:webHidden/>
+              </w:rPr>
+              <w:fldChar w:fldCharType="separate"/>
+            </w:r>
+            <w:r>
+              <w:rPr>
+                <w:noProof/>
+                <w:webHidden/>
+              </w:rPr>
+              <w:t>10</w:t>
             </w:r>
             <w:r>
               <w:rPr>
@@ -1760,10 +2117,6 @@
     <w:p/>
     <w:p/>
     <w:p/>
-    <w:p/>
-    <w:p/>
-    <w:p/>
-    <w:p/>
     <w:p>
       <w:pPr>
         <w:pStyle w:val="Ttulo1"/>
@@ -1776,7 +2129,7 @@
           <w:lang w:val="es-MX"/>
         </w:rPr>
       </w:pPr>
-      <w:bookmarkStart w:id="0" w:name="_Toc219838420"/>
+      <w:bookmarkStart w:id="0" w:name="_Toc219907194"/>
       <w:r>
         <w:rPr>
           <w:rFonts w:ascii="Arial" w:hAnsi="Arial" w:cs="Arial"/>
@@ -1805,7 +2158,7 @@
           <w:b/>
         </w:rPr>
       </w:pPr>
-      <w:bookmarkStart w:id="1" w:name="_Toc219838421"/>
+      <w:bookmarkStart w:id="1" w:name="_Toc219907195"/>
       <w:r>
         <w:rPr>
           <w:b/>
@@ -1838,7 +2191,7 @@
           <w:lang w:val="en-US" w:eastAsia="en-US"/>
         </w:rPr>
         <w:drawing>
-          <wp:inline distT="0" distB="0" distL="0" distR="0" wp14:anchorId="653ECB3A" wp14:editId="350751B4">
+          <wp:inline distT="0" distB="0" distL="0" distR="0" wp14:anchorId="254AFE79" wp14:editId="49112F10">
             <wp:extent cx="5612130" cy="2163445"/>
             <wp:effectExtent l="0" t="0" r="7620" b="8255"/>
             <wp:docPr id="1" name="Imagen 1"/>
@@ -1884,7 +2237,7 @@
           <w:lang w:val="en-US" w:eastAsia="en-US"/>
         </w:rPr>
         <w:drawing>
-          <wp:inline distT="0" distB="0" distL="0" distR="0" wp14:anchorId="74D633DD" wp14:editId="58909E71">
+          <wp:inline distT="0" distB="0" distL="0" distR="0" wp14:anchorId="3347611D" wp14:editId="54656961">
             <wp:extent cx="5404766" cy="3343275"/>
             <wp:effectExtent l="0" t="0" r="5715" b="0"/>
             <wp:docPr id="9" name="Imagen 9"/>
@@ -2042,7 +2395,7 @@
           <w:lang w:val="es-MX"/>
         </w:rPr>
       </w:pPr>
-      <w:bookmarkStart w:id="2" w:name="_Toc219838422"/>
+      <w:bookmarkStart w:id="2" w:name="_Toc219907196"/>
       <w:r>
         <w:rPr>
           <w:rFonts w:ascii="Arial" w:hAnsi="Arial" w:cs="Arial"/>
@@ -2104,10 +2457,11 @@
       </w:pPr>
       <w:r>
         <w:rPr>
-          <w:lang w:val="es-MX"/>
+          <w:noProof/>
+          <w:lang w:val="en-US" w:eastAsia="en-US"/>
         </w:rPr>
         <w:drawing>
-          <wp:inline distT="0" distB="0" distL="0" distR="0" wp14:anchorId="3F1B4A50" wp14:editId="14FEC32B">
+          <wp:inline distT="0" distB="0" distL="0" distR="0" wp14:anchorId="518891E4" wp14:editId="7F51C7FE">
             <wp:extent cx="5038725" cy="2395646"/>
             <wp:effectExtent l="0" t="0" r="0" b="5080"/>
             <wp:docPr id="2" name="Imagen 2"/>
@@ -2165,10 +2519,11 @@
       </w:pPr>
       <w:r>
         <w:rPr>
-          <w:lang w:val="es-MX"/>
+          <w:noProof/>
+          <w:lang w:val="en-US" w:eastAsia="en-US"/>
         </w:rPr>
         <w:drawing>
-          <wp:inline distT="0" distB="0" distL="0" distR="0" wp14:anchorId="0C9215E0" wp14:editId="5B5DF044">
+          <wp:inline distT="0" distB="0" distL="0" distR="0" wp14:anchorId="7F725840" wp14:editId="60B08E8D">
             <wp:extent cx="1866900" cy="2680474"/>
             <wp:effectExtent l="0" t="0" r="0" b="5715"/>
             <wp:docPr id="3" name="Imagen 3"/>
@@ -2226,10 +2581,11 @@
       </w:pPr>
       <w:r>
         <w:rPr>
-          <w:lang w:val="es-MX"/>
+          <w:noProof/>
+          <w:lang w:val="en-US" w:eastAsia="en-US"/>
         </w:rPr>
         <w:drawing>
-          <wp:inline distT="0" distB="0" distL="0" distR="0" wp14:anchorId="3DD73BE4" wp14:editId="052175D8">
+          <wp:inline distT="0" distB="0" distL="0" distR="0" wp14:anchorId="7059A870" wp14:editId="3A9FBC23">
             <wp:extent cx="5612130" cy="2004695"/>
             <wp:effectExtent l="0" t="0" r="7620" b="0"/>
             <wp:docPr id="5" name="Imagen 5"/>
@@ -2333,7 +2689,7 @@
           <w:lang w:val="es-MX"/>
         </w:rPr>
       </w:pPr>
-      <w:bookmarkStart w:id="3" w:name="_Toc219838423"/>
+      <w:bookmarkStart w:id="3" w:name="_Toc219907197"/>
       <w:r>
         <w:rPr>
           <w:rFonts w:ascii="Arial" w:hAnsi="Arial" w:cs="Arial"/>
@@ -2342,17 +2698,7 @@
           <w:szCs w:val="24"/>
           <w:lang w:val="es-MX"/>
         </w:rPr>
-        <w:t xml:space="preserve">Instalación de </w:t>
-      </w:r>
-      <w:r>
-        <w:rPr>
-          <w:rFonts w:ascii="Arial" w:hAnsi="Arial" w:cs="Arial"/>
-          <w:b/>
-          <w:sz w:val="24"/>
-          <w:szCs w:val="24"/>
-          <w:lang w:val="es-MX"/>
-        </w:rPr>
-        <w:t>Angular</w:t>
+        <w:t>Instalación de Angular</w:t>
       </w:r>
       <w:bookmarkEnd w:id="3"/>
     </w:p>
@@ -2384,10 +2730,11 @@
       </w:pPr>
       <w:r>
         <w:rPr>
-          <w:lang w:val="es-MX"/>
+          <w:noProof/>
+          <w:lang w:val="en-US" w:eastAsia="en-US"/>
         </w:rPr>
         <w:drawing>
-          <wp:inline distT="0" distB="0" distL="0" distR="0" wp14:anchorId="147DC4EF" wp14:editId="6A24F6B0">
+          <wp:inline distT="0" distB="0" distL="0" distR="0" wp14:anchorId="1D01507A" wp14:editId="56790FEB">
             <wp:extent cx="5612130" cy="1445895"/>
             <wp:effectExtent l="0" t="0" r="7620" b="1905"/>
             <wp:docPr id="6" name="Imagen 6"/>
@@ -2435,6 +2782,7 @@
           <w:lang w:val="es-MX"/>
         </w:rPr>
       </w:pPr>
+      <w:bookmarkStart w:id="4" w:name="_Toc219907198"/>
       <w:r>
         <w:rPr>
           <w:b/>
@@ -2442,6 +2790,7 @@
         </w:rPr>
         <w:t>Primeramente, lo de siempre necesitamos Node.js:</w:t>
       </w:r>
+      <w:bookmarkEnd w:id="4"/>
     </w:p>
     <w:p>
       <w:pPr>
@@ -2459,10 +2808,11 @@
       </w:pPr>
       <w:r>
         <w:rPr>
-          <w:lang w:val="es-MX"/>
+          <w:noProof/>
+          <w:lang w:val="en-US" w:eastAsia="en-US"/>
         </w:rPr>
         <w:drawing>
-          <wp:inline distT="0" distB="0" distL="0" distR="0" wp14:anchorId="731AE4F5" wp14:editId="608E6AF3">
+          <wp:inline distT="0" distB="0" distL="0" distR="0" wp14:anchorId="7D647BAA" wp14:editId="12E92C09">
             <wp:extent cx="3324225" cy="2290246"/>
             <wp:effectExtent l="0" t="0" r="0" b="0"/>
             <wp:docPr id="7" name="Imagen 7"/>
@@ -2507,11 +2857,12 @@
       </w:pPr>
       <w:r>
         <w:rPr>
-          <w:lang w:val="es-MX"/>
+          <w:noProof/>
+          <w:lang w:val="en-US" w:eastAsia="en-US"/>
         </w:rPr>
         <w:lastRenderedPageBreak/>
         <w:drawing>
-          <wp:inline distT="0" distB="0" distL="0" distR="0" wp14:anchorId="53CE7948" wp14:editId="25297950">
+          <wp:inline distT="0" distB="0" distL="0" distR="0" wp14:anchorId="164B11BD" wp14:editId="58F4498A">
             <wp:extent cx="4215143" cy="2324100"/>
             <wp:effectExtent l="0" t="0" r="0" b="0"/>
             <wp:docPr id="10" name="Imagen 10"/>
@@ -2556,10 +2907,11 @@
       </w:pPr>
       <w:r>
         <w:rPr>
-          <w:lang w:val="es-MX"/>
+          <w:noProof/>
+          <w:lang w:val="en-US" w:eastAsia="en-US"/>
         </w:rPr>
         <w:drawing>
-          <wp:inline distT="0" distB="0" distL="0" distR="0" wp14:anchorId="66A15045" wp14:editId="62D3271E">
+          <wp:inline distT="0" distB="0" distL="0" distR="0" wp14:anchorId="2EB610B8" wp14:editId="19AC37AA">
             <wp:extent cx="4619625" cy="1759932"/>
             <wp:effectExtent l="0" t="0" r="0" b="0"/>
             <wp:docPr id="11" name="Imagen 11"/>
@@ -2618,10 +2970,11 @@
       </w:pPr>
       <w:r>
         <w:rPr>
-          <w:lang w:val="es-MX"/>
+          <w:noProof/>
+          <w:lang w:val="en-US" w:eastAsia="en-US"/>
         </w:rPr>
         <w:drawing>
-          <wp:inline distT="0" distB="0" distL="0" distR="0" wp14:anchorId="43530D7F" wp14:editId="187C4050">
+          <wp:inline distT="0" distB="0" distL="0" distR="0" wp14:anchorId="7EE03FE8" wp14:editId="7C00AE99">
             <wp:extent cx="3524742" cy="600159"/>
             <wp:effectExtent l="0" t="0" r="0" b="9525"/>
             <wp:docPr id="13" name="Imagen 13"/>
@@ -2676,6 +3029,7 @@
           <w:lang w:val="es-MX"/>
         </w:rPr>
       </w:pPr>
+      <w:bookmarkStart w:id="5" w:name="_Toc219907199"/>
       <w:r>
         <w:rPr>
           <w:b/>
@@ -2683,28 +3037,30 @@
         </w:rPr>
         <w:t>Ya que tengamos Node.js instalado luego instalamos Angular con el siguiente comando:</w:t>
       </w:r>
-    </w:p>
-    <w:p>
-      <w:pPr>
-        <w:pStyle w:val="Prrafodelista"/>
-        <w:rPr>
-          <w:lang w:val="es-MX"/>
-        </w:rPr>
-      </w:pPr>
-    </w:p>
-    <w:p>
-      <w:pPr>
-        <w:pStyle w:val="Prrafodelista"/>
-        <w:rPr>
-          <w:lang w:val="es-MX"/>
-        </w:rPr>
-      </w:pPr>
-      <w:r>
-        <w:rPr>
-          <w:lang w:val="es-MX"/>
+      <w:bookmarkEnd w:id="5"/>
+    </w:p>
+    <w:p>
+      <w:pPr>
+        <w:pStyle w:val="Prrafodelista"/>
+        <w:rPr>
+          <w:lang w:val="es-MX"/>
+        </w:rPr>
+      </w:pPr>
+    </w:p>
+    <w:p>
+      <w:pPr>
+        <w:pStyle w:val="Prrafodelista"/>
+        <w:rPr>
+          <w:lang w:val="es-MX"/>
+        </w:rPr>
+      </w:pPr>
+      <w:r>
+        <w:rPr>
+          <w:noProof/>
+          <w:lang w:val="en-US" w:eastAsia="en-US"/>
         </w:rPr>
         <w:drawing>
-          <wp:inline distT="0" distB="0" distL="0" distR="0" wp14:anchorId="3BA09178" wp14:editId="72CBFEF9">
+          <wp:inline distT="0" distB="0" distL="0" distR="0" wp14:anchorId="41372595" wp14:editId="7BA9A4A9">
             <wp:extent cx="5612130" cy="1510030"/>
             <wp:effectExtent l="0" t="0" r="7620" b="0"/>
             <wp:docPr id="12" name="Imagen 12"/>
@@ -2800,6 +3156,50 @@
     <w:p>
       <w:pPr>
         <w:pStyle w:val="Prrafodelista"/>
+        <w:rPr>
+          <w:lang w:val="es-MX"/>
+        </w:rPr>
+      </w:pPr>
+      <w:proofErr w:type="spellStart"/>
+      <w:r>
+        <w:rPr>
+          <w:lang w:val="es-MX"/>
+        </w:rPr>
+        <w:t>Mourev</w:t>
+      </w:r>
+      <w:proofErr w:type="spellEnd"/>
+      <w:r>
+        <w:rPr>
+          <w:lang w:val="es-MX"/>
+        </w:rPr>
+        <w:t xml:space="preserve"> </w:t>
+      </w:r>
+      <w:proofErr w:type="spellStart"/>
+      <w:r>
+        <w:rPr>
+          <w:lang w:val="es-MX"/>
+        </w:rPr>
+        <w:t>Map</w:t>
+      </w:r>
+      <w:proofErr w:type="spellEnd"/>
+      <w:r>
+        <w:rPr>
+          <w:lang w:val="es-MX"/>
+        </w:rPr>
+        <w:t>:</w:t>
+      </w:r>
+    </w:p>
+    <w:p>
+      <w:pPr>
+        <w:pStyle w:val="Prrafodelista"/>
+        <w:rPr>
+          <w:lang w:val="es-MX"/>
+        </w:rPr>
+      </w:pPr>
+    </w:p>
+    <w:p>
+      <w:pPr>
+        <w:pStyle w:val="Prrafodelista"/>
         <w:jc w:val="center"/>
         <w:rPr>
           <w:lang w:val="es-MX"/>
@@ -2807,13 +3207,14 @@
       </w:pPr>
       <w:r>
         <w:rPr>
-          <w:lang w:val="es-MX"/>
+          <w:noProof/>
+          <w:lang w:val="en-US" w:eastAsia="en-US"/>
         </w:rPr>
         <w:drawing>
-          <wp:inline distT="0" distB="0" distL="0" distR="0" wp14:anchorId="3E4F7B22" wp14:editId="2B01641D">
-            <wp:extent cx="4848902" cy="2095792"/>
-            <wp:effectExtent l="0" t="0" r="8890" b="0"/>
-            <wp:docPr id="14" name="Imagen 14"/>
+          <wp:inline distT="0" distB="0" distL="0" distR="0" wp14:anchorId="361ED7F0" wp14:editId="584EE56F">
+            <wp:extent cx="3019846" cy="2286319"/>
+            <wp:effectExtent l="0" t="0" r="9525" b="0"/>
+            <wp:docPr id="18" name="Imagen 18"/>
             <wp:cNvGraphicFramePr>
               <a:graphicFrameLocks xmlns:a="http://schemas.openxmlformats.org/drawingml/2006/main" noChangeAspect="1"/>
             </wp:cNvGraphicFramePr>
@@ -2833,7 +3234,7 @@
                   <pic:spPr>
                     <a:xfrm>
                       <a:off x="0" y="0"/>
-                      <a:ext cx="4848902" cy="2095792"/>
+                      <a:ext cx="3019846" cy="2286319"/>
                     </a:xfrm>
                     <a:prstGeom prst="rect">
                       <a:avLst/>
@@ -2858,6 +3259,28 @@
     <w:p>
       <w:pPr>
         <w:pStyle w:val="Prrafodelista"/>
+        <w:rPr>
+          <w:lang w:val="es-MX"/>
+        </w:rPr>
+      </w:pPr>
+      <w:r>
+        <w:rPr>
+          <w:lang w:val="es-MX"/>
+        </w:rPr>
+        <w:t>Yo:</w:t>
+      </w:r>
+    </w:p>
+    <w:p>
+      <w:pPr>
+        <w:pStyle w:val="Prrafodelista"/>
+        <w:rPr>
+          <w:lang w:val="es-MX"/>
+        </w:rPr>
+      </w:pPr>
+    </w:p>
+    <w:p>
+      <w:pPr>
+        <w:pStyle w:val="Prrafodelista"/>
         <w:jc w:val="center"/>
         <w:rPr>
           <w:lang w:val="es-MX"/>
@@ -2865,13 +3288,14 @@
       </w:pPr>
       <w:r>
         <w:rPr>
-          <w:lang w:val="es-MX"/>
+          <w:noProof/>
+          <w:lang w:val="en-US" w:eastAsia="en-US"/>
         </w:rPr>
         <w:drawing>
-          <wp:inline distT="0" distB="0" distL="0" distR="0" wp14:anchorId="6698DE37" wp14:editId="69B860B0">
-            <wp:extent cx="4791744" cy="2295845"/>
-            <wp:effectExtent l="0" t="0" r="8890" b="9525"/>
-            <wp:docPr id="16" name="Imagen 16"/>
+          <wp:inline distT="0" distB="0" distL="0" distR="0" wp14:anchorId="65C4A598" wp14:editId="4411A2FE">
+            <wp:extent cx="4848902" cy="2095792"/>
+            <wp:effectExtent l="0" t="0" r="8890" b="0"/>
+            <wp:docPr id="14" name="Imagen 14"/>
             <wp:cNvGraphicFramePr>
               <a:graphicFrameLocks xmlns:a="http://schemas.openxmlformats.org/drawingml/2006/main" noChangeAspect="1"/>
             </wp:cNvGraphicFramePr>
@@ -2891,7 +3315,7 @@
                   <pic:spPr>
                     <a:xfrm>
                       <a:off x="0" y="0"/>
-                      <a:ext cx="4791744" cy="2295845"/>
+                      <a:ext cx="4848902" cy="2095792"/>
                     </a:xfrm>
                     <a:prstGeom prst="rect">
                       <a:avLst/>
@@ -2907,176 +3331,31 @@
     <w:p>
       <w:pPr>
         <w:pStyle w:val="Prrafodelista"/>
-        <w:rPr>
-          <w:lang w:val="es-MX"/>
-        </w:rPr>
-      </w:pPr>
-    </w:p>
-    <w:p>
-      <w:pPr>
-        <w:pStyle w:val="Prrafodelista"/>
-        <w:rPr>
-          <w:lang w:val="es-MX"/>
-        </w:rPr>
-      </w:pPr>
-      <w:r>
-        <w:rPr>
-          <w:lang w:val="es-MX"/>
-        </w:rPr>
-        <w:t>Y listo</w:t>
-      </w:r>
-    </w:p>
-    <w:p>
-      <w:pPr>
-        <w:pStyle w:val="Prrafodelista"/>
-        <w:rPr>
-          <w:lang w:val="es-MX"/>
-        </w:rPr>
-      </w:pPr>
-    </w:p>
-    <w:p>
-      <w:pPr>
-        <w:pStyle w:val="Prrafodelista"/>
-        <w:rPr>
-          <w:b/>
-          <w:lang w:val="es-MX"/>
-        </w:rPr>
-      </w:pPr>
-      <w:r>
-        <w:rPr>
-          <w:b/>
-          <w:lang w:val="es-MX"/>
-        </w:rPr>
-        <w:t xml:space="preserve">Recordemos que la Documentación es todo. </w:t>
-      </w:r>
-    </w:p>
-    <w:p>
-      <w:pPr>
-        <w:pStyle w:val="Prrafodelista"/>
-        <w:rPr>
-          <w:b/>
-          <w:lang w:val="es-MX"/>
-        </w:rPr>
-      </w:pPr>
-    </w:p>
-    <w:p>
-      <w:pPr>
-        <w:rPr>
-          <w:lang w:val="es-MX"/>
-        </w:rPr>
-      </w:pPr>
-    </w:p>
-    <w:p>
-      <w:pPr>
-        <w:rPr>
-          <w:lang w:val="es-MX"/>
-        </w:rPr>
-      </w:pPr>
-    </w:p>
-    <w:p>
-      <w:pPr>
-        <w:rPr>
-          <w:lang w:val="es-MX"/>
-        </w:rPr>
-      </w:pPr>
-    </w:p>
-    <w:p>
-      <w:pPr>
-        <w:rPr>
-          <w:lang w:val="es-MX"/>
-        </w:rPr>
-      </w:pPr>
-    </w:p>
-    <w:p>
-      <w:pPr>
-        <w:rPr>
-          <w:lang w:val="es-MX"/>
-        </w:rPr>
-      </w:pPr>
-    </w:p>
-    <w:p>
-      <w:pPr>
-        <w:rPr>
-          <w:lang w:val="es-MX"/>
-        </w:rPr>
-      </w:pPr>
-      <w:bookmarkStart w:id="4" w:name="_GoBack"/>
-      <w:bookmarkEnd w:id="4"/>
-    </w:p>
-    <w:p>
-      <w:pPr>
-        <w:pStyle w:val="Ttulo3"/>
-        <w:numPr>
-          <w:ilvl w:val="0"/>
-          <w:numId w:val="22"/>
-        </w:numPr>
-        <w:rPr>
-          <w:b/>
-          <w:lang w:val="es-MX"/>
-        </w:rPr>
-      </w:pPr>
-      <w:r>
-        <w:rPr>
-          <w:b/>
-          <w:lang w:val="es-MX"/>
+        <w:jc w:val="center"/>
+        <w:rPr>
+          <w:lang w:val="es-MX"/>
+        </w:rPr>
+      </w:pPr>
+    </w:p>
+    <w:p>
+      <w:pPr>
+        <w:pStyle w:val="Prrafodelista"/>
+        <w:jc w:val="center"/>
+        <w:rPr>
+          <w:lang w:val="es-MX"/>
+        </w:rPr>
+      </w:pPr>
+      <w:r>
+        <w:rPr>
+          <w:noProof/>
+          <w:lang w:val="en-US" w:eastAsia="en-US"/>
         </w:rPr>
         <w:lastRenderedPageBreak/>
-        <w:t>Luego creación de mi app Angular</w:t>
-      </w:r>
-      <w:r>
-        <w:rPr>
-          <w:b/>
-          <w:lang w:val="es-MX"/>
-        </w:rPr>
-        <w:t xml:space="preserve"> </w:t>
-      </w:r>
-      <w:r>
-        <w:rPr>
-          <w:b/>
-          <w:lang w:val="es-MX"/>
-        </w:rPr>
-        <w:t>o como</w:t>
-      </w:r>
-      <w:r>
-        <w:rPr>
-          <w:b/>
-          <w:lang w:val="es-MX"/>
-        </w:rPr>
-        <w:t xml:space="preserve"> crear un proyecto</w:t>
-      </w:r>
-      <w:r>
-        <w:rPr>
-          <w:b/>
-          <w:lang w:val="es-MX"/>
-        </w:rPr>
-        <w:t>:</w:t>
-      </w:r>
-    </w:p>
-    <w:p>
-      <w:pPr>
-        <w:pStyle w:val="Prrafodelista"/>
-        <w:rPr>
-          <w:lang w:val="es-MX"/>
-        </w:rPr>
-      </w:pPr>
-    </w:p>
-    <w:p>
-      <w:pPr>
-        <w:pStyle w:val="Prrafodelista"/>
-        <w:jc w:val="center"/>
-        <w:rPr>
-          <w:lang w:val="es-MX"/>
-        </w:rPr>
-      </w:pPr>
-      <w:r>
-        <w:rPr>
-          <w:lang w:val="es-MX"/>
-        </w:rPr>
         <w:drawing>
-          <wp:inline distT="0" distB="0" distL="0" distR="0" wp14:anchorId="5D27B8A9" wp14:editId="7C159F2C">
-            <wp:extent cx="5612130" cy="1805305"/>
-            <wp:effectExtent l="0" t="0" r="7620" b="4445"/>
-            <wp:docPr id="15" name="Imagen 15"/>
+          <wp:inline distT="0" distB="0" distL="0" distR="0" wp14:anchorId="73A6BDE4" wp14:editId="5ECFC8F1">
+            <wp:extent cx="4791744" cy="2295845"/>
+            <wp:effectExtent l="0" t="0" r="8890" b="9525"/>
+            <wp:docPr id="16" name="Imagen 16"/>
             <wp:cNvGraphicFramePr>
               <a:graphicFrameLocks xmlns:a="http://schemas.openxmlformats.org/drawingml/2006/main" noChangeAspect="1"/>
             </wp:cNvGraphicFramePr>
@@ -3096,6 +3375,218 @@
                   <pic:spPr>
                     <a:xfrm>
                       <a:off x="0" y="0"/>
+                      <a:ext cx="4791744" cy="2295845"/>
+                    </a:xfrm>
+                    <a:prstGeom prst="rect">
+                      <a:avLst/>
+                    </a:prstGeom>
+                  </pic:spPr>
+                </pic:pic>
+              </a:graphicData>
+            </a:graphic>
+          </wp:inline>
+        </w:drawing>
+      </w:r>
+    </w:p>
+    <w:p>
+      <w:pPr>
+        <w:pStyle w:val="Prrafodelista"/>
+        <w:rPr>
+          <w:lang w:val="es-MX"/>
+        </w:rPr>
+      </w:pPr>
+    </w:p>
+    <w:p>
+      <w:pPr>
+        <w:pStyle w:val="Prrafodelista"/>
+        <w:rPr>
+          <w:lang w:val="es-MX"/>
+        </w:rPr>
+      </w:pPr>
+      <w:r>
+        <w:rPr>
+          <w:lang w:val="es-MX"/>
+        </w:rPr>
+        <w:t>Y listo</w:t>
+      </w:r>
+    </w:p>
+    <w:p>
+      <w:pPr>
+        <w:pStyle w:val="Prrafodelista"/>
+        <w:rPr>
+          <w:lang w:val="es-MX"/>
+        </w:rPr>
+      </w:pPr>
+    </w:p>
+    <w:p>
+      <w:pPr>
+        <w:pStyle w:val="Prrafodelista"/>
+        <w:rPr>
+          <w:b/>
+          <w:lang w:val="es-MX"/>
+        </w:rPr>
+      </w:pPr>
+      <w:r>
+        <w:rPr>
+          <w:b/>
+          <w:lang w:val="es-MX"/>
+        </w:rPr>
+        <w:t xml:space="preserve">Recordemos que la Documentación es todo. </w:t>
+      </w:r>
+    </w:p>
+    <w:p>
+      <w:pPr>
+        <w:pStyle w:val="Prrafodelista"/>
+        <w:rPr>
+          <w:b/>
+          <w:lang w:val="es-MX"/>
+        </w:rPr>
+      </w:pPr>
+    </w:p>
+    <w:p>
+      <w:pPr>
+        <w:rPr>
+          <w:lang w:val="es-MX"/>
+        </w:rPr>
+      </w:pPr>
+    </w:p>
+    <w:p>
+      <w:pPr>
+        <w:rPr>
+          <w:lang w:val="es-MX"/>
+        </w:rPr>
+      </w:pPr>
+    </w:p>
+    <w:p>
+      <w:pPr>
+        <w:rPr>
+          <w:lang w:val="es-MX"/>
+        </w:rPr>
+      </w:pPr>
+    </w:p>
+    <w:p>
+      <w:pPr>
+        <w:rPr>
+          <w:lang w:val="es-MX"/>
+        </w:rPr>
+      </w:pPr>
+    </w:p>
+    <w:p>
+      <w:pPr>
+        <w:rPr>
+          <w:lang w:val="es-MX"/>
+        </w:rPr>
+      </w:pPr>
+    </w:p>
+    <w:p>
+      <w:pPr>
+        <w:rPr>
+          <w:lang w:val="es-MX"/>
+        </w:rPr>
+      </w:pPr>
+    </w:p>
+    <w:p>
+      <w:pPr>
+        <w:pStyle w:val="Ttulo3"/>
+        <w:numPr>
+          <w:ilvl w:val="0"/>
+          <w:numId w:val="22"/>
+        </w:numPr>
+        <w:rPr>
+          <w:b/>
+          <w:lang w:val="es-MX"/>
+        </w:rPr>
+      </w:pPr>
+      <w:bookmarkStart w:id="6" w:name="_Toc219907200"/>
+      <w:r>
+        <w:rPr>
+          <w:b/>
+          <w:lang w:val="es-MX"/>
+        </w:rPr>
+        <w:t>Luego creación de mi app Angular</w:t>
+      </w:r>
+      <w:r>
+        <w:rPr>
+          <w:b/>
+          <w:lang w:val="es-MX"/>
+        </w:rPr>
+        <w:t xml:space="preserve"> </w:t>
+      </w:r>
+      <w:r>
+        <w:rPr>
+          <w:b/>
+          <w:lang w:val="es-MX"/>
+        </w:rPr>
+        <w:t>o como</w:t>
+      </w:r>
+      <w:r>
+        <w:rPr>
+          <w:b/>
+          <w:lang w:val="es-MX"/>
+        </w:rPr>
+        <w:t xml:space="preserve"> crear un proyecto</w:t>
+      </w:r>
+      <w:r>
+        <w:rPr>
+          <w:b/>
+          <w:lang w:val="es-MX"/>
+        </w:rPr>
+        <w:t>:</w:t>
+      </w:r>
+      <w:bookmarkEnd w:id="6"/>
+    </w:p>
+    <w:p>
+      <w:pPr>
+        <w:rPr>
+          <w:lang w:val="es-MX"/>
+        </w:rPr>
+      </w:pPr>
+    </w:p>
+    <w:p>
+      <w:pPr>
+        <w:pStyle w:val="Prrafodelista"/>
+        <w:rPr>
+          <w:lang w:val="es-MX"/>
+        </w:rPr>
+      </w:pPr>
+    </w:p>
+    <w:p>
+      <w:pPr>
+        <w:pStyle w:val="Prrafodelista"/>
+        <w:jc w:val="center"/>
+        <w:rPr>
+          <w:lang w:val="es-MX"/>
+        </w:rPr>
+      </w:pPr>
+      <w:r>
+        <w:rPr>
+          <w:noProof/>
+          <w:lang w:val="en-US" w:eastAsia="en-US"/>
+        </w:rPr>
+        <w:drawing>
+          <wp:inline distT="0" distB="0" distL="0" distR="0" wp14:anchorId="645C9BCB" wp14:editId="4FD19735">
+            <wp:extent cx="5612130" cy="1805305"/>
+            <wp:effectExtent l="0" t="0" r="7620" b="4445"/>
+            <wp:docPr id="15" name="Imagen 15"/>
+            <wp:cNvGraphicFramePr>
+              <a:graphicFrameLocks xmlns:a="http://schemas.openxmlformats.org/drawingml/2006/main" noChangeAspect="1"/>
+            </wp:cNvGraphicFramePr>
+            <a:graphic xmlns:a="http://schemas.openxmlformats.org/drawingml/2006/main">
+              <a:graphicData uri="http://schemas.openxmlformats.org/drawingml/2006/picture">
+                <pic:pic xmlns:pic="http://schemas.openxmlformats.org/drawingml/2006/picture">
+                  <pic:nvPicPr>
+                    <pic:cNvPr id="1" name=""/>
+                    <pic:cNvPicPr/>
+                  </pic:nvPicPr>
+                  <pic:blipFill>
+                    <a:blip r:embed="rId24"/>
+                    <a:stretch>
+                      <a:fillRect/>
+                    </a:stretch>
+                  </pic:blipFill>
+                  <pic:spPr>
+                    <a:xfrm>
+                      <a:off x="0" y="0"/>
                       <a:ext cx="5612130" cy="1805305"/>
                     </a:xfrm>
                     <a:prstGeom prst="rect">
@@ -3186,6 +3677,2871 @@
         <w:rPr>
           <w:lang w:val="es-MX"/>
         </w:rPr>
+        <w:t xml:space="preserve">Damos </w:t>
+      </w:r>
+      <w:proofErr w:type="spellStart"/>
+      <w:r>
+        <w:rPr>
+          <w:lang w:val="es-MX"/>
+        </w:rPr>
+        <w:t>ng</w:t>
+      </w:r>
+      <w:proofErr w:type="spellEnd"/>
+      <w:r>
+        <w:rPr>
+          <w:lang w:val="es-MX"/>
+        </w:rPr>
+        <w:t xml:space="preserve"> y damos nombre al </w:t>
+      </w:r>
+      <w:r>
+        <w:rPr>
+          <w:lang w:val="es-MX"/>
+        </w:rPr>
+        <w:t>proyecto:</w:t>
+      </w:r>
+    </w:p>
+    <w:p>
+      <w:pPr>
+        <w:pStyle w:val="Prrafodelista"/>
+        <w:rPr>
+          <w:lang w:val="es-MX"/>
+        </w:rPr>
+      </w:pPr>
+    </w:p>
+    <w:p>
+      <w:pPr>
+        <w:pStyle w:val="Prrafodelista"/>
+        <w:rPr>
+          <w:lang w:val="es-MX"/>
+        </w:rPr>
+      </w:pPr>
+      <w:r>
+        <w:rPr>
+          <w:noProof/>
+          <w:lang w:val="en-US" w:eastAsia="en-US"/>
+        </w:rPr>
+        <w:drawing>
+          <wp:inline distT="0" distB="0" distL="0" distR="0" wp14:anchorId="36A2ABA3" wp14:editId="199F6ED3">
+            <wp:extent cx="3467584" cy="638264"/>
+            <wp:effectExtent l="0" t="0" r="0" b="9525"/>
+            <wp:docPr id="23" name="Imagen 23"/>
+            <wp:cNvGraphicFramePr>
+              <a:graphicFrameLocks xmlns:a="http://schemas.openxmlformats.org/drawingml/2006/main" noChangeAspect="1"/>
+            </wp:cNvGraphicFramePr>
+            <a:graphic xmlns:a="http://schemas.openxmlformats.org/drawingml/2006/main">
+              <a:graphicData uri="http://schemas.openxmlformats.org/drawingml/2006/picture">
+                <pic:pic xmlns:pic="http://schemas.openxmlformats.org/drawingml/2006/picture">
+                  <pic:nvPicPr>
+                    <pic:cNvPr id="1" name=""/>
+                    <pic:cNvPicPr/>
+                  </pic:nvPicPr>
+                  <pic:blipFill>
+                    <a:blip r:embed="rId25"/>
+                    <a:stretch>
+                      <a:fillRect/>
+                    </a:stretch>
+                  </pic:blipFill>
+                  <pic:spPr>
+                    <a:xfrm>
+                      <a:off x="0" y="0"/>
+                      <a:ext cx="3467584" cy="638264"/>
+                    </a:xfrm>
+                    <a:prstGeom prst="rect">
+                      <a:avLst/>
+                    </a:prstGeom>
+                  </pic:spPr>
+                </pic:pic>
+              </a:graphicData>
+            </a:graphic>
+          </wp:inline>
+        </w:drawing>
+      </w:r>
+    </w:p>
+    <w:p>
+      <w:pPr>
+        <w:pStyle w:val="Prrafodelista"/>
+        <w:rPr>
+          <w:lang w:val="es-MX"/>
+        </w:rPr>
+      </w:pPr>
+    </w:p>
+    <w:p>
+      <w:pPr>
+        <w:pStyle w:val="Prrafodelista"/>
+        <w:rPr>
+          <w:lang w:val="es-MX"/>
+        </w:rPr>
+      </w:pPr>
+      <w:r>
+        <w:rPr>
+          <w:lang w:val="es-MX"/>
+        </w:rPr>
+        <w:t xml:space="preserve">Luego angular nos va </w:t>
+      </w:r>
+      <w:r>
+        <w:rPr>
+          <w:lang w:val="es-MX"/>
+        </w:rPr>
+        <w:t xml:space="preserve">realizar preguntas de </w:t>
+      </w:r>
+      <w:r>
+        <w:rPr>
+          <w:lang w:val="es-MX"/>
+        </w:rPr>
+        <w:t>configuración:</w:t>
+      </w:r>
+    </w:p>
+    <w:p>
+      <w:pPr>
+        <w:ind w:left="720"/>
+        <w:rPr>
+          <w:lang w:val="es-MX"/>
+        </w:rPr>
+      </w:pPr>
+      <w:r>
+        <w:rPr>
+          <w:lang w:val="es-MX"/>
+        </w:rPr>
+        <w:t xml:space="preserve">En la </w:t>
+      </w:r>
+      <w:r>
+        <w:rPr>
+          <w:lang w:val="es-MX"/>
+        </w:rPr>
+        <w:t xml:space="preserve">siguiente </w:t>
+      </w:r>
+      <w:r>
+        <w:rPr>
+          <w:lang w:val="es-MX"/>
+        </w:rPr>
+        <w:t>sección podemos ver el error de que con</w:t>
+      </w:r>
+      <w:r>
+        <w:rPr>
+          <w:lang w:val="es-MX"/>
+        </w:rPr>
+        <w:t xml:space="preserve"> el </w:t>
+      </w:r>
+      <w:proofErr w:type="spellStart"/>
+      <w:r>
+        <w:rPr>
+          <w:lang w:val="es-MX"/>
+        </w:rPr>
+        <w:t>git</w:t>
+      </w:r>
+      <w:proofErr w:type="spellEnd"/>
+      <w:r>
+        <w:rPr>
+          <w:lang w:val="es-MX"/>
+        </w:rPr>
+        <w:t xml:space="preserve"> </w:t>
+      </w:r>
+      <w:proofErr w:type="spellStart"/>
+      <w:r>
+        <w:rPr>
+          <w:lang w:val="es-MX"/>
+        </w:rPr>
+        <w:t>bash</w:t>
+      </w:r>
+      <w:proofErr w:type="spellEnd"/>
+      <w:r>
+        <w:rPr>
+          <w:lang w:val="es-MX"/>
+        </w:rPr>
+        <w:t xml:space="preserve"> en </w:t>
+      </w:r>
+      <w:proofErr w:type="spellStart"/>
+      <w:r>
+        <w:rPr>
+          <w:lang w:val="es-MX"/>
+        </w:rPr>
+        <w:t>win</w:t>
+      </w:r>
+      <w:proofErr w:type="spellEnd"/>
+      <w:r>
+        <w:rPr>
+          <w:lang w:val="es-MX"/>
+        </w:rPr>
+        <w:t xml:space="preserve"> 10 no realiza las preguntas lo cual la solución es realizar esta </w:t>
+      </w:r>
+      <w:r>
+        <w:rPr>
+          <w:b/>
+          <w:lang w:val="es-MX"/>
+        </w:rPr>
+        <w:t xml:space="preserve">creación de nuestro proyecto en otro terminal CMD o </w:t>
+      </w:r>
+      <w:proofErr w:type="spellStart"/>
+      <w:r>
+        <w:rPr>
+          <w:b/>
+          <w:lang w:val="es-MX"/>
+        </w:rPr>
+        <w:t>PowerShell</w:t>
+      </w:r>
+      <w:proofErr w:type="spellEnd"/>
+      <w:r>
+        <w:rPr>
+          <w:lang w:val="es-MX"/>
+        </w:rPr>
+        <w:t xml:space="preserve"> </w:t>
+      </w:r>
+    </w:p>
+    <w:p>
+      <w:pPr>
+        <w:ind w:left="720"/>
+        <w:rPr>
+          <w:lang w:val="es-MX"/>
+        </w:rPr>
+      </w:pPr>
+      <w:r>
+        <w:rPr>
+          <w:lang w:val="es-MX"/>
+        </w:rPr>
+        <w:drawing>
+          <wp:inline distT="0" distB="0" distL="0" distR="0" wp14:anchorId="713D126E" wp14:editId="3EA68787">
+            <wp:extent cx="5612130" cy="1429385"/>
+            <wp:effectExtent l="0" t="0" r="7620" b="0"/>
+            <wp:docPr id="24" name="Imagen 24"/>
+            <wp:cNvGraphicFramePr>
+              <a:graphicFrameLocks xmlns:a="http://schemas.openxmlformats.org/drawingml/2006/main" noChangeAspect="1"/>
+            </wp:cNvGraphicFramePr>
+            <a:graphic xmlns:a="http://schemas.openxmlformats.org/drawingml/2006/main">
+              <a:graphicData uri="http://schemas.openxmlformats.org/drawingml/2006/picture">
+                <pic:pic xmlns:pic="http://schemas.openxmlformats.org/drawingml/2006/picture">
+                  <pic:nvPicPr>
+                    <pic:cNvPr id="1" name=""/>
+                    <pic:cNvPicPr/>
+                  </pic:nvPicPr>
+                  <pic:blipFill>
+                    <a:blip r:embed="rId26"/>
+                    <a:stretch>
+                      <a:fillRect/>
+                    </a:stretch>
+                  </pic:blipFill>
+                  <pic:spPr>
+                    <a:xfrm>
+                      <a:off x="0" y="0"/>
+                      <a:ext cx="5612130" cy="1429385"/>
+                    </a:xfrm>
+                    <a:prstGeom prst="rect">
+                      <a:avLst/>
+                    </a:prstGeom>
+                  </pic:spPr>
+                </pic:pic>
+              </a:graphicData>
+            </a:graphic>
+          </wp:inline>
+        </w:drawing>
+      </w:r>
+    </w:p>
+    <w:p>
+      <w:pPr>
+        <w:ind w:left="720"/>
+        <w:rPr>
+          <w:lang w:val="es-MX"/>
+        </w:rPr>
+      </w:pPr>
+      <w:r>
+        <w:rPr>
+          <w:lang w:val="es-MX"/>
+        </w:rPr>
+        <w:t xml:space="preserve">Podemos ver que con CMD si nos permite </w:t>
+      </w:r>
+      <w:r>
+        <w:rPr>
+          <w:lang w:val="es-MX"/>
+        </w:rPr>
+        <w:t>seleccionar.</w:t>
+      </w:r>
+    </w:p>
+    <w:p>
+      <w:pPr>
+        <w:rPr>
+          <w:lang w:val="es-MX"/>
+        </w:rPr>
+      </w:pPr>
+    </w:p>
+    <w:p>
+      <w:pPr>
+        <w:pStyle w:val="Prrafodelista"/>
+        <w:numPr>
+          <w:ilvl w:val="0"/>
+          <w:numId w:val="23"/>
+        </w:numPr>
+        <w:rPr>
+          <w:lang w:val="es-MX"/>
+        </w:rPr>
+      </w:pPr>
+      <w:r>
+        <w:rPr>
+          <w:lang w:val="es-MX"/>
+        </w:rPr>
+        <w:t xml:space="preserve">Elegir qué tipo de estilos vamos a usar: </w:t>
+      </w:r>
+    </w:p>
+    <w:p>
+      <w:pPr>
+        <w:pStyle w:val="Prrafodelista"/>
+        <w:ind w:left="1080"/>
+        <w:rPr>
+          <w:lang w:val="es-MX"/>
+        </w:rPr>
+      </w:pPr>
+    </w:p>
+    <w:p>
+      <w:pPr>
+        <w:pStyle w:val="Prrafodelista"/>
+        <w:ind w:left="1080"/>
+        <w:rPr>
+          <w:lang w:val="es-MX"/>
+        </w:rPr>
+      </w:pPr>
+      <w:proofErr w:type="spellStart"/>
+      <w:r>
+        <w:rPr>
+          <w:lang w:val="es-MX"/>
+        </w:rPr>
+        <w:t>Mourev</w:t>
+      </w:r>
+      <w:proofErr w:type="spellEnd"/>
+      <w:r>
+        <w:rPr>
+          <w:lang w:val="es-MX"/>
+        </w:rPr>
+        <w:t>:</w:t>
+      </w:r>
+    </w:p>
+    <w:p>
+      <w:pPr>
+        <w:pStyle w:val="Prrafodelista"/>
+        <w:rPr>
+          <w:lang w:val="es-MX"/>
+        </w:rPr>
+      </w:pPr>
+    </w:p>
+    <w:p>
+      <w:pPr>
+        <w:pStyle w:val="Prrafodelista"/>
+        <w:jc w:val="center"/>
+        <w:rPr>
+          <w:lang w:val="es-MX"/>
+        </w:rPr>
+      </w:pPr>
+      <w:r>
+        <w:rPr>
+          <w:noProof/>
+          <w:lang w:val="en-US" w:eastAsia="en-US"/>
+        </w:rPr>
+        <w:drawing>
+          <wp:inline distT="0" distB="0" distL="0" distR="0" wp14:anchorId="146B49A1" wp14:editId="72F46912">
+            <wp:extent cx="4457700" cy="2127974"/>
+            <wp:effectExtent l="0" t="0" r="0" b="5715"/>
+            <wp:docPr id="19" name="Imagen 19"/>
+            <wp:cNvGraphicFramePr>
+              <a:graphicFrameLocks xmlns:a="http://schemas.openxmlformats.org/drawingml/2006/main" noChangeAspect="1"/>
+            </wp:cNvGraphicFramePr>
+            <a:graphic xmlns:a="http://schemas.openxmlformats.org/drawingml/2006/main">
+              <a:graphicData uri="http://schemas.openxmlformats.org/drawingml/2006/picture">
+                <pic:pic xmlns:pic="http://schemas.openxmlformats.org/drawingml/2006/picture">
+                  <pic:nvPicPr>
+                    <pic:cNvPr id="1" name=""/>
+                    <pic:cNvPicPr/>
+                  </pic:nvPicPr>
+                  <pic:blipFill>
+                    <a:blip r:embed="rId27"/>
+                    <a:stretch>
+                      <a:fillRect/>
+                    </a:stretch>
+                  </pic:blipFill>
+                  <pic:spPr>
+                    <a:xfrm>
+                      <a:off x="0" y="0"/>
+                      <a:ext cx="4464764" cy="2131346"/>
+                    </a:xfrm>
+                    <a:prstGeom prst="rect">
+                      <a:avLst/>
+                    </a:prstGeom>
+                  </pic:spPr>
+                </pic:pic>
+              </a:graphicData>
+            </a:graphic>
+          </wp:inline>
+        </w:drawing>
+      </w:r>
+    </w:p>
+    <w:p>
+      <w:pPr>
+        <w:pStyle w:val="Prrafodelista"/>
+        <w:rPr>
+          <w:lang w:val="es-MX"/>
+        </w:rPr>
+      </w:pPr>
+    </w:p>
+    <w:p>
+      <w:pPr>
+        <w:pStyle w:val="Prrafodelista"/>
+        <w:rPr>
+          <w:lang w:val="es-MX"/>
+        </w:rPr>
+      </w:pPr>
+      <w:r>
+        <w:rPr>
+          <w:lang w:val="es-MX"/>
+        </w:rPr>
+        <w:t xml:space="preserve">      Yo con CMD: </w:t>
+      </w:r>
+    </w:p>
+    <w:p>
+      <w:pPr>
+        <w:pStyle w:val="Prrafodelista"/>
+        <w:rPr>
+          <w:lang w:val="es-MX"/>
+        </w:rPr>
+      </w:pPr>
+    </w:p>
+    <w:p>
+      <w:pPr>
+        <w:pStyle w:val="Prrafodelista"/>
+        <w:jc w:val="center"/>
+        <w:rPr>
+          <w:lang w:val="es-MX"/>
+        </w:rPr>
+      </w:pPr>
+      <w:r>
+        <w:rPr>
+          <w:lang w:val="es-MX"/>
+        </w:rPr>
+        <w:lastRenderedPageBreak/>
+        <w:drawing>
+          <wp:inline distT="0" distB="0" distL="0" distR="0" wp14:anchorId="2E73AA53" wp14:editId="4317D8ED">
+            <wp:extent cx="4762500" cy="1212988"/>
+            <wp:effectExtent l="0" t="0" r="0" b="6350"/>
+            <wp:docPr id="25" name="Imagen 25"/>
+            <wp:cNvGraphicFramePr>
+              <a:graphicFrameLocks xmlns:a="http://schemas.openxmlformats.org/drawingml/2006/main" noChangeAspect="1"/>
+            </wp:cNvGraphicFramePr>
+            <a:graphic xmlns:a="http://schemas.openxmlformats.org/drawingml/2006/main">
+              <a:graphicData uri="http://schemas.openxmlformats.org/drawingml/2006/picture">
+                <pic:pic xmlns:pic="http://schemas.openxmlformats.org/drawingml/2006/picture">
+                  <pic:nvPicPr>
+                    <pic:cNvPr id="1" name=""/>
+                    <pic:cNvPicPr/>
+                  </pic:nvPicPr>
+                  <pic:blipFill>
+                    <a:blip r:embed="rId26"/>
+                    <a:stretch>
+                      <a:fillRect/>
+                    </a:stretch>
+                  </pic:blipFill>
+                  <pic:spPr>
+                    <a:xfrm>
+                      <a:off x="0" y="0"/>
+                      <a:ext cx="4769666" cy="1214813"/>
+                    </a:xfrm>
+                    <a:prstGeom prst="rect">
+                      <a:avLst/>
+                    </a:prstGeom>
+                  </pic:spPr>
+                </pic:pic>
+              </a:graphicData>
+            </a:graphic>
+          </wp:inline>
+        </w:drawing>
+      </w:r>
+    </w:p>
+    <w:p>
+      <w:pPr>
+        <w:pStyle w:val="Prrafodelista"/>
+        <w:jc w:val="center"/>
+        <w:rPr>
+          <w:lang w:val="es-MX"/>
+        </w:rPr>
+      </w:pPr>
+    </w:p>
+    <w:p>
+      <w:pPr>
+        <w:pStyle w:val="Prrafodelista"/>
+        <w:ind w:firstLine="360"/>
+        <w:rPr>
+          <w:lang w:val="es-MX"/>
+        </w:rPr>
+      </w:pPr>
+      <w:r>
+        <w:rPr>
+          <w:lang w:val="es-MX"/>
+        </w:rPr>
+        <w:t xml:space="preserve">Elegimos </w:t>
+      </w:r>
+      <w:proofErr w:type="spellStart"/>
+      <w:r>
+        <w:rPr>
+          <w:lang w:val="es-MX"/>
+        </w:rPr>
+        <w:t>css</w:t>
+      </w:r>
+      <w:proofErr w:type="spellEnd"/>
+      <w:r>
+        <w:rPr>
+          <w:lang w:val="es-MX"/>
+        </w:rPr>
+        <w:t>.</w:t>
+      </w:r>
+    </w:p>
+    <w:p>
+      <w:pPr>
+        <w:pStyle w:val="Prrafodelista"/>
+        <w:rPr>
+          <w:lang w:val="es-MX"/>
+        </w:rPr>
+      </w:pPr>
+    </w:p>
+    <w:p>
+      <w:pPr>
+        <w:pStyle w:val="Prrafodelista"/>
+        <w:numPr>
+          <w:ilvl w:val="0"/>
+          <w:numId w:val="23"/>
+        </w:numPr>
+        <w:rPr>
+          <w:lang w:val="es-MX"/>
+        </w:rPr>
+      </w:pPr>
+      <w:r>
+        <w:rPr>
+          <w:lang w:val="es-MX"/>
+        </w:rPr>
+        <w:t>Luego no</w:t>
+      </w:r>
+      <w:r>
+        <w:rPr>
+          <w:lang w:val="es-MX"/>
+        </w:rPr>
+        <w:t>s</w:t>
+      </w:r>
+      <w:r>
+        <w:rPr>
+          <w:lang w:val="es-MX"/>
+        </w:rPr>
+        <w:t xml:space="preserve"> </w:t>
+      </w:r>
+      <w:r>
+        <w:rPr>
+          <w:lang w:val="es-MX"/>
+        </w:rPr>
+        <w:t>pregunta:</w:t>
+      </w:r>
+    </w:p>
+    <w:p>
+      <w:pPr>
+        <w:pStyle w:val="Prrafodelista"/>
+        <w:ind w:firstLine="360"/>
+        <w:rPr>
+          <w:lang w:val="es-MX"/>
+        </w:rPr>
+      </w:pPr>
+    </w:p>
+    <w:p>
+      <w:pPr>
+        <w:pStyle w:val="Prrafodelista"/>
+        <w:ind w:firstLine="360"/>
+        <w:rPr>
+          <w:lang w:val="es-MX"/>
+        </w:rPr>
+      </w:pPr>
+      <w:r>
+        <w:rPr>
+          <w:lang w:val="es-MX"/>
+        </w:rPr>
+        <w:drawing>
+          <wp:inline distT="0" distB="0" distL="0" distR="0" wp14:anchorId="1642963B" wp14:editId="138A1FC4">
+            <wp:extent cx="5612130" cy="595630"/>
+            <wp:effectExtent l="0" t="0" r="7620" b="0"/>
+            <wp:docPr id="26" name="Imagen 26"/>
+            <wp:cNvGraphicFramePr>
+              <a:graphicFrameLocks xmlns:a="http://schemas.openxmlformats.org/drawingml/2006/main" noChangeAspect="1"/>
+            </wp:cNvGraphicFramePr>
+            <a:graphic xmlns:a="http://schemas.openxmlformats.org/drawingml/2006/main">
+              <a:graphicData uri="http://schemas.openxmlformats.org/drawingml/2006/picture">
+                <pic:pic xmlns:pic="http://schemas.openxmlformats.org/drawingml/2006/picture">
+                  <pic:nvPicPr>
+                    <pic:cNvPr id="1" name=""/>
+                    <pic:cNvPicPr/>
+                  </pic:nvPicPr>
+                  <pic:blipFill>
+                    <a:blip r:embed="rId28"/>
+                    <a:stretch>
+                      <a:fillRect/>
+                    </a:stretch>
+                  </pic:blipFill>
+                  <pic:spPr>
+                    <a:xfrm>
+                      <a:off x="0" y="0"/>
+                      <a:ext cx="5612130" cy="595630"/>
+                    </a:xfrm>
+                    <a:prstGeom prst="rect">
+                      <a:avLst/>
+                    </a:prstGeom>
+                  </pic:spPr>
+                </pic:pic>
+              </a:graphicData>
+            </a:graphic>
+          </wp:inline>
+        </w:drawing>
+      </w:r>
+    </w:p>
+    <w:p>
+      <w:pPr>
+        <w:pStyle w:val="Prrafodelista"/>
+        <w:ind w:firstLine="360"/>
+        <w:rPr>
+          <w:lang w:val="es-MX"/>
+        </w:rPr>
+      </w:pPr>
+    </w:p>
+    <w:p>
+      <w:pPr>
+        <w:pStyle w:val="Prrafodelista"/>
+        <w:rPr>
+          <w:lang w:val="es-MX"/>
+        </w:rPr>
+      </w:pPr>
+      <w:r>
+        <w:rPr>
+          <w:lang w:val="es-MX"/>
+        </w:rPr>
+        <w:t xml:space="preserve">Le decimos que NO. </w:t>
+      </w:r>
+    </w:p>
+    <w:p>
+      <w:pPr>
+        <w:pStyle w:val="Prrafodelista"/>
+        <w:rPr>
+          <w:lang w:val="es-MX"/>
+        </w:rPr>
+      </w:pPr>
+    </w:p>
+    <w:p>
+      <w:pPr>
+        <w:pStyle w:val="Prrafodelista"/>
+        <w:rPr>
+          <w:lang w:val="es-MX"/>
+        </w:rPr>
+      </w:pPr>
+    </w:p>
+    <w:p>
+      <w:pPr>
+        <w:pStyle w:val="Prrafodelista"/>
+        <w:numPr>
+          <w:ilvl w:val="0"/>
+          <w:numId w:val="23"/>
+        </w:numPr>
+        <w:rPr>
+          <w:lang w:val="es-MX"/>
+        </w:rPr>
+      </w:pPr>
+      <w:r>
+        <w:rPr>
+          <w:lang w:val="es-MX"/>
+        </w:rPr>
+        <w:t xml:space="preserve">Y luego nos pregunta, si vamos a usar un agente de IA nos despliega diversas </w:t>
+      </w:r>
+      <w:r>
+        <w:rPr>
+          <w:lang w:val="es-MX"/>
+        </w:rPr>
+        <w:t>opciones:</w:t>
+      </w:r>
+    </w:p>
+    <w:p>
+      <w:pPr>
+        <w:pStyle w:val="Prrafodelista"/>
+        <w:ind w:left="1080"/>
+        <w:rPr>
+          <w:lang w:val="es-MX"/>
+        </w:rPr>
+      </w:pPr>
+    </w:p>
+    <w:p>
+      <w:pPr>
+        <w:pStyle w:val="Prrafodelista"/>
+        <w:ind w:left="1080"/>
+        <w:rPr>
+          <w:lang w:val="es-MX"/>
+        </w:rPr>
+      </w:pPr>
+      <w:r>
+        <w:rPr>
+          <w:lang w:val="es-MX"/>
+        </w:rPr>
+        <w:drawing>
+          <wp:inline distT="0" distB="0" distL="0" distR="0" wp14:anchorId="7D02230B" wp14:editId="7075985E">
+            <wp:extent cx="5612130" cy="1471930"/>
+            <wp:effectExtent l="0" t="0" r="7620" b="0"/>
+            <wp:docPr id="27" name="Imagen 27"/>
+            <wp:cNvGraphicFramePr>
+              <a:graphicFrameLocks xmlns:a="http://schemas.openxmlformats.org/drawingml/2006/main" noChangeAspect="1"/>
+            </wp:cNvGraphicFramePr>
+            <a:graphic xmlns:a="http://schemas.openxmlformats.org/drawingml/2006/main">
+              <a:graphicData uri="http://schemas.openxmlformats.org/drawingml/2006/picture">
+                <pic:pic xmlns:pic="http://schemas.openxmlformats.org/drawingml/2006/picture">
+                  <pic:nvPicPr>
+                    <pic:cNvPr id="1" name=""/>
+                    <pic:cNvPicPr/>
+                  </pic:nvPicPr>
+                  <pic:blipFill>
+                    <a:blip r:embed="rId29"/>
+                    <a:stretch>
+                      <a:fillRect/>
+                    </a:stretch>
+                  </pic:blipFill>
+                  <pic:spPr>
+                    <a:xfrm>
+                      <a:off x="0" y="0"/>
+                      <a:ext cx="5612130" cy="1471930"/>
+                    </a:xfrm>
+                    <a:prstGeom prst="rect">
+                      <a:avLst/>
+                    </a:prstGeom>
+                  </pic:spPr>
+                </pic:pic>
+              </a:graphicData>
+            </a:graphic>
+          </wp:inline>
+        </w:drawing>
+      </w:r>
+    </w:p>
+    <w:p>
+      <w:pPr>
+        <w:pStyle w:val="Prrafodelista"/>
+        <w:rPr>
+          <w:lang w:val="es-MX"/>
+        </w:rPr>
+      </w:pPr>
+    </w:p>
+    <w:p>
+      <w:pPr>
+        <w:pStyle w:val="Prrafodelista"/>
+        <w:ind w:firstLine="360"/>
+        <w:rPr>
+          <w:lang w:val="es-MX"/>
+        </w:rPr>
+      </w:pPr>
+      <w:r>
+        <w:rPr>
+          <w:lang w:val="es-MX"/>
+        </w:rPr>
+        <w:t>Le decimos NONE</w:t>
+      </w:r>
+    </w:p>
+    <w:p>
+      <w:pPr>
+        <w:pStyle w:val="Prrafodelista"/>
+        <w:rPr>
+          <w:lang w:val="es-MX"/>
+        </w:rPr>
+      </w:pPr>
+    </w:p>
+    <w:p>
+      <w:pPr>
+        <w:pStyle w:val="Prrafodelista"/>
+        <w:ind w:firstLine="360"/>
+        <w:rPr>
+          <w:lang w:val="es-MX"/>
+        </w:rPr>
+      </w:pPr>
+      <w:r>
+        <w:rPr>
+          <w:lang w:val="es-MX"/>
+        </w:rPr>
+        <w:t>Así</w:t>
+      </w:r>
+      <w:r>
+        <w:rPr>
+          <w:lang w:val="es-MX"/>
+        </w:rPr>
+        <w:t xml:space="preserve"> nos funciona normalmente y Listo:</w:t>
+      </w:r>
+    </w:p>
+    <w:p>
+      <w:pPr>
+        <w:pStyle w:val="Prrafodelista"/>
+        <w:ind w:firstLine="360"/>
+        <w:rPr>
+          <w:lang w:val="es-MX"/>
+        </w:rPr>
+      </w:pPr>
+    </w:p>
+    <w:p>
+      <w:pPr>
+        <w:pStyle w:val="Prrafodelista"/>
+        <w:ind w:firstLine="360"/>
+        <w:rPr>
+          <w:lang w:val="es-MX"/>
+        </w:rPr>
+      </w:pPr>
+      <w:r>
+        <w:rPr>
+          <w:lang w:val="es-MX"/>
+        </w:rPr>
+        <w:lastRenderedPageBreak/>
+        <w:drawing>
+          <wp:inline distT="0" distB="0" distL="0" distR="0" wp14:anchorId="03AF56C4" wp14:editId="60F2BB3C">
+            <wp:extent cx="4572000" cy="2583454"/>
+            <wp:effectExtent l="0" t="0" r="0" b="7620"/>
+            <wp:docPr id="28" name="Imagen 28"/>
+            <wp:cNvGraphicFramePr>
+              <a:graphicFrameLocks xmlns:a="http://schemas.openxmlformats.org/drawingml/2006/main" noChangeAspect="1"/>
+            </wp:cNvGraphicFramePr>
+            <a:graphic xmlns:a="http://schemas.openxmlformats.org/drawingml/2006/main">
+              <a:graphicData uri="http://schemas.openxmlformats.org/drawingml/2006/picture">
+                <pic:pic xmlns:pic="http://schemas.openxmlformats.org/drawingml/2006/picture">
+                  <pic:nvPicPr>
+                    <pic:cNvPr id="1" name=""/>
+                    <pic:cNvPicPr/>
+                  </pic:nvPicPr>
+                  <pic:blipFill>
+                    <a:blip r:embed="rId30"/>
+                    <a:stretch>
+                      <a:fillRect/>
+                    </a:stretch>
+                  </pic:blipFill>
+                  <pic:spPr>
+                    <a:xfrm>
+                      <a:off x="0" y="0"/>
+                      <a:ext cx="4578335" cy="2587033"/>
+                    </a:xfrm>
+                    <a:prstGeom prst="rect">
+                      <a:avLst/>
+                    </a:prstGeom>
+                  </pic:spPr>
+                </pic:pic>
+              </a:graphicData>
+            </a:graphic>
+          </wp:inline>
+        </w:drawing>
+      </w:r>
+    </w:p>
+    <w:p>
+      <w:pPr>
+        <w:pStyle w:val="Prrafodelista"/>
+        <w:ind w:firstLine="360"/>
+        <w:rPr>
+          <w:lang w:val="es-MX"/>
+        </w:rPr>
+      </w:pPr>
+    </w:p>
+    <w:p>
+      <w:pPr>
+        <w:pStyle w:val="Prrafodelista"/>
+        <w:ind w:firstLine="360"/>
+        <w:jc w:val="center"/>
+        <w:rPr>
+          <w:lang w:val="es-MX"/>
+        </w:rPr>
+      </w:pPr>
+      <w:r>
+        <w:rPr>
+          <w:lang w:val="es-MX"/>
+        </w:rPr>
+        <w:drawing>
+          <wp:inline distT="0" distB="0" distL="0" distR="0" wp14:anchorId="181EF4E6" wp14:editId="013BF355">
+            <wp:extent cx="5162550" cy="1167094"/>
+            <wp:effectExtent l="0" t="0" r="0" b="0"/>
+            <wp:docPr id="29" name="Imagen 29"/>
+            <wp:cNvGraphicFramePr>
+              <a:graphicFrameLocks xmlns:a="http://schemas.openxmlformats.org/drawingml/2006/main" noChangeAspect="1"/>
+            </wp:cNvGraphicFramePr>
+            <a:graphic xmlns:a="http://schemas.openxmlformats.org/drawingml/2006/main">
+              <a:graphicData uri="http://schemas.openxmlformats.org/drawingml/2006/picture">
+                <pic:pic xmlns:pic="http://schemas.openxmlformats.org/drawingml/2006/picture">
+                  <pic:nvPicPr>
+                    <pic:cNvPr id="1" name=""/>
+                    <pic:cNvPicPr/>
+                  </pic:nvPicPr>
+                  <pic:blipFill>
+                    <a:blip r:embed="rId31"/>
+                    <a:stretch>
+                      <a:fillRect/>
+                    </a:stretch>
+                  </pic:blipFill>
+                  <pic:spPr>
+                    <a:xfrm>
+                      <a:off x="0" y="0"/>
+                      <a:ext cx="5174238" cy="1169736"/>
+                    </a:xfrm>
+                    <a:prstGeom prst="rect">
+                      <a:avLst/>
+                    </a:prstGeom>
+                  </pic:spPr>
+                </pic:pic>
+              </a:graphicData>
+            </a:graphic>
+          </wp:inline>
+        </w:drawing>
+      </w:r>
+    </w:p>
+    <w:p>
+      <w:pPr>
+        <w:pStyle w:val="Prrafodelista"/>
+        <w:ind w:firstLine="360"/>
+        <w:jc w:val="center"/>
+        <w:rPr>
+          <w:lang w:val="es-MX"/>
+        </w:rPr>
+      </w:pPr>
+    </w:p>
+    <w:p>
+      <w:pPr>
+        <w:pStyle w:val="Prrafodelista"/>
+        <w:ind w:firstLine="360"/>
+        <w:jc w:val="center"/>
+        <w:rPr>
+          <w:lang w:val="es-MX"/>
+        </w:rPr>
+      </w:pPr>
+    </w:p>
+    <w:p>
+      <w:pPr>
+        <w:pStyle w:val="Prrafodelista"/>
+        <w:ind w:firstLine="360"/>
+        <w:jc w:val="center"/>
+        <w:rPr>
+          <w:lang w:val="es-MX"/>
+        </w:rPr>
+      </w:pPr>
+    </w:p>
+    <w:p>
+      <w:pPr>
+        <w:pStyle w:val="Prrafodelista"/>
+        <w:ind w:firstLine="360"/>
+        <w:jc w:val="center"/>
+        <w:rPr>
+          <w:lang w:val="es-MX"/>
+        </w:rPr>
+      </w:pPr>
+    </w:p>
+    <w:p>
+      <w:pPr>
+        <w:pStyle w:val="Prrafodelista"/>
+        <w:ind w:firstLine="360"/>
+        <w:jc w:val="center"/>
+        <w:rPr>
+          <w:lang w:val="es-MX"/>
+        </w:rPr>
+      </w:pPr>
+    </w:p>
+    <w:p>
+      <w:pPr>
+        <w:pStyle w:val="Prrafodelista"/>
+        <w:ind w:firstLine="360"/>
+        <w:jc w:val="center"/>
+        <w:rPr>
+          <w:lang w:val="es-MX"/>
+        </w:rPr>
+      </w:pPr>
+    </w:p>
+    <w:p>
+      <w:pPr>
+        <w:pStyle w:val="Prrafodelista"/>
+        <w:ind w:firstLine="360"/>
+        <w:jc w:val="center"/>
+        <w:rPr>
+          <w:lang w:val="es-MX"/>
+        </w:rPr>
+      </w:pPr>
+    </w:p>
+    <w:p>
+      <w:pPr>
+        <w:pStyle w:val="Prrafodelista"/>
+        <w:ind w:firstLine="360"/>
+        <w:jc w:val="center"/>
+        <w:rPr>
+          <w:lang w:val="es-MX"/>
+        </w:rPr>
+      </w:pPr>
+    </w:p>
+    <w:p>
+      <w:pPr>
+        <w:pStyle w:val="Prrafodelista"/>
+        <w:ind w:firstLine="360"/>
+        <w:jc w:val="center"/>
+        <w:rPr>
+          <w:lang w:val="es-MX"/>
+        </w:rPr>
+      </w:pPr>
+    </w:p>
+    <w:p>
+      <w:pPr>
+        <w:pStyle w:val="Prrafodelista"/>
+        <w:ind w:firstLine="360"/>
+        <w:jc w:val="center"/>
+        <w:rPr>
+          <w:lang w:val="es-MX"/>
+        </w:rPr>
+      </w:pPr>
+    </w:p>
+    <w:p>
+      <w:pPr>
+        <w:pStyle w:val="Prrafodelista"/>
+        <w:ind w:firstLine="360"/>
+        <w:jc w:val="center"/>
+        <w:rPr>
+          <w:lang w:val="es-MX"/>
+        </w:rPr>
+      </w:pPr>
+    </w:p>
+    <w:p>
+      <w:pPr>
+        <w:pStyle w:val="Prrafodelista"/>
+        <w:ind w:firstLine="360"/>
+        <w:jc w:val="center"/>
+        <w:rPr>
+          <w:lang w:val="es-MX"/>
+        </w:rPr>
+      </w:pPr>
+    </w:p>
+    <w:p>
+      <w:pPr>
+        <w:pStyle w:val="Prrafodelista"/>
+        <w:ind w:firstLine="360"/>
+        <w:jc w:val="center"/>
+        <w:rPr>
+          <w:lang w:val="es-MX"/>
+        </w:rPr>
+      </w:pPr>
+    </w:p>
+    <w:p>
+      <w:pPr>
+        <w:pStyle w:val="Prrafodelista"/>
+        <w:ind w:firstLine="360"/>
+        <w:jc w:val="center"/>
+        <w:rPr>
+          <w:lang w:val="es-MX"/>
+        </w:rPr>
+      </w:pPr>
+    </w:p>
+    <w:p>
+      <w:pPr>
+        <w:pStyle w:val="Prrafodelista"/>
+        <w:ind w:firstLine="360"/>
+        <w:jc w:val="center"/>
+        <w:rPr>
+          <w:lang w:val="es-MX"/>
+        </w:rPr>
+      </w:pPr>
+    </w:p>
+    <w:p>
+      <w:pPr>
+        <w:pStyle w:val="Prrafodelista"/>
+        <w:ind w:firstLine="360"/>
+        <w:jc w:val="center"/>
+        <w:rPr>
+          <w:lang w:val="es-MX"/>
+        </w:rPr>
+      </w:pPr>
+    </w:p>
+    <w:p>
+      <w:pPr>
+        <w:pStyle w:val="Prrafodelista"/>
+        <w:ind w:firstLine="360"/>
+        <w:jc w:val="center"/>
+        <w:rPr>
+          <w:lang w:val="es-MX"/>
+        </w:rPr>
+      </w:pPr>
+    </w:p>
+    <w:p>
+      <w:pPr>
+        <w:pStyle w:val="Prrafodelista"/>
+        <w:ind w:firstLine="360"/>
+        <w:jc w:val="center"/>
+        <w:rPr>
+          <w:lang w:val="es-MX"/>
+        </w:rPr>
+      </w:pPr>
+    </w:p>
+    <w:p>
+      <w:pPr>
+        <w:pStyle w:val="Prrafodelista"/>
+        <w:ind w:firstLine="360"/>
+        <w:jc w:val="center"/>
+        <w:rPr>
+          <w:lang w:val="es-MX"/>
+        </w:rPr>
+      </w:pPr>
+    </w:p>
+    <w:p>
+      <w:pPr>
+        <w:pStyle w:val="Prrafodelista"/>
+        <w:ind w:firstLine="360"/>
+        <w:jc w:val="center"/>
+        <w:rPr>
+          <w:lang w:val="es-MX"/>
+        </w:rPr>
+      </w:pPr>
+    </w:p>
+    <w:p>
+      <w:pPr>
+        <w:pStyle w:val="Prrafodelista"/>
+        <w:ind w:firstLine="360"/>
+        <w:jc w:val="center"/>
+        <w:rPr>
+          <w:lang w:val="es-MX"/>
+        </w:rPr>
+      </w:pPr>
+    </w:p>
+    <w:p>
+      <w:pPr>
+        <w:pStyle w:val="Ttulo3"/>
+        <w:ind w:firstLine="720"/>
+        <w:rPr>
+          <w:b/>
+          <w:i/>
+          <w:lang w:val="es-MX"/>
+        </w:rPr>
+      </w:pPr>
+      <w:bookmarkStart w:id="7" w:name="_Toc219907201"/>
+      <w:r>
+        <w:rPr>
+          <w:b/>
+          <w:i/>
+          <w:lang w:val="es-MX"/>
+        </w:rPr>
+        <w:lastRenderedPageBreak/>
+        <w:t xml:space="preserve">Error de que el </w:t>
+      </w:r>
+      <w:r>
+        <w:rPr>
+          <w:b/>
+          <w:i/>
+          <w:lang w:val="es-MX"/>
+        </w:rPr>
+        <w:t>terminal</w:t>
+      </w:r>
+      <w:r>
+        <w:rPr>
+          <w:b/>
+          <w:i/>
+          <w:lang w:val="es-MX"/>
+        </w:rPr>
+        <w:t xml:space="preserve"> no realiza preguntas de configuraci</w:t>
+      </w:r>
+      <w:r>
+        <w:rPr>
+          <w:b/>
+          <w:i/>
+          <w:lang w:val="es-MX"/>
+        </w:rPr>
+        <w:t>ón</w:t>
+      </w:r>
+      <w:bookmarkStart w:id="8" w:name="_GoBack"/>
+      <w:bookmarkEnd w:id="7"/>
+      <w:bookmarkEnd w:id="8"/>
+    </w:p>
+    <w:p>
+      <w:pPr>
+        <w:rPr>
+          <w:lang w:val="es-MX"/>
+        </w:rPr>
+      </w:pPr>
+    </w:p>
+    <w:p>
+      <w:pPr>
+        <w:pStyle w:val="Prrafodelista"/>
+        <w:rPr>
+          <w:lang w:val="es-MX"/>
+        </w:rPr>
+      </w:pPr>
+      <w:r>
+        <w:rPr>
+          <w:noProof/>
+          <w:lang w:val="en-US" w:eastAsia="en-US"/>
+        </w:rPr>
+        <w:drawing>
+          <wp:inline distT="0" distB="0" distL="0" distR="0" wp14:anchorId="16538CCF" wp14:editId="1E4D8EFC">
+            <wp:extent cx="5487166" cy="4086795"/>
+            <wp:effectExtent l="0" t="0" r="0" b="9525"/>
+            <wp:docPr id="20" name="Imagen 20"/>
+            <wp:cNvGraphicFramePr>
+              <a:graphicFrameLocks xmlns:a="http://schemas.openxmlformats.org/drawingml/2006/main" noChangeAspect="1"/>
+            </wp:cNvGraphicFramePr>
+            <a:graphic xmlns:a="http://schemas.openxmlformats.org/drawingml/2006/main">
+              <a:graphicData uri="http://schemas.openxmlformats.org/drawingml/2006/picture">
+                <pic:pic xmlns:pic="http://schemas.openxmlformats.org/drawingml/2006/picture">
+                  <pic:nvPicPr>
+                    <pic:cNvPr id="1" name=""/>
+                    <pic:cNvPicPr/>
+                  </pic:nvPicPr>
+                  <pic:blipFill>
+                    <a:blip r:embed="rId32"/>
+                    <a:stretch>
+                      <a:fillRect/>
+                    </a:stretch>
+                  </pic:blipFill>
+                  <pic:spPr>
+                    <a:xfrm>
+                      <a:off x="0" y="0"/>
+                      <a:ext cx="5487166" cy="4086795"/>
+                    </a:xfrm>
+                    <a:prstGeom prst="rect">
+                      <a:avLst/>
+                    </a:prstGeom>
+                  </pic:spPr>
+                </pic:pic>
+              </a:graphicData>
+            </a:graphic>
+          </wp:inline>
+        </w:drawing>
+      </w:r>
+    </w:p>
+    <w:p>
+      <w:pPr>
+        <w:pStyle w:val="Prrafodelista"/>
+        <w:rPr>
+          <w:lang w:val="es-MX"/>
+        </w:rPr>
+      </w:pPr>
+    </w:p>
+    <w:p>
+      <w:pPr>
+        <w:pStyle w:val="Prrafodelista"/>
+        <w:rPr>
+          <w:lang w:val="es-MX"/>
+        </w:rPr>
+      </w:pPr>
+      <w:r>
+        <w:rPr>
+          <w:lang w:val="es-MX"/>
+        </w:rPr>
+        <w:t>Podemos ver que</w:t>
+      </w:r>
+      <w:r>
+        <w:rPr>
+          <w:lang w:val="es-MX"/>
+        </w:rPr>
+        <w:t xml:space="preserve"> en</w:t>
+      </w:r>
+      <w:r>
+        <w:rPr>
+          <w:lang w:val="es-MX"/>
+        </w:rPr>
+        <w:t xml:space="preserve"> </w:t>
+      </w:r>
+      <w:r>
+        <w:rPr>
+          <w:lang w:val="es-MX"/>
+        </w:rPr>
+        <w:t>este</w:t>
+      </w:r>
+      <w:r>
+        <w:rPr>
+          <w:lang w:val="es-MX"/>
+        </w:rPr>
+        <w:t xml:space="preserve"> caso lo realiza directamente sin hacer las preguntas. </w:t>
+      </w:r>
+    </w:p>
+    <w:p>
+      <w:pPr>
+        <w:pStyle w:val="Prrafodelista"/>
+        <w:rPr>
+          <w:lang w:val="es-MX"/>
+        </w:rPr>
+      </w:pPr>
+    </w:p>
+    <w:p>
+      <w:pPr>
+        <w:pStyle w:val="Prrafodelista"/>
+        <w:numPr>
+          <w:ilvl w:val="0"/>
+          <w:numId w:val="24"/>
+        </w:numPr>
+        <w:rPr>
+          <w:b/>
+          <w:lang w:val="es-MX"/>
+        </w:rPr>
+      </w:pPr>
+      <w:proofErr w:type="gramStart"/>
+      <w:r>
+        <w:rPr>
+          <w:b/>
+          <w:lang w:val="es-MX"/>
+        </w:rPr>
+        <w:t>Respuesta :</w:t>
+      </w:r>
+      <w:proofErr w:type="gramEnd"/>
+      <w:r>
+        <w:rPr>
+          <w:b/>
+          <w:lang w:val="es-MX"/>
+        </w:rPr>
+        <w:t xml:space="preserve"> </w:t>
+      </w:r>
+    </w:p>
+    <w:p>
+      <w:pPr>
+        <w:pStyle w:val="Prrafodelista"/>
+        <w:rPr>
+          <w:lang w:val="es-MX"/>
+        </w:rPr>
+      </w:pPr>
+    </w:p>
+    <w:p>
+      <w:pPr>
+        <w:pStyle w:val="Prrafodelista"/>
+        <w:ind w:left="1440"/>
+        <w:rPr>
+          <w:lang w:val="es-MX"/>
+        </w:rPr>
+      </w:pPr>
+      <w:r>
+        <w:rPr>
+          <w:lang w:val="es-MX"/>
+        </w:rPr>
+        <w:t xml:space="preserve">Aunque tengas </w:t>
+      </w:r>
+      <w:proofErr w:type="spellStart"/>
+      <w:r>
+        <w:rPr>
+          <w:lang w:val="es-MX"/>
+        </w:rPr>
+        <w:t>winpty</w:t>
+      </w:r>
+      <w:proofErr w:type="spellEnd"/>
+      <w:r>
+        <w:rPr>
+          <w:lang w:val="es-MX"/>
+        </w:rPr>
+        <w:t xml:space="preserve"> instalado, </w:t>
+      </w:r>
+      <w:proofErr w:type="spellStart"/>
+      <w:r>
+        <w:rPr>
+          <w:lang w:val="es-MX"/>
+        </w:rPr>
+        <w:t>Git</w:t>
+      </w:r>
+      <w:proofErr w:type="spellEnd"/>
+      <w:r>
+        <w:rPr>
+          <w:lang w:val="es-MX"/>
+        </w:rPr>
+        <w:t xml:space="preserve"> </w:t>
+      </w:r>
+      <w:proofErr w:type="spellStart"/>
+      <w:r>
+        <w:rPr>
+          <w:lang w:val="es-MX"/>
+        </w:rPr>
+        <w:t>Bash</w:t>
+      </w:r>
+      <w:proofErr w:type="spellEnd"/>
+      <w:r>
+        <w:rPr>
+          <w:lang w:val="es-MX"/>
+        </w:rPr>
+        <w:t xml:space="preserve"> NO maneja bien los TTY interactivos que usa Angular CLI para hacer preguntas.</w:t>
+      </w:r>
+    </w:p>
+    <w:p>
+      <w:pPr>
+        <w:pStyle w:val="Prrafodelista"/>
+        <w:rPr>
+          <w:lang w:val="es-MX"/>
+        </w:rPr>
+      </w:pPr>
+    </w:p>
+    <w:p>
+      <w:pPr>
+        <w:pStyle w:val="Prrafodelista"/>
+        <w:ind w:left="1440"/>
+        <w:rPr>
+          <w:lang w:val="es-MX"/>
+        </w:rPr>
+      </w:pPr>
+      <w:r>
+        <w:rPr>
+          <w:lang w:val="es-MX"/>
+        </w:rPr>
+        <w:t>Angular CLI usa:</w:t>
+      </w:r>
+    </w:p>
+    <w:p>
+      <w:pPr>
+        <w:pStyle w:val="Prrafodelista"/>
+        <w:ind w:left="1440"/>
+        <w:rPr>
+          <w:lang w:val="es-MX"/>
+        </w:rPr>
+      </w:pPr>
+    </w:p>
+    <w:p>
+      <w:pPr>
+        <w:pStyle w:val="Prrafodelista"/>
+        <w:ind w:left="1440"/>
+        <w:rPr>
+          <w:lang w:val="es-MX"/>
+        </w:rPr>
+      </w:pPr>
+      <w:proofErr w:type="spellStart"/>
+      <w:r>
+        <w:rPr>
+          <w:lang w:val="es-MX"/>
+        </w:rPr>
+        <w:t>inquirer</w:t>
+      </w:r>
+      <w:proofErr w:type="spellEnd"/>
+    </w:p>
+    <w:p>
+      <w:pPr>
+        <w:pStyle w:val="Prrafodelista"/>
+        <w:ind w:left="1440"/>
+        <w:rPr>
+          <w:lang w:val="es-MX"/>
+        </w:rPr>
+      </w:pPr>
+      <w:r>
+        <w:rPr>
+          <w:lang w:val="es-MX"/>
+        </w:rPr>
+        <w:t>detección automática de TTY</w:t>
+      </w:r>
+    </w:p>
+    <w:p>
+      <w:pPr>
+        <w:pStyle w:val="Prrafodelista"/>
+        <w:ind w:left="1440"/>
+        <w:rPr>
+          <w:lang w:val="es-MX"/>
+        </w:rPr>
+      </w:pPr>
+      <w:r>
+        <w:rPr>
+          <w:lang w:val="es-MX"/>
+        </w:rPr>
+        <w:t>señales de entrada estándar (</w:t>
+      </w:r>
+      <w:proofErr w:type="spellStart"/>
+      <w:r>
+        <w:rPr>
+          <w:lang w:val="es-MX"/>
+        </w:rPr>
+        <w:t>stdin</w:t>
+      </w:r>
+      <w:proofErr w:type="spellEnd"/>
+      <w:r>
+        <w:rPr>
+          <w:lang w:val="es-MX"/>
+        </w:rPr>
+        <w:t>)</w:t>
+      </w:r>
+    </w:p>
+    <w:p>
+      <w:pPr>
+        <w:pStyle w:val="Prrafodelista"/>
+        <w:ind w:left="1440"/>
+        <w:rPr>
+          <w:lang w:val="es-MX"/>
+        </w:rPr>
+      </w:pPr>
+    </w:p>
+    <w:p>
+      <w:pPr>
+        <w:pStyle w:val="Prrafodelista"/>
+        <w:ind w:left="1440"/>
+        <w:rPr>
+          <w:lang w:val="es-MX"/>
+        </w:rPr>
+      </w:pPr>
+      <w:r>
+        <w:rPr>
+          <w:rFonts w:ascii="Segoe UI Symbol" w:hAnsi="Segoe UI Symbol" w:cs="Segoe UI Symbol"/>
+          <w:lang w:val="es-MX"/>
+        </w:rPr>
+        <w:t>👉</w:t>
+      </w:r>
+      <w:r>
+        <w:rPr>
+          <w:lang w:val="es-MX"/>
+        </w:rPr>
+        <w:t xml:space="preserve"> </w:t>
+      </w:r>
+      <w:proofErr w:type="spellStart"/>
+      <w:r>
+        <w:rPr>
+          <w:lang w:val="es-MX"/>
+        </w:rPr>
+        <w:t>Git</w:t>
+      </w:r>
+      <w:proofErr w:type="spellEnd"/>
+      <w:r>
+        <w:rPr>
+          <w:lang w:val="es-MX"/>
+        </w:rPr>
+        <w:t xml:space="preserve"> </w:t>
+      </w:r>
+      <w:proofErr w:type="spellStart"/>
+      <w:r>
+        <w:rPr>
+          <w:lang w:val="es-MX"/>
+        </w:rPr>
+        <w:t>Bash</w:t>
+      </w:r>
+      <w:proofErr w:type="spellEnd"/>
+      <w:r>
+        <w:rPr>
+          <w:lang w:val="es-MX"/>
+        </w:rPr>
+        <w:t xml:space="preserve"> rompe esa detección</w:t>
+      </w:r>
+    </w:p>
+    <w:p>
+      <w:pPr>
+        <w:pStyle w:val="Prrafodelista"/>
+        <w:ind w:left="1440"/>
+        <w:rPr>
+          <w:lang w:val="es-MX"/>
+        </w:rPr>
+      </w:pPr>
+      <w:r>
+        <w:rPr>
+          <w:lang w:val="es-MX"/>
+        </w:rPr>
+        <w:t>Angular cree que NO estás en un terminal interactivo, entonces:</w:t>
+      </w:r>
+    </w:p>
+    <w:p>
+      <w:pPr>
+        <w:pStyle w:val="Prrafodelista"/>
+        <w:ind w:left="1440"/>
+        <w:rPr>
+          <w:lang w:val="es-MX"/>
+        </w:rPr>
+      </w:pPr>
+    </w:p>
+    <w:p>
+      <w:pPr>
+        <w:pStyle w:val="Prrafodelista"/>
+        <w:ind w:left="1440"/>
+        <w:rPr>
+          <w:lang w:val="es-MX"/>
+        </w:rPr>
+      </w:pPr>
+      <w:r>
+        <w:rPr>
+          <w:lang w:val="es-MX"/>
+        </w:rPr>
+        <w:t>omite las preguntas</w:t>
+      </w:r>
+    </w:p>
+    <w:p>
+      <w:pPr>
+        <w:pStyle w:val="Prrafodelista"/>
+        <w:ind w:left="1440"/>
+        <w:rPr>
+          <w:lang w:val="es-MX"/>
+        </w:rPr>
+      </w:pPr>
+      <w:r>
+        <w:rPr>
+          <w:lang w:val="es-MX"/>
+        </w:rPr>
+        <w:t>usa valores por defecto</w:t>
+      </w:r>
+    </w:p>
+    <w:p>
+      <w:pPr>
+        <w:pStyle w:val="Prrafodelista"/>
+        <w:rPr>
+          <w:lang w:val="es-MX"/>
+        </w:rPr>
+      </w:pPr>
+    </w:p>
+    <w:p>
+      <w:pPr>
+        <w:pStyle w:val="Prrafodelista"/>
+        <w:ind w:left="1440"/>
+        <w:rPr>
+          <w:lang w:val="es-MX"/>
+        </w:rPr>
+      </w:pPr>
+      <w:r>
+        <w:rPr>
+          <w:lang w:val="es-MX"/>
+        </w:rPr>
+        <w:t>no muestra errores</w:t>
+      </w:r>
+    </w:p>
+    <w:p>
+      <w:pPr>
+        <w:pStyle w:val="Prrafodelista"/>
+        <w:ind w:left="1440"/>
+        <w:rPr>
+          <w:lang w:val="es-MX"/>
+        </w:rPr>
+      </w:pPr>
+    </w:p>
+    <w:p>
+      <w:pPr>
+        <w:pStyle w:val="Prrafodelista"/>
+        <w:ind w:left="1440"/>
+        <w:rPr>
+          <w:lang w:val="es-MX"/>
+        </w:rPr>
+      </w:pPr>
+      <w:r>
+        <w:rPr>
+          <w:rFonts w:ascii="Segoe UI Symbol" w:hAnsi="Segoe UI Symbol" w:cs="Segoe UI Symbol"/>
+          <w:lang w:val="es-MX"/>
+        </w:rPr>
+        <w:t>📌</w:t>
+      </w:r>
+      <w:r>
+        <w:rPr>
+          <w:lang w:val="es-MX"/>
+        </w:rPr>
+        <w:t xml:space="preserve"> CMD y </w:t>
+      </w:r>
+      <w:proofErr w:type="spellStart"/>
+      <w:r>
+        <w:rPr>
+          <w:lang w:val="es-MX"/>
+        </w:rPr>
+        <w:t>PowerShell</w:t>
+      </w:r>
+      <w:proofErr w:type="spellEnd"/>
+      <w:r>
+        <w:rPr>
+          <w:lang w:val="es-MX"/>
+        </w:rPr>
+        <w:t xml:space="preserve"> sí implementan TTY completo, por eso ahí funciona perfecto.</w:t>
+      </w:r>
+    </w:p>
+    <w:p>
+      <w:pPr>
+        <w:pStyle w:val="Prrafodelista"/>
+        <w:ind w:left="1440"/>
+        <w:rPr>
+          <w:lang w:val="es-MX"/>
+        </w:rPr>
+      </w:pPr>
+    </w:p>
+    <w:p>
+      <w:pPr>
+        <w:pStyle w:val="Prrafodelista"/>
+        <w:ind w:left="1440"/>
+      </w:pPr>
+      <w:r>
+        <w:t>Tu instalación está bien</w:t>
+      </w:r>
+      <w:r>
+        <w:t xml:space="preserve">: </w:t>
+      </w:r>
+    </w:p>
+    <w:p>
+      <w:pPr>
+        <w:pStyle w:val="Prrafodelista"/>
+        <w:ind w:left="2160"/>
+      </w:pPr>
+      <w:r>
+        <w:br/>
+      </w:r>
+      <w:r>
+        <w:rPr>
+          <w:rFonts w:ascii="Segoe UI Symbol" w:hAnsi="Segoe UI Symbol" w:cs="Segoe UI Symbol"/>
+        </w:rPr>
+        <w:t>✔</w:t>
+      </w:r>
+      <w:r>
+        <w:t xml:space="preserve">️ </w:t>
+      </w:r>
+      <w:proofErr w:type="spellStart"/>
+      <w:r>
+        <w:rPr>
+          <w:rStyle w:val="CdigoHTML"/>
+          <w:rFonts w:eastAsiaTheme="minorEastAsia"/>
+        </w:rPr>
+        <w:t>winpty</w:t>
+      </w:r>
+      <w:proofErr w:type="spellEnd"/>
+      <w:r>
+        <w:t xml:space="preserve"> está instalado</w:t>
+      </w:r>
+      <w:r>
+        <w:br/>
+      </w:r>
+      <w:r>
+        <w:rPr>
+          <w:rFonts w:ascii="Segoe UI Symbol" w:hAnsi="Segoe UI Symbol" w:cs="Segoe UI Symbol"/>
+        </w:rPr>
+        <w:t>✔</w:t>
+      </w:r>
+      <w:r>
+        <w:t xml:space="preserve">️ </w:t>
+      </w:r>
+      <w:proofErr w:type="spellStart"/>
+      <w:r>
+        <w:t>Git</w:t>
+      </w:r>
+      <w:proofErr w:type="spellEnd"/>
+      <w:r>
+        <w:t xml:space="preserve"> </w:t>
+      </w:r>
+      <w:proofErr w:type="spellStart"/>
+      <w:r>
+        <w:t>Bash</w:t>
+      </w:r>
+      <w:proofErr w:type="spellEnd"/>
+      <w:r>
+        <w:t xml:space="preserve"> NO es totalmente compatible</w:t>
+      </w:r>
+      <w:r>
+        <w:br/>
+      </w:r>
+      <w:r>
+        <w:rPr>
+          <w:rFonts w:ascii="Segoe UI Symbol" w:hAnsi="Segoe UI Symbol" w:cs="Segoe UI Symbol"/>
+        </w:rPr>
+        <w:t>✔</w:t>
+      </w:r>
+      <w:r>
+        <w:t>️ Es normal</w:t>
+      </w:r>
+      <w:r>
+        <w:br/>
+      </w:r>
+      <w:r>
+        <w:rPr>
+          <w:rFonts w:ascii="Segoe UI Symbol" w:hAnsi="Segoe UI Symbol" w:cs="Segoe UI Symbol"/>
+        </w:rPr>
+        <w:t>✔</w:t>
+      </w:r>
+      <w:r>
+        <w:t>️ No afecta Angular</w:t>
+      </w:r>
+      <w:r>
+        <w:br/>
+      </w:r>
+      <w:r>
+        <w:rPr>
+          <w:rFonts w:ascii="Segoe UI Symbol" w:hAnsi="Segoe UI Symbol" w:cs="Segoe UI Symbol"/>
+        </w:rPr>
+        <w:t>✔</w:t>
+      </w:r>
+      <w:r>
+        <w:t>️ CMD es la opción correcta para crear proyectos</w:t>
+      </w:r>
+    </w:p>
+    <w:p>
+      <w:pPr>
+        <w:pStyle w:val="Prrafodelista"/>
+        <w:ind w:left="1440"/>
+        <w:rPr>
+          <w:lang w:val="es-MX"/>
+        </w:rPr>
+      </w:pPr>
+    </w:p>
+    <w:p>
+      <w:pPr>
+        <w:pStyle w:val="NormalWeb"/>
+        <w:ind w:left="1440"/>
+        <w:rPr>
+          <w:lang w:val="es-MX"/>
+        </w:rPr>
+      </w:pPr>
+      <w:r>
+        <w:rPr>
+          <w:rStyle w:val="Textoennegrita"/>
+          <w:rFonts w:eastAsiaTheme="majorEastAsia"/>
+          <w:lang w:val="es-MX"/>
+        </w:rPr>
+        <w:t>Sí, es completamente normal</w:t>
+      </w:r>
+    </w:p>
+    <w:p>
+      <w:pPr>
+        <w:pStyle w:val="NormalWeb"/>
+        <w:ind w:left="1440"/>
+        <w:rPr>
+          <w:lang w:val="es-MX"/>
+        </w:rPr>
+      </w:pPr>
+      <w:proofErr w:type="spellStart"/>
+      <w:r>
+        <w:rPr>
+          <w:rStyle w:val="Textoennegrita"/>
+          <w:rFonts w:eastAsiaTheme="majorEastAsia"/>
+          <w:lang w:val="es-MX"/>
+        </w:rPr>
+        <w:t>Git</w:t>
+      </w:r>
+      <w:proofErr w:type="spellEnd"/>
+      <w:r>
+        <w:rPr>
+          <w:rStyle w:val="Textoennegrita"/>
+          <w:rFonts w:eastAsiaTheme="majorEastAsia"/>
+          <w:lang w:val="es-MX"/>
+        </w:rPr>
+        <w:t xml:space="preserve"> </w:t>
+      </w:r>
+      <w:proofErr w:type="spellStart"/>
+      <w:r>
+        <w:rPr>
+          <w:rStyle w:val="Textoennegrita"/>
+          <w:rFonts w:eastAsiaTheme="majorEastAsia"/>
+          <w:lang w:val="es-MX"/>
+        </w:rPr>
+        <w:t>Bash</w:t>
+      </w:r>
+      <w:proofErr w:type="spellEnd"/>
+      <w:r>
+        <w:rPr>
+          <w:rStyle w:val="Textoennegrita"/>
+          <w:rFonts w:eastAsiaTheme="majorEastAsia"/>
+          <w:lang w:val="es-MX"/>
+        </w:rPr>
+        <w:t xml:space="preserve"> + Angular CLI + Windows 10</w:t>
+      </w:r>
+      <w:r>
+        <w:rPr>
+          <w:lang w:val="es-MX"/>
+        </w:rPr>
+        <w:br/>
+      </w:r>
+      <w:r>
+        <w:rPr>
+          <w:rFonts w:ascii="Segoe UI Symbol" w:hAnsi="Segoe UI Symbol" w:cs="Segoe UI Symbol"/>
+          <w:lang w:val="es-MX"/>
+        </w:rPr>
+        <w:t>❌</w:t>
+      </w:r>
+      <w:r>
+        <w:rPr>
+          <w:lang w:val="es-MX"/>
+        </w:rPr>
+        <w:t xml:space="preserve"> comportamiento inconsistente con </w:t>
+      </w:r>
+      <w:proofErr w:type="spellStart"/>
+      <w:r>
+        <w:rPr>
+          <w:lang w:val="es-MX"/>
+        </w:rPr>
+        <w:t>prompts</w:t>
+      </w:r>
+      <w:proofErr w:type="spellEnd"/>
+      <w:r>
+        <w:rPr>
+          <w:lang w:val="es-MX"/>
+        </w:rPr>
+        <w:t xml:space="preserve"> interactivos</w:t>
+      </w:r>
+    </w:p>
+    <w:p>
+      <w:pPr>
+        <w:pStyle w:val="NormalWeb"/>
+        <w:ind w:left="1440"/>
+        <w:rPr>
+          <w:lang w:val="es-MX"/>
+        </w:rPr>
+      </w:pPr>
+      <w:proofErr w:type="spellStart"/>
+      <w:r>
+        <w:rPr>
+          <w:rStyle w:val="Textoennegrita"/>
+          <w:rFonts w:eastAsiaTheme="majorEastAsia"/>
+          <w:lang w:val="es-MX"/>
+        </w:rPr>
+        <w:t>Git</w:t>
+      </w:r>
+      <w:proofErr w:type="spellEnd"/>
+      <w:r>
+        <w:rPr>
+          <w:rStyle w:val="Textoennegrita"/>
+          <w:rFonts w:eastAsiaTheme="majorEastAsia"/>
+          <w:lang w:val="es-MX"/>
+        </w:rPr>
+        <w:t xml:space="preserve"> </w:t>
+      </w:r>
+      <w:proofErr w:type="spellStart"/>
+      <w:r>
+        <w:rPr>
+          <w:rStyle w:val="Textoennegrita"/>
+          <w:rFonts w:eastAsiaTheme="majorEastAsia"/>
+          <w:lang w:val="es-MX"/>
+        </w:rPr>
+        <w:t>Bash</w:t>
+      </w:r>
+      <w:proofErr w:type="spellEnd"/>
+      <w:r>
+        <w:rPr>
+          <w:rStyle w:val="Textoennegrita"/>
+          <w:rFonts w:eastAsiaTheme="majorEastAsia"/>
+          <w:lang w:val="es-MX"/>
+        </w:rPr>
+        <w:t xml:space="preserve"> + Angular CLI + Windows 11</w:t>
+      </w:r>
+      <w:r>
+        <w:rPr>
+          <w:lang w:val="es-MX"/>
+        </w:rPr>
+        <w:br/>
+      </w:r>
+      <w:r>
+        <w:rPr>
+          <w:rFonts w:ascii="Segoe UI Symbol" w:hAnsi="Segoe UI Symbol" w:cs="Segoe UI Symbol"/>
+          <w:lang w:val="es-MX"/>
+        </w:rPr>
+        <w:t>✅</w:t>
+      </w:r>
+      <w:r>
+        <w:rPr>
+          <w:lang w:val="es-MX"/>
+        </w:rPr>
+        <w:t xml:space="preserve"> suele funcionar bien</w:t>
+      </w:r>
+    </w:p>
+    <w:p>
+      <w:pPr>
+        <w:pStyle w:val="NormalWeb"/>
+        <w:ind w:left="1440"/>
+        <w:rPr>
+          <w:lang w:val="es-MX"/>
+        </w:rPr>
+      </w:pPr>
+      <w:r>
+        <w:rPr>
+          <w:lang w:val="es-MX"/>
+        </w:rPr>
+        <w:t>No es tu culpa, ni tu configuración básica.</w:t>
+      </w:r>
+    </w:p>
+    <w:p>
+      <w:pPr>
+        <w:pStyle w:val="NormalWeb"/>
+        <w:ind w:left="1440"/>
+        <w:rPr>
+          <w:lang w:val="es-MX"/>
+        </w:rPr>
+      </w:pPr>
+    </w:p>
+    <w:p>
+      <w:pPr>
+        <w:pStyle w:val="NormalWeb"/>
+        <w:ind w:left="1440"/>
+        <w:rPr>
+          <w:lang w:val="es-MX"/>
+        </w:rPr>
+      </w:pPr>
+      <w:r>
+        <w:rPr>
+          <w:lang w:val="es-MX"/>
+        </w:rPr>
+        <w:t>¿POR QUÉ PASA ESTO?:</w:t>
+      </w:r>
+    </w:p>
+    <w:p>
+      <w:pPr>
+        <w:pStyle w:val="NormalWeb"/>
+        <w:ind w:left="1440"/>
+        <w:rPr>
+          <w:lang w:val="es-MX"/>
+        </w:rPr>
+      </w:pPr>
+      <w:r>
+        <w:rPr>
+          <w:lang w:val="es-MX"/>
+        </w:rPr>
+        <w:t>Windows 11:</w:t>
+      </w:r>
+    </w:p>
+    <w:p>
+      <w:pPr>
+        <w:pStyle w:val="NormalWeb"/>
+        <w:ind w:left="2160"/>
+        <w:rPr>
+          <w:lang w:val="es-MX"/>
+        </w:rPr>
+      </w:pPr>
+      <w:r>
+        <w:rPr>
+          <w:lang w:val="es-MX"/>
+        </w:rPr>
+        <w:t>Windows 11</w:t>
+      </w:r>
+      <w:r>
+        <w:rPr>
+          <w:lang w:val="es-MX"/>
+        </w:rPr>
+        <w:t xml:space="preserve"> tiene consola moderna (ConPTY)</w:t>
+      </w:r>
+    </w:p>
+    <w:p>
+      <w:pPr>
+        <w:pStyle w:val="NormalWeb"/>
+        <w:ind w:left="2160"/>
+        <w:rPr>
+          <w:lang w:val="es-MX"/>
+        </w:rPr>
+      </w:pPr>
+      <w:r>
+        <w:rPr>
+          <w:lang w:val="es-MX"/>
+        </w:rPr>
+        <w:t xml:space="preserve">Windows 11 usa </w:t>
+      </w:r>
+      <w:proofErr w:type="spellStart"/>
+      <w:r>
+        <w:rPr>
+          <w:lang w:val="es-MX"/>
+        </w:rPr>
+        <w:t>C</w:t>
+      </w:r>
+      <w:r>
+        <w:rPr>
+          <w:lang w:val="es-MX"/>
+        </w:rPr>
+        <w:t>onPTY</w:t>
+      </w:r>
+      <w:proofErr w:type="spellEnd"/>
+      <w:r>
+        <w:rPr>
+          <w:lang w:val="es-MX"/>
+        </w:rPr>
+        <w:t xml:space="preserve"> (</w:t>
+      </w:r>
+      <w:proofErr w:type="spellStart"/>
+      <w:r>
+        <w:rPr>
+          <w:lang w:val="es-MX"/>
+        </w:rPr>
+        <w:t>Pseudo</w:t>
+      </w:r>
+      <w:proofErr w:type="spellEnd"/>
+      <w:r>
+        <w:rPr>
+          <w:lang w:val="es-MX"/>
+        </w:rPr>
+        <w:t xml:space="preserve"> </w:t>
+      </w:r>
+      <w:proofErr w:type="spellStart"/>
+      <w:r>
+        <w:rPr>
+          <w:lang w:val="es-MX"/>
+        </w:rPr>
+        <w:t>Console</w:t>
+      </w:r>
+      <w:proofErr w:type="spellEnd"/>
+      <w:r>
+        <w:rPr>
+          <w:lang w:val="es-MX"/>
+        </w:rPr>
+        <w:t xml:space="preserve"> moderno):</w:t>
+      </w:r>
+    </w:p>
+    <w:p>
+      <w:pPr>
+        <w:pStyle w:val="NormalWeb"/>
+        <w:ind w:left="2160"/>
+        <w:rPr>
+          <w:lang w:val="es-MX"/>
+        </w:rPr>
+      </w:pPr>
+      <w:r>
+        <w:rPr>
+          <w:lang w:val="es-MX"/>
+        </w:rPr>
+        <w:t xml:space="preserve">Mejor manejo de </w:t>
+      </w:r>
+      <w:proofErr w:type="spellStart"/>
+      <w:r>
+        <w:rPr>
+          <w:lang w:val="es-MX"/>
+        </w:rPr>
+        <w:t>stdin</w:t>
+      </w:r>
+      <w:proofErr w:type="spellEnd"/>
+      <w:r>
+        <w:rPr>
+          <w:lang w:val="es-MX"/>
+        </w:rPr>
+        <w:t xml:space="preserve"> / </w:t>
+      </w:r>
+      <w:proofErr w:type="spellStart"/>
+      <w:r>
+        <w:rPr>
+          <w:lang w:val="es-MX"/>
+        </w:rPr>
+        <w:t>stdout</w:t>
+      </w:r>
+      <w:proofErr w:type="spellEnd"/>
+    </w:p>
+    <w:p>
+      <w:pPr>
+        <w:pStyle w:val="NormalWeb"/>
+        <w:ind w:left="2160"/>
+        <w:rPr>
+          <w:lang w:val="es-MX"/>
+        </w:rPr>
+      </w:pPr>
+      <w:r>
+        <w:rPr>
+          <w:lang w:val="es-MX"/>
+        </w:rPr>
+        <w:t>Soporte n</w:t>
+      </w:r>
+      <w:r>
+        <w:rPr>
+          <w:lang w:val="es-MX"/>
+        </w:rPr>
+        <w:t xml:space="preserve">ativo para </w:t>
+      </w:r>
+      <w:proofErr w:type="spellStart"/>
+      <w:r>
+        <w:rPr>
+          <w:lang w:val="es-MX"/>
+        </w:rPr>
+        <w:t>prompts</w:t>
+      </w:r>
+      <w:proofErr w:type="spellEnd"/>
+      <w:r>
+        <w:rPr>
+          <w:lang w:val="es-MX"/>
+        </w:rPr>
+        <w:t xml:space="preserve"> interactivos</w:t>
+      </w:r>
+    </w:p>
+    <w:p>
+      <w:pPr>
+        <w:pStyle w:val="NormalWeb"/>
+        <w:ind w:left="2160"/>
+        <w:rPr>
+          <w:lang w:val="es-MX"/>
+        </w:rPr>
+      </w:pPr>
+      <w:proofErr w:type="spellStart"/>
+      <w:r>
+        <w:rPr>
+          <w:lang w:val="es-MX"/>
+        </w:rPr>
+        <w:t>Gi</w:t>
+      </w:r>
+      <w:r>
+        <w:rPr>
+          <w:lang w:val="es-MX"/>
+        </w:rPr>
+        <w:t>t</w:t>
+      </w:r>
+      <w:proofErr w:type="spellEnd"/>
+      <w:r>
+        <w:rPr>
+          <w:lang w:val="es-MX"/>
+        </w:rPr>
+        <w:t xml:space="preserve"> </w:t>
+      </w:r>
+      <w:proofErr w:type="spellStart"/>
+      <w:r>
+        <w:rPr>
+          <w:lang w:val="es-MX"/>
+        </w:rPr>
+        <w:t>Bash</w:t>
+      </w:r>
+      <w:proofErr w:type="spellEnd"/>
+      <w:r>
+        <w:rPr>
+          <w:lang w:val="es-MX"/>
+        </w:rPr>
+        <w:t xml:space="preserve"> funciona casi como Linux</w:t>
+      </w:r>
+    </w:p>
+    <w:p>
+      <w:pPr>
+        <w:pStyle w:val="NormalWeb"/>
+        <w:ind w:left="1440"/>
+        <w:rPr>
+          <w:lang w:val="es-MX"/>
+        </w:rPr>
+      </w:pPr>
+      <w:r>
+        <w:rPr>
+          <w:lang w:val="es-MX"/>
+        </w:rPr>
+        <w:t>Windows 10:</w:t>
+      </w:r>
+    </w:p>
+    <w:p>
+      <w:pPr>
+        <w:pStyle w:val="NormalWeb"/>
+        <w:ind w:left="2160"/>
+        <w:rPr>
+          <w:lang w:val="es-MX"/>
+        </w:rPr>
+      </w:pPr>
+      <w:proofErr w:type="spellStart"/>
+      <w:r>
+        <w:rPr>
+          <w:lang w:val="es-MX"/>
+        </w:rPr>
+        <w:t>ConPTY</w:t>
+      </w:r>
+      <w:proofErr w:type="spellEnd"/>
+      <w:r>
+        <w:rPr>
+          <w:lang w:val="es-MX"/>
+        </w:rPr>
+        <w:t xml:space="preserve"> limitado o incompleto</w:t>
+      </w:r>
+    </w:p>
+    <w:p>
+      <w:pPr>
+        <w:pStyle w:val="NormalWeb"/>
+        <w:ind w:left="2160"/>
+        <w:rPr>
+          <w:lang w:val="es-MX"/>
+        </w:rPr>
+      </w:pPr>
+      <w:proofErr w:type="spellStart"/>
+      <w:r>
+        <w:rPr>
+          <w:lang w:val="es-MX"/>
+        </w:rPr>
+        <w:t>Git</w:t>
+      </w:r>
+      <w:proofErr w:type="spellEnd"/>
+      <w:r>
+        <w:rPr>
+          <w:lang w:val="es-MX"/>
+        </w:rPr>
+        <w:t xml:space="preserve"> </w:t>
+      </w:r>
+      <w:proofErr w:type="spellStart"/>
+      <w:r>
+        <w:rPr>
+          <w:lang w:val="es-MX"/>
+        </w:rPr>
+        <w:t>Bash</w:t>
+      </w:r>
+      <w:proofErr w:type="spellEnd"/>
+      <w:r>
+        <w:rPr>
+          <w:lang w:val="es-MX"/>
+        </w:rPr>
+        <w:t xml:space="preserve"> depende de </w:t>
+      </w:r>
+      <w:proofErr w:type="spellStart"/>
+      <w:r>
+        <w:rPr>
+          <w:lang w:val="es-MX"/>
+        </w:rPr>
+        <w:t>winpty</w:t>
+      </w:r>
+      <w:proofErr w:type="spellEnd"/>
+    </w:p>
+    <w:p>
+      <w:pPr>
+        <w:pStyle w:val="NormalWeb"/>
+        <w:ind w:left="2160"/>
+        <w:rPr>
+          <w:lang w:val="es-MX"/>
+        </w:rPr>
+      </w:pPr>
+      <w:r>
+        <w:rPr>
+          <w:lang w:val="es-MX"/>
+        </w:rPr>
+        <w:lastRenderedPageBreak/>
+        <w:t xml:space="preserve">Angular CLI detecta </w:t>
+      </w:r>
+      <w:r>
+        <w:rPr>
+          <w:lang w:val="es-MX"/>
+        </w:rPr>
+        <w:t>el terminal como no interactivo</w:t>
+      </w:r>
+    </w:p>
+    <w:p>
+      <w:pPr>
+        <w:pStyle w:val="NormalWeb"/>
+        <w:ind w:left="1440"/>
+        <w:rPr>
+          <w:lang w:val="es-MX"/>
+        </w:rPr>
+      </w:pPr>
+      <w:r>
+        <w:rPr>
+          <w:rFonts w:ascii="Segoe UI Symbol" w:hAnsi="Segoe UI Symbol" w:cs="Segoe UI Symbol"/>
+          <w:lang w:val="es-MX"/>
+        </w:rPr>
+        <w:t>📌</w:t>
+      </w:r>
+      <w:r>
+        <w:rPr>
+          <w:lang w:val="es-MX"/>
+        </w:rPr>
+        <w:t xml:space="preserve"> Por eso Angular omite preguntas.</w:t>
+      </w:r>
+    </w:p>
+    <w:p>
+      <w:pPr>
+        <w:pStyle w:val="NormalWeb"/>
+        <w:ind w:left="1440"/>
+      </w:pPr>
+      <w:proofErr w:type="spellStart"/>
+      <w:r>
+        <w:t>En</w:t>
+      </w:r>
+      <w:proofErr w:type="spellEnd"/>
+      <w:r>
+        <w:t xml:space="preserve"> Windows 11:</w:t>
+      </w:r>
+    </w:p>
+    <w:p>
+      <w:pPr>
+        <w:pStyle w:val="NormalWeb"/>
+        <w:ind w:left="2160"/>
+      </w:pPr>
+      <w:proofErr w:type="spellStart"/>
+      <w:r>
+        <w:t>Git</w:t>
+      </w:r>
+      <w:proofErr w:type="spellEnd"/>
+      <w:r>
+        <w:t xml:space="preserve"> Bash </w:t>
+      </w:r>
+      <w:proofErr w:type="spellStart"/>
+      <w:r>
+        <w:t>c</w:t>
+      </w:r>
+      <w:r>
+        <w:t>orre</w:t>
+      </w:r>
+      <w:proofErr w:type="spellEnd"/>
+      <w:r>
+        <w:t xml:space="preserve"> </w:t>
+      </w:r>
+      <w:proofErr w:type="spellStart"/>
+      <w:r>
+        <w:t>dentro</w:t>
+      </w:r>
+      <w:proofErr w:type="spellEnd"/>
+      <w:r>
+        <w:t xml:space="preserve"> de Windows Terminal</w:t>
+      </w:r>
+    </w:p>
+    <w:p>
+      <w:pPr>
+        <w:pStyle w:val="NormalWeb"/>
+        <w:ind w:left="2160"/>
+        <w:rPr>
+          <w:lang w:val="es-MX"/>
+        </w:rPr>
+      </w:pPr>
+      <w:r>
+        <w:rPr>
+          <w:lang w:val="es-MX"/>
+        </w:rPr>
+        <w:t>S</w:t>
+      </w:r>
+      <w:r>
+        <w:rPr>
+          <w:lang w:val="es-MX"/>
+        </w:rPr>
+        <w:t>oporte total de TTY</w:t>
+      </w:r>
+    </w:p>
+    <w:p>
+      <w:pPr>
+        <w:pStyle w:val="NormalWeb"/>
+        <w:ind w:left="1440"/>
+        <w:rPr>
+          <w:lang w:val="es-MX"/>
+        </w:rPr>
+      </w:pPr>
+      <w:r>
+        <w:rPr>
+          <w:lang w:val="es-MX"/>
+        </w:rPr>
+        <w:t>En Windows 10:</w:t>
+      </w:r>
+    </w:p>
+    <w:p>
+      <w:pPr>
+        <w:pStyle w:val="NormalWeb"/>
+        <w:ind w:left="2160"/>
+        <w:rPr>
+          <w:lang w:val="es-MX"/>
+        </w:rPr>
+      </w:pPr>
+      <w:proofErr w:type="spellStart"/>
+      <w:r>
+        <w:rPr>
+          <w:lang w:val="es-MX"/>
+        </w:rPr>
+        <w:t>G</w:t>
+      </w:r>
+      <w:r>
+        <w:rPr>
+          <w:lang w:val="es-MX"/>
+        </w:rPr>
+        <w:t>it</w:t>
+      </w:r>
+      <w:proofErr w:type="spellEnd"/>
+      <w:r>
+        <w:rPr>
+          <w:lang w:val="es-MX"/>
+        </w:rPr>
+        <w:t xml:space="preserve"> </w:t>
+      </w:r>
+      <w:proofErr w:type="spellStart"/>
+      <w:r>
+        <w:rPr>
+          <w:lang w:val="es-MX"/>
+        </w:rPr>
+        <w:t>Bash</w:t>
+      </w:r>
+      <w:proofErr w:type="spellEnd"/>
+      <w:r>
+        <w:rPr>
+          <w:lang w:val="es-MX"/>
+        </w:rPr>
+        <w:t xml:space="preserve"> corre en consola </w:t>
+      </w:r>
+      <w:proofErr w:type="spellStart"/>
+      <w:r>
+        <w:rPr>
+          <w:lang w:val="es-MX"/>
+        </w:rPr>
+        <w:t>legacy</w:t>
+      </w:r>
+      <w:proofErr w:type="spellEnd"/>
+    </w:p>
+    <w:p>
+      <w:pPr>
+        <w:pStyle w:val="NormalWeb"/>
+        <w:ind w:left="2160"/>
+        <w:rPr>
+          <w:lang w:val="es-MX"/>
+        </w:rPr>
+      </w:pPr>
+      <w:r>
+        <w:rPr>
+          <w:lang w:val="es-MX"/>
+        </w:rPr>
+        <w:t>Limitaciones graves</w:t>
+      </w:r>
+    </w:p>
+    <w:p>
+      <w:pPr>
+        <w:pStyle w:val="Prrafodelista"/>
+        <w:ind w:left="1440"/>
+        <w:rPr>
+          <w:lang w:val="es-MX"/>
+        </w:rPr>
+      </w:pPr>
+    </w:p>
+    <w:p>
+      <w:pPr>
+        <w:pStyle w:val="Prrafodelista"/>
+        <w:ind w:left="1440"/>
+        <w:rPr>
+          <w:lang w:val="es-MX"/>
+        </w:rPr>
+      </w:pPr>
+      <w:r>
+        <w:rPr>
+          <w:lang w:val="es-MX"/>
+        </w:rPr>
+        <w:t>CONSEJO DE PROFESOR:</w:t>
+      </w:r>
+    </w:p>
+    <w:p>
+      <w:pPr>
+        <w:pStyle w:val="Prrafodelista"/>
+        <w:ind w:left="1440"/>
+        <w:rPr>
+          <w:lang w:val="es-MX"/>
+        </w:rPr>
+      </w:pPr>
+    </w:p>
+    <w:p>
+      <w:pPr>
+        <w:pStyle w:val="Prrafodelista"/>
+        <w:ind w:left="1440" w:firstLine="720"/>
+        <w:rPr>
+          <w:lang w:val="es-MX"/>
+        </w:rPr>
+      </w:pPr>
+      <w:r>
+        <w:rPr>
+          <w:lang w:val="es-MX"/>
+        </w:rPr>
+        <w:t>En empresas:</w:t>
+      </w:r>
+    </w:p>
+    <w:p>
+      <w:pPr>
+        <w:pStyle w:val="Prrafodelista"/>
+        <w:ind w:left="2160"/>
+        <w:rPr>
+          <w:lang w:val="es-MX"/>
+        </w:rPr>
+      </w:pPr>
+      <w:r>
+        <w:rPr>
+          <w:lang w:val="es-MX"/>
+        </w:rPr>
+        <w:t xml:space="preserve">Nadie pierde tiempo luchando con </w:t>
+      </w:r>
+      <w:r>
+        <w:rPr>
+          <w:lang w:val="es-MX"/>
+        </w:rPr>
+        <w:t>la terminal</w:t>
+      </w:r>
+    </w:p>
+    <w:p>
+      <w:pPr>
+        <w:pStyle w:val="Prrafodelista"/>
+        <w:ind w:left="2160"/>
+        <w:rPr>
+          <w:lang w:val="es-MX"/>
+        </w:rPr>
+      </w:pPr>
+      <w:r>
+        <w:rPr>
+          <w:lang w:val="es-MX"/>
+        </w:rPr>
+        <w:t xml:space="preserve">Se </w:t>
+      </w:r>
+      <w:r>
+        <w:rPr>
+          <w:lang w:val="es-MX"/>
+        </w:rPr>
+        <w:t>usa la herramienta que funciona</w:t>
+      </w:r>
+    </w:p>
+    <w:p>
+      <w:pPr>
+        <w:pStyle w:val="Prrafodelista"/>
+        <w:ind w:left="2160"/>
+        <w:rPr>
+          <w:lang w:val="en-US"/>
+        </w:rPr>
+      </w:pPr>
+      <w:r>
+        <w:rPr>
+          <w:lang w:val="en-US"/>
+        </w:rPr>
+        <w:t>CMD / PowerShell para Angular</w:t>
+      </w:r>
+    </w:p>
+    <w:p>
+      <w:pPr>
+        <w:pStyle w:val="Prrafodelista"/>
+        <w:ind w:left="2160"/>
+        <w:rPr>
+          <w:lang w:val="en-US"/>
+        </w:rPr>
+      </w:pPr>
+      <w:proofErr w:type="spellStart"/>
+      <w:r>
+        <w:rPr>
+          <w:lang w:val="en-US"/>
+        </w:rPr>
+        <w:t>Git</w:t>
+      </w:r>
+      <w:proofErr w:type="spellEnd"/>
+      <w:r>
+        <w:rPr>
+          <w:lang w:val="en-US"/>
+        </w:rPr>
+        <w:t xml:space="preserve"> Bash para </w:t>
+      </w:r>
+      <w:proofErr w:type="spellStart"/>
+      <w:r>
+        <w:rPr>
+          <w:lang w:val="en-US"/>
+        </w:rPr>
+        <w:t>Git</w:t>
+      </w:r>
+      <w:proofErr w:type="spellEnd"/>
+    </w:p>
+    <w:p>
+      <w:pPr>
+        <w:pStyle w:val="Prrafodelista"/>
+        <w:ind w:left="2160"/>
+        <w:rPr>
+          <w:lang w:val="en-US"/>
+        </w:rPr>
+      </w:pPr>
+    </w:p>
+    <w:p>
+      <w:pPr>
+        <w:pStyle w:val="Prrafodelista"/>
+        <w:ind w:left="2160"/>
+        <w:rPr>
+          <w:lang w:val="es-MX"/>
+        </w:rPr>
+      </w:pPr>
+      <w:r>
+        <w:rPr>
+          <w:rFonts w:ascii="Segoe UI Symbol" w:hAnsi="Segoe UI Symbol" w:cs="Segoe UI Symbol"/>
+          <w:lang w:val="es-MX"/>
+        </w:rPr>
+        <w:t>👉</w:t>
+      </w:r>
+      <w:r>
+        <w:rPr>
+          <w:lang w:val="es-MX"/>
+        </w:rPr>
+        <w:t xml:space="preserve"> Eso es madurez técnica</w:t>
+      </w:r>
+    </w:p>
+    <w:p>
+      <w:pPr>
+        <w:pStyle w:val="Prrafodelista"/>
+        <w:rPr>
+          <w:lang w:val="es-MX"/>
+        </w:rPr>
+      </w:pPr>
+    </w:p>
+    <w:p>
+      <w:pPr>
+        <w:pStyle w:val="Prrafodelista"/>
+        <w:rPr>
+          <w:lang w:val="es-MX"/>
+        </w:rPr>
+      </w:pPr>
+    </w:p>
+    <w:p>
+      <w:pPr>
+        <w:pStyle w:val="Prrafodelista"/>
+        <w:numPr>
+          <w:ilvl w:val="0"/>
+          <w:numId w:val="25"/>
+        </w:numPr>
+        <w:rPr>
+          <w:lang w:val="es-MX"/>
+        </w:rPr>
+      </w:pPr>
+      <w:r>
+        <w:rPr>
+          <w:lang w:val="es-MX"/>
+        </w:rPr>
+        <w:t>Solución:</w:t>
+      </w:r>
+    </w:p>
+    <w:p>
+      <w:pPr>
+        <w:pStyle w:val="Prrafodelista"/>
+        <w:rPr>
+          <w:lang w:val="es-MX"/>
+        </w:rPr>
+      </w:pPr>
+    </w:p>
+    <w:p>
+      <w:pPr>
+        <w:pStyle w:val="Prrafodelista"/>
+        <w:ind w:firstLine="720"/>
+        <w:rPr>
+          <w:rStyle w:val="CdigoHTML"/>
+          <w:rFonts w:eastAsiaTheme="minorEastAsia"/>
+          <w:b/>
+          <w:lang w:val="en-US"/>
+        </w:rPr>
+      </w:pPr>
+      <w:proofErr w:type="spellStart"/>
+      <w:r>
+        <w:rPr>
+          <w:b/>
+          <w:lang w:val="en-US"/>
+        </w:rPr>
+        <w:t>Usar</w:t>
+      </w:r>
+      <w:proofErr w:type="spellEnd"/>
+      <w:r>
+        <w:rPr>
+          <w:b/>
+          <w:lang w:val="en-US"/>
+        </w:rPr>
+        <w:t xml:space="preserve"> CMD / PowerShell SOLO para </w:t>
+      </w:r>
+      <w:r>
+        <w:rPr>
+          <w:rStyle w:val="CdigoHTML"/>
+          <w:rFonts w:eastAsiaTheme="minorEastAsia"/>
+          <w:b/>
+          <w:lang w:val="en-US"/>
+        </w:rPr>
+        <w:t>ng new</w:t>
+      </w:r>
+    </w:p>
+    <w:p>
+      <w:pPr>
+        <w:pStyle w:val="Prrafodelista"/>
+        <w:ind w:firstLine="720"/>
+        <w:rPr>
+          <w:b/>
+          <w:lang w:val="en-US"/>
+        </w:rPr>
+      </w:pPr>
+    </w:p>
+    <w:p>
+      <w:pPr>
+        <w:pStyle w:val="Prrafodelista"/>
+        <w:ind w:firstLine="720"/>
+        <w:rPr>
+          <w:b/>
+          <w:lang w:val="en-US"/>
+        </w:rPr>
+      </w:pPr>
+    </w:p>
+    <w:p>
+      <w:pPr>
+        <w:pStyle w:val="Prrafodelista"/>
+        <w:rPr>
+          <w:lang w:val="en-US"/>
+        </w:rPr>
+      </w:pPr>
+    </w:p>
+    <w:p>
+      <w:pPr>
+        <w:pStyle w:val="Prrafodelista"/>
+        <w:rPr>
+          <w:lang w:val="es-MX"/>
+        </w:rPr>
+      </w:pPr>
+    </w:p>
+    <w:p>
+      <w:pPr>
+        <w:pStyle w:val="Prrafodelista"/>
+        <w:rPr>
+          <w:lang w:val="es-MX"/>
+        </w:rPr>
+      </w:pPr>
+    </w:p>
+    <w:p>
+      <w:pPr>
+        <w:pStyle w:val="Prrafodelista"/>
+        <w:rPr>
+          <w:lang w:val="es-MX"/>
+        </w:rPr>
+      </w:pPr>
+      <w:r>
+        <w:rPr>
+          <w:lang w:val="es-MX"/>
+        </w:rPr>
+        <w:t xml:space="preserve">Comando para volver a desinstalar el Angular por si </w:t>
+      </w:r>
+      <w:proofErr w:type="gramStart"/>
+      <w:r>
+        <w:rPr>
+          <w:lang w:val="es-MX"/>
+        </w:rPr>
+        <w:t>acaso :</w:t>
+      </w:r>
+      <w:proofErr w:type="gramEnd"/>
+    </w:p>
+    <w:p>
+      <w:pPr>
+        <w:pStyle w:val="Prrafodelista"/>
+        <w:rPr>
+          <w:lang w:val="es-MX"/>
+        </w:rPr>
+      </w:pPr>
+    </w:p>
+    <w:p>
+      <w:pPr>
+        <w:pStyle w:val="Prrafodelista"/>
+        <w:rPr>
+          <w:lang w:val="es-MX"/>
+        </w:rPr>
+      </w:pPr>
+      <w:r>
+        <w:rPr>
+          <w:noProof/>
+          <w:lang w:val="en-US" w:eastAsia="en-US"/>
+        </w:rPr>
+        <w:drawing>
+          <wp:inline distT="0" distB="0" distL="0" distR="0" wp14:anchorId="01DE2E02" wp14:editId="035EECC7">
+            <wp:extent cx="2724530" cy="523948"/>
+            <wp:effectExtent l="0" t="0" r="0" b="9525"/>
+            <wp:docPr id="17" name="Imagen 17"/>
+            <wp:cNvGraphicFramePr>
+              <a:graphicFrameLocks xmlns:a="http://schemas.openxmlformats.org/drawingml/2006/main" noChangeAspect="1"/>
+            </wp:cNvGraphicFramePr>
+            <a:graphic xmlns:a="http://schemas.openxmlformats.org/drawingml/2006/main">
+              <a:graphicData uri="http://schemas.openxmlformats.org/drawingml/2006/picture">
+                <pic:pic xmlns:pic="http://schemas.openxmlformats.org/drawingml/2006/picture">
+                  <pic:nvPicPr>
+                    <pic:cNvPr id="1" name=""/>
+                    <pic:cNvPicPr/>
+                  </pic:nvPicPr>
+                  <pic:blipFill>
+                    <a:blip r:embed="rId33"/>
+                    <a:stretch>
+                      <a:fillRect/>
+                    </a:stretch>
+                  </pic:blipFill>
+                  <pic:spPr>
+                    <a:xfrm>
+                      <a:off x="0" y="0"/>
+                      <a:ext cx="2724530" cy="523948"/>
+                    </a:xfrm>
+                    <a:prstGeom prst="rect">
+                      <a:avLst/>
+                    </a:prstGeom>
+                  </pic:spPr>
+                </pic:pic>
+              </a:graphicData>
+            </a:graphic>
+          </wp:inline>
+        </w:drawing>
+      </w:r>
+    </w:p>
+    <w:p>
+      <w:pPr>
+        <w:pStyle w:val="Prrafodelista"/>
+        <w:rPr>
+          <w:lang w:val="es-MX"/>
+        </w:rPr>
+      </w:pPr>
+    </w:p>
+    <w:p>
+      <w:pPr>
+        <w:pStyle w:val="Prrafodelista"/>
+        <w:rPr>
+          <w:lang w:val="es-MX"/>
+        </w:rPr>
+      </w:pPr>
+    </w:p>
+    <w:p>
+      <w:pPr>
+        <w:pStyle w:val="Prrafodelista"/>
+        <w:rPr>
+          <w:lang w:val="es-MX"/>
+        </w:rPr>
+      </w:pPr>
+    </w:p>
+    <w:p>
+      <w:pPr>
+        <w:pStyle w:val="Prrafodelista"/>
+        <w:rPr>
+          <w:lang w:val="es-MX"/>
+        </w:rPr>
+      </w:pPr>
+    </w:p>
+    <w:p>
+      <w:pPr>
+        <w:pStyle w:val="Prrafodelista"/>
+        <w:rPr>
+          <w:lang w:val="es-MX"/>
+        </w:rPr>
+      </w:pPr>
+      <w:r>
+        <w:rPr>
+          <w:lang w:val="es-MX"/>
+        </w:rPr>
+        <w:lastRenderedPageBreak/>
         <w:br/>
       </w:r>
     </w:p>
@@ -3360,12 +6716,12 @@
       </w:pPr>
     </w:p>
     <w:sectPr>
-      <w:headerReference w:type="even" r:id="rId24"/>
-      <w:headerReference w:type="default" r:id="rId25"/>
-      <w:footerReference w:type="even" r:id="rId26"/>
-      <w:footerReference w:type="default" r:id="rId27"/>
-      <w:headerReference w:type="first" r:id="rId28"/>
-      <w:footerReference w:type="first" r:id="rId29"/>
+      <w:headerReference w:type="even" r:id="rId34"/>
+      <w:headerReference w:type="default" r:id="rId35"/>
+      <w:footerReference w:type="even" r:id="rId36"/>
+      <w:footerReference w:type="default" r:id="rId37"/>
+      <w:headerReference w:type="first" r:id="rId38"/>
+      <w:footerReference w:type="first" r:id="rId39"/>
       <w:pgSz w:w="12240" w:h="15840"/>
       <w:pgMar w:top="1417" w:right="1701" w:bottom="1417" w:left="1701" w:header="708" w:footer="708" w:gutter="0"/>
       <w:cols w:space="708"/>
@@ -3449,7 +6805,7 @@
           <w:rPr>
             <w:noProof/>
           </w:rPr>
-          <w:t>9</w:t>
+          <w:t>12</w:t>
         </w:r>
         <w:r>
           <w:fldChar w:fldCharType="end"/>
@@ -4286,6 +7642,119 @@
     </w:lvl>
   </w:abstractNum>
   <w:abstractNum w:abstractNumId="7" w15:restartNumberingAfterBreak="0">
+    <w:nsid w:val="2AF230A9"/>
+    <w:multiLevelType w:val="hybridMultilevel"/>
+    <w:tmpl w:val="09626B5E"/>
+    <w:lvl w:ilvl="0" w:tplc="0409000B">
+      <w:start w:val="1"/>
+      <w:numFmt w:val="bullet"/>
+      <w:lvlText w:val=""/>
+      <w:lvlJc w:val="left"/>
+      <w:pPr>
+        <w:ind w:left="1440" w:hanging="360"/>
+      </w:pPr>
+      <w:rPr>
+        <w:rFonts w:ascii="Wingdings" w:hAnsi="Wingdings" w:hint="default"/>
+      </w:rPr>
+    </w:lvl>
+    <w:lvl w:ilvl="1" w:tplc="04090003" w:tentative="1">
+      <w:start w:val="1"/>
+      <w:numFmt w:val="bullet"/>
+      <w:lvlText w:val="o"/>
+      <w:lvlJc w:val="left"/>
+      <w:pPr>
+        <w:ind w:left="2160" w:hanging="360"/>
+      </w:pPr>
+      <w:rPr>
+        <w:rFonts w:ascii="Courier New" w:hAnsi="Courier New" w:cs="Courier New" w:hint="default"/>
+      </w:rPr>
+    </w:lvl>
+    <w:lvl w:ilvl="2" w:tplc="04090005" w:tentative="1">
+      <w:start w:val="1"/>
+      <w:numFmt w:val="bullet"/>
+      <w:lvlText w:val=""/>
+      <w:lvlJc w:val="left"/>
+      <w:pPr>
+        <w:ind w:left="2880" w:hanging="360"/>
+      </w:pPr>
+      <w:rPr>
+        <w:rFonts w:ascii="Wingdings" w:hAnsi="Wingdings" w:hint="default"/>
+      </w:rPr>
+    </w:lvl>
+    <w:lvl w:ilvl="3" w:tplc="04090001" w:tentative="1">
+      <w:start w:val="1"/>
+      <w:numFmt w:val="bullet"/>
+      <w:lvlText w:val=""/>
+      <w:lvlJc w:val="left"/>
+      <w:pPr>
+        <w:ind w:left="3600" w:hanging="360"/>
+      </w:pPr>
+      <w:rPr>
+        <w:rFonts w:ascii="Symbol" w:hAnsi="Symbol" w:hint="default"/>
+      </w:rPr>
+    </w:lvl>
+    <w:lvl w:ilvl="4" w:tplc="04090003" w:tentative="1">
+      <w:start w:val="1"/>
+      <w:numFmt w:val="bullet"/>
+      <w:lvlText w:val="o"/>
+      <w:lvlJc w:val="left"/>
+      <w:pPr>
+        <w:ind w:left="4320" w:hanging="360"/>
+      </w:pPr>
+      <w:rPr>
+        <w:rFonts w:ascii="Courier New" w:hAnsi="Courier New" w:cs="Courier New" w:hint="default"/>
+      </w:rPr>
+    </w:lvl>
+    <w:lvl w:ilvl="5" w:tplc="04090005" w:tentative="1">
+      <w:start w:val="1"/>
+      <w:numFmt w:val="bullet"/>
+      <w:lvlText w:val=""/>
+      <w:lvlJc w:val="left"/>
+      <w:pPr>
+        <w:ind w:left="5040" w:hanging="360"/>
+      </w:pPr>
+      <w:rPr>
+        <w:rFonts w:ascii="Wingdings" w:hAnsi="Wingdings" w:hint="default"/>
+      </w:rPr>
+    </w:lvl>
+    <w:lvl w:ilvl="6" w:tplc="04090001" w:tentative="1">
+      <w:start w:val="1"/>
+      <w:numFmt w:val="bullet"/>
+      <w:lvlText w:val=""/>
+      <w:lvlJc w:val="left"/>
+      <w:pPr>
+        <w:ind w:left="5760" w:hanging="360"/>
+      </w:pPr>
+      <w:rPr>
+        <w:rFonts w:ascii="Symbol" w:hAnsi="Symbol" w:hint="default"/>
+      </w:rPr>
+    </w:lvl>
+    <w:lvl w:ilvl="7" w:tplc="04090003" w:tentative="1">
+      <w:start w:val="1"/>
+      <w:numFmt w:val="bullet"/>
+      <w:lvlText w:val="o"/>
+      <w:lvlJc w:val="left"/>
+      <w:pPr>
+        <w:ind w:left="6480" w:hanging="360"/>
+      </w:pPr>
+      <w:rPr>
+        <w:rFonts w:ascii="Courier New" w:hAnsi="Courier New" w:cs="Courier New" w:hint="default"/>
+      </w:rPr>
+    </w:lvl>
+    <w:lvl w:ilvl="8" w:tplc="04090005" w:tentative="1">
+      <w:start w:val="1"/>
+      <w:numFmt w:val="bullet"/>
+      <w:lvlText w:val=""/>
+      <w:lvlJc w:val="left"/>
+      <w:pPr>
+        <w:ind w:left="7200" w:hanging="360"/>
+      </w:pPr>
+      <w:rPr>
+        <w:rFonts w:ascii="Wingdings" w:hAnsi="Wingdings" w:hint="default"/>
+      </w:rPr>
+    </w:lvl>
+  </w:abstractNum>
+  <w:abstractNum w:abstractNumId="8" w15:restartNumberingAfterBreak="0">
     <w:nsid w:val="2B046EAE"/>
     <w:multiLevelType w:val="hybridMultilevel"/>
     <w:tmpl w:val="C2B4089C"/>
@@ -4398,7 +7867,7 @@
       </w:rPr>
     </w:lvl>
   </w:abstractNum>
-  <w:abstractNum w:abstractNumId="8" w15:restartNumberingAfterBreak="0">
+  <w:abstractNum w:abstractNumId="9" w15:restartNumberingAfterBreak="0">
     <w:nsid w:val="2E704AEB"/>
     <w:multiLevelType w:val="hybridMultilevel"/>
     <w:tmpl w:val="D742C024"/>
@@ -4511,7 +7980,7 @@
       </w:rPr>
     </w:lvl>
   </w:abstractNum>
-  <w:abstractNum w:abstractNumId="9" w15:restartNumberingAfterBreak="0">
+  <w:abstractNum w:abstractNumId="10" w15:restartNumberingAfterBreak="0">
     <w:nsid w:val="311001D9"/>
     <w:multiLevelType w:val="hybridMultilevel"/>
     <w:tmpl w:val="02DC2A32"/>
@@ -4624,7 +8093,7 @@
       </w:rPr>
     </w:lvl>
   </w:abstractNum>
-  <w:abstractNum w:abstractNumId="10" w15:restartNumberingAfterBreak="0">
+  <w:abstractNum w:abstractNumId="11" w15:restartNumberingAfterBreak="0">
     <w:nsid w:val="31454EB6"/>
     <w:multiLevelType w:val="hybridMultilevel"/>
     <w:tmpl w:val="C3D8CCAE"/>
@@ -4737,7 +8206,7 @@
       </w:rPr>
     </w:lvl>
   </w:abstractNum>
-  <w:abstractNum w:abstractNumId="11" w15:restartNumberingAfterBreak="0">
+  <w:abstractNum w:abstractNumId="12" w15:restartNumberingAfterBreak="0">
     <w:nsid w:val="3769765E"/>
     <w:multiLevelType w:val="hybridMultilevel"/>
     <w:tmpl w:val="7D6405A0"/>
@@ -4850,7 +8319,96 @@
       </w:rPr>
     </w:lvl>
   </w:abstractNum>
-  <w:abstractNum w:abstractNumId="12" w15:restartNumberingAfterBreak="0">
+  <w:abstractNum w:abstractNumId="13" w15:restartNumberingAfterBreak="0">
+    <w:nsid w:val="39EA0A07"/>
+    <w:multiLevelType w:val="hybridMultilevel"/>
+    <w:tmpl w:val="6F48869C"/>
+    <w:lvl w:ilvl="0" w:tplc="7A1C0BE4">
+      <w:start w:val="1"/>
+      <w:numFmt w:val="decimal"/>
+      <w:lvlText w:val="%1."/>
+      <w:lvlJc w:val="left"/>
+      <w:pPr>
+        <w:ind w:left="1080" w:hanging="360"/>
+      </w:pPr>
+      <w:rPr>
+        <w:rFonts w:hint="default"/>
+      </w:rPr>
+    </w:lvl>
+    <w:lvl w:ilvl="1" w:tplc="04090019" w:tentative="1">
+      <w:start w:val="1"/>
+      <w:numFmt w:val="lowerLetter"/>
+      <w:lvlText w:val="%2."/>
+      <w:lvlJc w:val="left"/>
+      <w:pPr>
+        <w:ind w:left="1800" w:hanging="360"/>
+      </w:pPr>
+    </w:lvl>
+    <w:lvl w:ilvl="2" w:tplc="0409001B" w:tentative="1">
+      <w:start w:val="1"/>
+      <w:numFmt w:val="lowerRoman"/>
+      <w:lvlText w:val="%3."/>
+      <w:lvlJc w:val="right"/>
+      <w:pPr>
+        <w:ind w:left="2520" w:hanging="180"/>
+      </w:pPr>
+    </w:lvl>
+    <w:lvl w:ilvl="3" w:tplc="0409000F" w:tentative="1">
+      <w:start w:val="1"/>
+      <w:numFmt w:val="decimal"/>
+      <w:lvlText w:val="%4."/>
+      <w:lvlJc w:val="left"/>
+      <w:pPr>
+        <w:ind w:left="3240" w:hanging="360"/>
+      </w:pPr>
+    </w:lvl>
+    <w:lvl w:ilvl="4" w:tplc="04090019" w:tentative="1">
+      <w:start w:val="1"/>
+      <w:numFmt w:val="lowerLetter"/>
+      <w:lvlText w:val="%5."/>
+      <w:lvlJc w:val="left"/>
+      <w:pPr>
+        <w:ind w:left="3960" w:hanging="360"/>
+      </w:pPr>
+    </w:lvl>
+    <w:lvl w:ilvl="5" w:tplc="0409001B" w:tentative="1">
+      <w:start w:val="1"/>
+      <w:numFmt w:val="lowerRoman"/>
+      <w:lvlText w:val="%6."/>
+      <w:lvlJc w:val="right"/>
+      <w:pPr>
+        <w:ind w:left="4680" w:hanging="180"/>
+      </w:pPr>
+    </w:lvl>
+    <w:lvl w:ilvl="6" w:tplc="0409000F" w:tentative="1">
+      <w:start w:val="1"/>
+      <w:numFmt w:val="decimal"/>
+      <w:lvlText w:val="%7."/>
+      <w:lvlJc w:val="left"/>
+      <w:pPr>
+        <w:ind w:left="5400" w:hanging="360"/>
+      </w:pPr>
+    </w:lvl>
+    <w:lvl w:ilvl="7" w:tplc="04090019" w:tentative="1">
+      <w:start w:val="1"/>
+      <w:numFmt w:val="lowerLetter"/>
+      <w:lvlText w:val="%8."/>
+      <w:lvlJc w:val="left"/>
+      <w:pPr>
+        <w:ind w:left="6120" w:hanging="360"/>
+      </w:pPr>
+    </w:lvl>
+    <w:lvl w:ilvl="8" w:tplc="0409001B" w:tentative="1">
+      <w:start w:val="1"/>
+      <w:numFmt w:val="lowerRoman"/>
+      <w:lvlText w:val="%9."/>
+      <w:lvlJc w:val="right"/>
+      <w:pPr>
+        <w:ind w:left="6840" w:hanging="180"/>
+      </w:pPr>
+    </w:lvl>
+  </w:abstractNum>
+  <w:abstractNum w:abstractNumId="14" w15:restartNumberingAfterBreak="0">
     <w:nsid w:val="3E015EC3"/>
     <w:multiLevelType w:val="hybridMultilevel"/>
     <w:tmpl w:val="56CA19DE"/>
@@ -4939,7 +8497,7 @@
       </w:pPr>
     </w:lvl>
   </w:abstractNum>
-  <w:abstractNum w:abstractNumId="13" w15:restartNumberingAfterBreak="0">
+  <w:abstractNum w:abstractNumId="15" w15:restartNumberingAfterBreak="0">
     <w:nsid w:val="48E11346"/>
     <w:multiLevelType w:val="hybridMultilevel"/>
     <w:tmpl w:val="3ADC9E20"/>
@@ -5052,7 +8610,7 @@
       </w:rPr>
     </w:lvl>
   </w:abstractNum>
-  <w:abstractNum w:abstractNumId="14" w15:restartNumberingAfterBreak="0">
+  <w:abstractNum w:abstractNumId="16" w15:restartNumberingAfterBreak="0">
     <w:nsid w:val="59013C81"/>
     <w:multiLevelType w:val="multilevel"/>
     <w:tmpl w:val="B8E4A006"/>
@@ -5165,7 +8723,7 @@
       </w:pPr>
     </w:lvl>
   </w:abstractNum>
-  <w:abstractNum w:abstractNumId="15" w15:restartNumberingAfterBreak="0">
+  <w:abstractNum w:abstractNumId="17" w15:restartNumberingAfterBreak="0">
     <w:nsid w:val="5DF663EC"/>
     <w:multiLevelType w:val="hybridMultilevel"/>
     <w:tmpl w:val="22C099BC"/>
@@ -5278,7 +8836,7 @@
       </w:rPr>
     </w:lvl>
   </w:abstractNum>
-  <w:abstractNum w:abstractNumId="16" w15:restartNumberingAfterBreak="0">
+  <w:abstractNum w:abstractNumId="18" w15:restartNumberingAfterBreak="0">
     <w:nsid w:val="61111BCB"/>
     <w:multiLevelType w:val="hybridMultilevel"/>
     <w:tmpl w:val="C8AA9AEC"/>
@@ -5367,7 +8925,7 @@
       </w:pPr>
     </w:lvl>
   </w:abstractNum>
-  <w:abstractNum w:abstractNumId="17" w15:restartNumberingAfterBreak="0">
+  <w:abstractNum w:abstractNumId="19" w15:restartNumberingAfterBreak="0">
     <w:nsid w:val="648D5371"/>
     <w:multiLevelType w:val="hybridMultilevel"/>
     <w:tmpl w:val="90BE47DE"/>
@@ -5456,7 +9014,7 @@
       </w:pPr>
     </w:lvl>
   </w:abstractNum>
-  <w:abstractNum w:abstractNumId="18" w15:restartNumberingAfterBreak="0">
+  <w:abstractNum w:abstractNumId="20" w15:restartNumberingAfterBreak="0">
     <w:nsid w:val="65872E05"/>
     <w:multiLevelType w:val="multilevel"/>
     <w:tmpl w:val="5B3C799E"/>
@@ -5569,7 +9127,120 @@
       </w:pPr>
     </w:lvl>
   </w:abstractNum>
-  <w:abstractNum w:abstractNumId="19" w15:restartNumberingAfterBreak="0">
+  <w:abstractNum w:abstractNumId="21" w15:restartNumberingAfterBreak="0">
+    <w:nsid w:val="66E074E6"/>
+    <w:multiLevelType w:val="hybridMultilevel"/>
+    <w:tmpl w:val="F96096FA"/>
+    <w:lvl w:ilvl="0" w:tplc="0409000B">
+      <w:start w:val="1"/>
+      <w:numFmt w:val="bullet"/>
+      <w:lvlText w:val=""/>
+      <w:lvlJc w:val="left"/>
+      <w:pPr>
+        <w:ind w:left="1440" w:hanging="360"/>
+      </w:pPr>
+      <w:rPr>
+        <w:rFonts w:ascii="Wingdings" w:hAnsi="Wingdings" w:hint="default"/>
+      </w:rPr>
+    </w:lvl>
+    <w:lvl w:ilvl="1" w:tplc="04090003" w:tentative="1">
+      <w:start w:val="1"/>
+      <w:numFmt w:val="bullet"/>
+      <w:lvlText w:val="o"/>
+      <w:lvlJc w:val="left"/>
+      <w:pPr>
+        <w:ind w:left="2160" w:hanging="360"/>
+      </w:pPr>
+      <w:rPr>
+        <w:rFonts w:ascii="Courier New" w:hAnsi="Courier New" w:cs="Courier New" w:hint="default"/>
+      </w:rPr>
+    </w:lvl>
+    <w:lvl w:ilvl="2" w:tplc="04090005" w:tentative="1">
+      <w:start w:val="1"/>
+      <w:numFmt w:val="bullet"/>
+      <w:lvlText w:val=""/>
+      <w:lvlJc w:val="left"/>
+      <w:pPr>
+        <w:ind w:left="2880" w:hanging="360"/>
+      </w:pPr>
+      <w:rPr>
+        <w:rFonts w:ascii="Wingdings" w:hAnsi="Wingdings" w:hint="default"/>
+      </w:rPr>
+    </w:lvl>
+    <w:lvl w:ilvl="3" w:tplc="04090001" w:tentative="1">
+      <w:start w:val="1"/>
+      <w:numFmt w:val="bullet"/>
+      <w:lvlText w:val=""/>
+      <w:lvlJc w:val="left"/>
+      <w:pPr>
+        <w:ind w:left="3600" w:hanging="360"/>
+      </w:pPr>
+      <w:rPr>
+        <w:rFonts w:ascii="Symbol" w:hAnsi="Symbol" w:hint="default"/>
+      </w:rPr>
+    </w:lvl>
+    <w:lvl w:ilvl="4" w:tplc="04090003" w:tentative="1">
+      <w:start w:val="1"/>
+      <w:numFmt w:val="bullet"/>
+      <w:lvlText w:val="o"/>
+      <w:lvlJc w:val="left"/>
+      <w:pPr>
+        <w:ind w:left="4320" w:hanging="360"/>
+      </w:pPr>
+      <w:rPr>
+        <w:rFonts w:ascii="Courier New" w:hAnsi="Courier New" w:cs="Courier New" w:hint="default"/>
+      </w:rPr>
+    </w:lvl>
+    <w:lvl w:ilvl="5" w:tplc="04090005" w:tentative="1">
+      <w:start w:val="1"/>
+      <w:numFmt w:val="bullet"/>
+      <w:lvlText w:val=""/>
+      <w:lvlJc w:val="left"/>
+      <w:pPr>
+        <w:ind w:left="5040" w:hanging="360"/>
+      </w:pPr>
+      <w:rPr>
+        <w:rFonts w:ascii="Wingdings" w:hAnsi="Wingdings" w:hint="default"/>
+      </w:rPr>
+    </w:lvl>
+    <w:lvl w:ilvl="6" w:tplc="04090001" w:tentative="1">
+      <w:start w:val="1"/>
+      <w:numFmt w:val="bullet"/>
+      <w:lvlText w:val=""/>
+      <w:lvlJc w:val="left"/>
+      <w:pPr>
+        <w:ind w:left="5760" w:hanging="360"/>
+      </w:pPr>
+      <w:rPr>
+        <w:rFonts w:ascii="Symbol" w:hAnsi="Symbol" w:hint="default"/>
+      </w:rPr>
+    </w:lvl>
+    <w:lvl w:ilvl="7" w:tplc="04090003" w:tentative="1">
+      <w:start w:val="1"/>
+      <w:numFmt w:val="bullet"/>
+      <w:lvlText w:val="o"/>
+      <w:lvlJc w:val="left"/>
+      <w:pPr>
+        <w:ind w:left="6480" w:hanging="360"/>
+      </w:pPr>
+      <w:rPr>
+        <w:rFonts w:ascii="Courier New" w:hAnsi="Courier New" w:cs="Courier New" w:hint="default"/>
+      </w:rPr>
+    </w:lvl>
+    <w:lvl w:ilvl="8" w:tplc="04090005" w:tentative="1">
+      <w:start w:val="1"/>
+      <w:numFmt w:val="bullet"/>
+      <w:lvlText w:val=""/>
+      <w:lvlJc w:val="left"/>
+      <w:pPr>
+        <w:ind w:left="7200" w:hanging="360"/>
+      </w:pPr>
+      <w:rPr>
+        <w:rFonts w:ascii="Wingdings" w:hAnsi="Wingdings" w:hint="default"/>
+      </w:rPr>
+    </w:lvl>
+  </w:abstractNum>
+  <w:abstractNum w:abstractNumId="22" w15:restartNumberingAfterBreak="0">
     <w:nsid w:val="67E62E1B"/>
     <w:multiLevelType w:val="multilevel"/>
     <w:tmpl w:val="E56270AA"/>
@@ -5682,7 +9353,7 @@
       </w:pPr>
     </w:lvl>
   </w:abstractNum>
-  <w:abstractNum w:abstractNumId="20" w15:restartNumberingAfterBreak="0">
+  <w:abstractNum w:abstractNumId="23" w15:restartNumberingAfterBreak="0">
     <w:nsid w:val="6EDB22C1"/>
     <w:multiLevelType w:val="hybridMultilevel"/>
     <w:tmpl w:val="FA320F60"/>
@@ -5795,7 +9466,7 @@
       </w:rPr>
     </w:lvl>
   </w:abstractNum>
-  <w:abstractNum w:abstractNumId="21" w15:restartNumberingAfterBreak="0">
+  <w:abstractNum w:abstractNumId="24" w15:restartNumberingAfterBreak="0">
     <w:nsid w:val="791F655B"/>
     <w:multiLevelType w:val="hybridMultilevel"/>
     <w:tmpl w:val="3EF6B01C"/>
@@ -5912,49 +9583,49 @@
     <w:abstractNumId w:val="1"/>
   </w:num>
   <w:num w:numId="2">
-    <w:abstractNumId w:val="14"/>
+    <w:abstractNumId w:val="16"/>
   </w:num>
   <w:num w:numId="3">
-    <w:abstractNumId w:val="19"/>
+    <w:abstractNumId w:val="22"/>
   </w:num>
   <w:num w:numId="4">
     <w:abstractNumId w:val="4"/>
   </w:num>
   <w:num w:numId="5">
-    <w:abstractNumId w:val="18"/>
+    <w:abstractNumId w:val="20"/>
   </w:num>
   <w:num w:numId="6">
-    <w:abstractNumId w:val="21"/>
+    <w:abstractNumId w:val="24"/>
   </w:num>
   <w:num w:numId="7">
-    <w:abstractNumId w:val="11"/>
+    <w:abstractNumId w:val="12"/>
   </w:num>
   <w:num w:numId="8">
-    <w:abstractNumId w:val="15"/>
+    <w:abstractNumId w:val="17"/>
   </w:num>
   <w:num w:numId="9">
     <w:abstractNumId w:val="0"/>
   </w:num>
   <w:num w:numId="10">
-    <w:abstractNumId w:val="20"/>
+    <w:abstractNumId w:val="23"/>
   </w:num>
   <w:num w:numId="11">
-    <w:abstractNumId w:val="13"/>
+    <w:abstractNumId w:val="15"/>
   </w:num>
   <w:num w:numId="12">
+    <w:abstractNumId w:val="11"/>
+  </w:num>
+  <w:num w:numId="13">
     <w:abstractNumId w:val="10"/>
   </w:num>
-  <w:num w:numId="13">
+  <w:num w:numId="14">
     <w:abstractNumId w:val="9"/>
-  </w:num>
-  <w:num w:numId="14">
-    <w:abstractNumId w:val="8"/>
   </w:num>
   <w:num w:numId="15">
     <w:abstractNumId w:val="2"/>
   </w:num>
   <w:num w:numId="16">
-    <w:abstractNumId w:val="7"/>
+    <w:abstractNumId w:val="8"/>
   </w:num>
   <w:num w:numId="17">
     <w:abstractNumId w:val="3"/>
@@ -5963,16 +9634,25 @@
     <w:abstractNumId w:val="6"/>
   </w:num>
   <w:num w:numId="19">
-    <w:abstractNumId w:val="12"/>
+    <w:abstractNumId w:val="14"/>
   </w:num>
   <w:num w:numId="20">
     <w:abstractNumId w:val="5"/>
   </w:num>
   <w:num w:numId="21">
-    <w:abstractNumId w:val="16"/>
+    <w:abstractNumId w:val="18"/>
   </w:num>
   <w:num w:numId="22">
-    <w:abstractNumId w:val="17"/>
+    <w:abstractNumId w:val="19"/>
+  </w:num>
+  <w:num w:numId="23">
+    <w:abstractNumId w:val="13"/>
+  </w:num>
+  <w:num w:numId="24">
+    <w:abstractNumId w:val="7"/>
+  </w:num>
+  <w:num w:numId="25">
+    <w:abstractNumId w:val="21"/>
   </w:num>
 </w:numbering>
 </file>
@@ -6772,6 +10452,19 @@
       <w14:ligatures w14:val="standardContextual"/>
     </w:rPr>
   </w:style>
+  <w:style w:type="character" w:styleId="CdigoHTML">
+    <w:name w:val="HTML Code"/>
+    <w:basedOn w:val="Fuentedeprrafopredeter"/>
+    <w:uiPriority w:val="99"/>
+    <w:semiHidden/>
+    <w:unhideWhenUsed/>
+    <w:rsid w:val="000E2CF3"/>
+    <w:rPr>
+      <w:rFonts w:ascii="Courier New" w:eastAsia="Times New Roman" w:hAnsi="Courier New" w:cs="Courier New"/>
+      <w:sz w:val="20"/>
+      <w:szCs w:val="20"/>
+    </w:rPr>
+  </w:style>
 </w:styles>
 </file>
 
@@ -7041,7 +10734,7 @@
 </file>
 
 <file path=customXml/itemProps1.xml><?xml version="1.0" encoding="utf-8"?>
-<ds:datastoreItem xmlns:ds="http://schemas.openxmlformats.org/officeDocument/2006/customXml" ds:itemID="{7D239FA1-5FC9-4013-BB70-4D6027D77A28}">
+<ds:datastoreItem xmlns:ds="http://schemas.openxmlformats.org/officeDocument/2006/customXml" ds:itemID="{D1FD6347-C700-466F-AB6F-B9E23EC3DD32}">
   <ds:schemaRefs>
     <ds:schemaRef ds:uri="http://schemas.openxmlformats.org/officeDocument/2006/bibliography"/>
   </ds:schemaRefs>

</xml_diff>

<commit_message>
Study Course Angular start coding
</commit_message>
<xml_diff>
--- a/Documentacion Curso Angular.docx
+++ b/Documentacion Curso Angular.docx
@@ -424,7 +424,6 @@
                                     </w:rPr>
                                     <w:t xml:space="preserve">Instructor: </w:t>
                                   </w:r>
-                                  <w:proofErr w:type="spellStart"/>
                                   <w:r>
                                     <w:rPr>
                                       <w:rFonts w:ascii="Arial" w:hAnsi="Arial" w:cs="Arial"/>
@@ -436,7 +435,6 @@
                                     </w:rPr>
                                     <w:t>MoureDev</w:t>
                                   </w:r>
-                                  <w:proofErr w:type="spellEnd"/>
                                   <w:r>
                                     <w:rPr>
                                       <w:rFonts w:ascii="Arial" w:hAnsi="Arial" w:cs="Arial"/>
@@ -1095,7 +1093,6 @@
                               </w:rPr>
                               <w:t xml:space="preserve">Instructor: </w:t>
                             </w:r>
-                            <w:proofErr w:type="spellStart"/>
                             <w:r>
                               <w:rPr>
                                 <w:rFonts w:ascii="Arial" w:hAnsi="Arial" w:cs="Arial"/>
@@ -1107,7 +1104,6 @@
                               </w:rPr>
                               <w:t>MoureDev</w:t>
                             </w:r>
-                            <w:proofErr w:type="spellEnd"/>
                             <w:r>
                               <w:rPr>
                                 <w:rFonts w:ascii="Arial" w:hAnsi="Arial" w:cs="Arial"/>
@@ -2170,15 +2166,7 @@
     <w:p/>
     <w:p>
       <w:r>
-        <w:t xml:space="preserve">Teniendo en cuenta que </w:t>
-      </w:r>
-      <w:proofErr w:type="gramStart"/>
-      <w:r>
-        <w:t>estos datos es</w:t>
-      </w:r>
-      <w:proofErr w:type="gramEnd"/>
-      <w:r>
-        <w:t xml:space="preserve"> del año 2024.</w:t>
+        <w:t>Teniendo en cuenta que estos datos es del año 2024.</w:t>
       </w:r>
     </w:p>
     <w:p>
@@ -2278,28 +2266,15 @@
         <w:jc w:val="both"/>
       </w:pPr>
       <w:r>
-        <w:t xml:space="preserve">Next.js se apoya sobre </w:t>
-      </w:r>
-      <w:proofErr w:type="spellStart"/>
-      <w:r>
-        <w:t>react</w:t>
-      </w:r>
-      <w:proofErr w:type="spellEnd"/>
+        <w:t>Next.js se apoya sobre react</w:t>
+      </w:r>
     </w:p>
     <w:p>
       <w:pPr>
         <w:jc w:val="both"/>
       </w:pPr>
       <w:r>
-        <w:t xml:space="preserve">Express es un </w:t>
-      </w:r>
-      <w:proofErr w:type="spellStart"/>
-      <w:r>
-        <w:t>framework</w:t>
-      </w:r>
-      <w:proofErr w:type="spellEnd"/>
-      <w:r>
-        <w:t xml:space="preserve"> de node.js</w:t>
+        <w:t>Express es un framework de node.js</w:t>
       </w:r>
     </w:p>
     <w:p>
@@ -2319,39 +2294,7 @@
       </w:pPr>
       <w:r>
         <w:lastRenderedPageBreak/>
-        <w:t xml:space="preserve">La guerra de estos es con </w:t>
-      </w:r>
-      <w:proofErr w:type="spellStart"/>
-      <w:r>
-        <w:t>React</w:t>
-      </w:r>
-      <w:proofErr w:type="spellEnd"/>
-      <w:r>
-        <w:t xml:space="preserve"> y Angular, estos son los dos grandes </w:t>
-      </w:r>
-      <w:proofErr w:type="spellStart"/>
-      <w:r>
-        <w:t>frameworks</w:t>
-      </w:r>
-      <w:proofErr w:type="spellEnd"/>
-      <w:r>
-        <w:t xml:space="preserve"> que más se utilizan para desarrollo web </w:t>
-      </w:r>
-      <w:proofErr w:type="spellStart"/>
-      <w:r>
-        <w:t>frontend</w:t>
-      </w:r>
-      <w:proofErr w:type="spellEnd"/>
-      <w:r>
-        <w:t xml:space="preserve"> lo cual fue una batalla entre estos dos. Peor realmente todo y cada una vale para todo, la que usas es para dependiendo de tu equipo, de tu proyecto, </w:t>
-      </w:r>
-      <w:proofErr w:type="spellStart"/>
-      <w:r>
-        <w:t>etc</w:t>
-      </w:r>
-      <w:proofErr w:type="spellEnd"/>
-      <w:r>
-        <w:t xml:space="preserve"> … </w:t>
+        <w:t xml:space="preserve">La guerra de estos es con React y Angular, estos son los dos grandes frameworks que más se utilizan para desarrollo web frontend lo cual fue una batalla entre estos dos. Peor realmente todo y cada una vale para todo, la que usas es para dependiendo de tu equipo, de tu proyecto, etc … </w:t>
       </w:r>
     </w:p>
     <w:p>
@@ -2359,15 +2302,7 @@
         <w:jc w:val="both"/>
       </w:pPr>
       <w:r>
-        <w:t xml:space="preserve">Según los estudios en España Angular está más demando que </w:t>
-      </w:r>
-      <w:proofErr w:type="spellStart"/>
-      <w:r>
-        <w:t>React</w:t>
-      </w:r>
-      <w:proofErr w:type="spellEnd"/>
-      <w:r>
-        <w:t xml:space="preserve">, esto es dependiendo del lugar donde estemos. </w:t>
+        <w:t xml:space="preserve">Según los estudios en España Angular está más demando que React, esto es dependiendo del lugar donde estemos. </w:t>
       </w:r>
     </w:p>
     <w:p>
@@ -2425,21 +2360,7 @@
         <w:rPr>
           <w:lang w:val="es-MX"/>
         </w:rPr>
-        <w:t xml:space="preserve">Siempre que vamos aprender una nueva tecnología o lenguaje o </w:t>
-      </w:r>
-      <w:proofErr w:type="spellStart"/>
-      <w:r>
-        <w:rPr>
-          <w:lang w:val="es-MX"/>
-        </w:rPr>
-        <w:t>framework</w:t>
-      </w:r>
-      <w:proofErr w:type="spellEnd"/>
-      <w:r>
-        <w:rPr>
-          <w:lang w:val="es-MX"/>
-        </w:rPr>
-        <w:t xml:space="preserve"> tenemos que estar muy lig</w:t>
+        <w:t>Siempre que vamos aprender una nueva tecnología o lenguaje o framework tenemos que estar muy lig</w:t>
       </w:r>
       <w:r>
         <w:rPr>
@@ -2645,23 +2566,7 @@
           <w:b/>
           <w:lang w:val="es-MX"/>
         </w:rPr>
-        <w:t xml:space="preserve">Instalación ya empezar a codear con componentes, </w:t>
-      </w:r>
-      <w:proofErr w:type="spellStart"/>
-      <w:r>
-        <w:rPr>
-          <w:b/>
-          <w:lang w:val="es-MX"/>
-        </w:rPr>
-        <w:t>etc</w:t>
-      </w:r>
-      <w:proofErr w:type="spellEnd"/>
-      <w:r>
-        <w:rPr>
-          <w:b/>
-          <w:lang w:val="es-MX"/>
-        </w:rPr>
-        <w:t xml:space="preserve"> …</w:t>
+        <w:t>Instalación ya empezar a codear con componentes, etc …</w:t>
       </w:r>
       <w:r>
         <w:rPr>
@@ -3116,21 +3021,7 @@
           <w:lang w:val="es-MX"/>
         </w:rPr>
         <w:lastRenderedPageBreak/>
-        <w:t xml:space="preserve">Recordemos que </w:t>
-      </w:r>
-      <w:proofErr w:type="spellStart"/>
-      <w:r>
-        <w:rPr>
-          <w:lang w:val="es-MX"/>
-        </w:rPr>
-        <w:t>npm</w:t>
-      </w:r>
-      <w:proofErr w:type="spellEnd"/>
-      <w:r>
-        <w:rPr>
-          <w:lang w:val="es-MX"/>
-        </w:rPr>
-        <w:t xml:space="preserve"> es el gestor de paquetes por defecto de Node.js</w:t>
+        <w:t>Recordemos que npm es el gestor de paquetes por defecto de Node.js</w:t>
       </w:r>
       <w:r>
         <w:rPr>
@@ -3160,33 +3051,11 @@
           <w:lang w:val="es-MX"/>
         </w:rPr>
       </w:pPr>
-      <w:proofErr w:type="spellStart"/>
-      <w:r>
-        <w:rPr>
-          <w:lang w:val="es-MX"/>
-        </w:rPr>
-        <w:t>Mourev</w:t>
-      </w:r>
-      <w:proofErr w:type="spellEnd"/>
-      <w:r>
-        <w:rPr>
-          <w:lang w:val="es-MX"/>
-        </w:rPr>
-        <w:t xml:space="preserve"> </w:t>
-      </w:r>
-      <w:proofErr w:type="spellStart"/>
-      <w:r>
-        <w:rPr>
-          <w:lang w:val="es-MX"/>
-        </w:rPr>
-        <w:t>Map</w:t>
-      </w:r>
-      <w:proofErr w:type="spellEnd"/>
-      <w:r>
-        <w:rPr>
-          <w:lang w:val="es-MX"/>
-        </w:rPr>
-        <w:t>:</w:t>
+      <w:r>
+        <w:rPr>
+          <w:lang w:val="es-MX"/>
+        </w:rPr>
+        <w:t>Mourev Map:</w:t>
       </w:r>
     </w:p>
     <w:p>
@@ -3633,65 +3502,42 @@
         </w:rPr>
         <w:t xml:space="preserve">el comando </w:t>
       </w:r>
-      <w:proofErr w:type="spellStart"/>
       <w:r>
         <w:rPr>
           <w:b/>
           <w:lang w:val="es-MX"/>
         </w:rPr>
-        <w:t>ng</w:t>
-      </w:r>
-      <w:proofErr w:type="spellEnd"/>
-      <w:r>
-        <w:rPr>
-          <w:b/>
-          <w:lang w:val="es-MX"/>
-        </w:rPr>
-        <w:t xml:space="preserve"> new</w:t>
-      </w:r>
-    </w:p>
-    <w:p>
-      <w:pPr>
-        <w:pStyle w:val="Prrafodelista"/>
-        <w:rPr>
-          <w:lang w:val="es-MX"/>
-        </w:rPr>
-      </w:pPr>
-    </w:p>
-    <w:p>
-      <w:pPr>
-        <w:pStyle w:val="Prrafodelista"/>
-        <w:rPr>
-          <w:lang w:val="es-MX"/>
-        </w:rPr>
-      </w:pPr>
-    </w:p>
-    <w:p>
-      <w:pPr>
-        <w:pStyle w:val="Prrafodelista"/>
-        <w:rPr>
-          <w:lang w:val="es-MX"/>
-        </w:rPr>
-      </w:pPr>
-      <w:r>
-        <w:rPr>
-          <w:lang w:val="es-MX"/>
-        </w:rPr>
-        <w:t xml:space="preserve">Damos </w:t>
-      </w:r>
-      <w:proofErr w:type="spellStart"/>
-      <w:r>
-        <w:rPr>
-          <w:lang w:val="es-MX"/>
-        </w:rPr>
-        <w:t>ng</w:t>
-      </w:r>
-      <w:proofErr w:type="spellEnd"/>
-      <w:r>
-        <w:rPr>
-          <w:lang w:val="es-MX"/>
-        </w:rPr>
-        <w:t xml:space="preserve"> y damos nombre al </w:t>
+        <w:t>ng new</w:t>
+      </w:r>
+    </w:p>
+    <w:p>
+      <w:pPr>
+        <w:pStyle w:val="Prrafodelista"/>
+        <w:rPr>
+          <w:lang w:val="es-MX"/>
+        </w:rPr>
+      </w:pPr>
+    </w:p>
+    <w:p>
+      <w:pPr>
+        <w:pStyle w:val="Prrafodelista"/>
+        <w:rPr>
+          <w:lang w:val="es-MX"/>
+        </w:rPr>
+      </w:pPr>
+    </w:p>
+    <w:p>
+      <w:pPr>
+        <w:pStyle w:val="Prrafodelista"/>
+        <w:rPr>
+          <w:lang w:val="es-MX"/>
+        </w:rPr>
+      </w:pPr>
+      <w:r>
+        <w:rPr>
+          <w:lang w:val="es-MX"/>
+        </w:rPr>
+        <w:t xml:space="preserve">Damos ng y damos nombre al </w:t>
       </w:r>
       <w:r>
         <w:rPr>
@@ -3820,72 +3666,21 @@
         <w:rPr>
           <w:lang w:val="es-MX"/>
         </w:rPr>
-        <w:t xml:space="preserve"> el </w:t>
-      </w:r>
-      <w:proofErr w:type="spellStart"/>
-      <w:r>
-        <w:rPr>
-          <w:lang w:val="es-MX"/>
-        </w:rPr>
-        <w:t>git</w:t>
-      </w:r>
-      <w:proofErr w:type="spellEnd"/>
+        <w:t xml:space="preserve"> el git bash en win 10 no realiza las preguntas lo cual la solución es realizar esta </w:t>
+      </w:r>
+      <w:r>
+        <w:rPr>
+          <w:b/>
+          <w:lang w:val="es-MX"/>
+        </w:rPr>
+        <w:t>creación de nuestro proyecto en otro terminal CMD o PowerShell</w:t>
+      </w:r>
       <w:r>
         <w:rPr>
           <w:lang w:val="es-MX"/>
         </w:rPr>
         <w:t xml:space="preserve"> </w:t>
       </w:r>
-      <w:proofErr w:type="spellStart"/>
-      <w:r>
-        <w:rPr>
-          <w:lang w:val="es-MX"/>
-        </w:rPr>
-        <w:t>bash</w:t>
-      </w:r>
-      <w:proofErr w:type="spellEnd"/>
-      <w:r>
-        <w:rPr>
-          <w:lang w:val="es-MX"/>
-        </w:rPr>
-        <w:t xml:space="preserve"> en </w:t>
-      </w:r>
-      <w:proofErr w:type="spellStart"/>
-      <w:r>
-        <w:rPr>
-          <w:lang w:val="es-MX"/>
-        </w:rPr>
-        <w:t>win</w:t>
-      </w:r>
-      <w:proofErr w:type="spellEnd"/>
-      <w:r>
-        <w:rPr>
-          <w:lang w:val="es-MX"/>
-        </w:rPr>
-        <w:t xml:space="preserve"> 10 no realiza las preguntas lo cual la solución es realizar esta </w:t>
-      </w:r>
-      <w:r>
-        <w:rPr>
-          <w:b/>
-          <w:lang w:val="es-MX"/>
-        </w:rPr>
-        <w:t xml:space="preserve">creación de nuestro proyecto en otro terminal CMD o </w:t>
-      </w:r>
-      <w:proofErr w:type="spellStart"/>
-      <w:r>
-        <w:rPr>
-          <w:b/>
-          <w:lang w:val="es-MX"/>
-        </w:rPr>
-        <w:t>PowerShell</w:t>
-      </w:r>
-      <w:proofErr w:type="spellEnd"/>
-      <w:r>
-        <w:rPr>
-          <w:lang w:val="es-MX"/>
-        </w:rPr>
-        <w:t xml:space="preserve"> </w:t>
-      </w:r>
     </w:p>
     <w:p>
       <w:pPr>
@@ -3896,7 +3691,8 @@
       </w:pPr>
       <w:r>
         <w:rPr>
-          <w:lang w:val="es-MX"/>
+          <w:noProof/>
+          <w:lang w:val="en-US" w:eastAsia="en-US"/>
         </w:rPr>
         <w:drawing>
           <wp:inline distT="0" distB="0" distL="0" distR="0" wp14:anchorId="713D126E" wp14:editId="3EA68787">
@@ -3997,19 +3793,11 @@
           <w:lang w:val="es-MX"/>
         </w:rPr>
       </w:pPr>
-      <w:proofErr w:type="spellStart"/>
-      <w:r>
-        <w:rPr>
-          <w:lang w:val="es-MX"/>
-        </w:rPr>
-        <w:t>Mourev</w:t>
-      </w:r>
-      <w:proofErr w:type="spellEnd"/>
-      <w:r>
-        <w:rPr>
-          <w:lang w:val="es-MX"/>
-        </w:rPr>
-        <w:t>:</w:t>
+      <w:r>
+        <w:rPr>
+          <w:lang w:val="es-MX"/>
+        </w:rPr>
+        <w:t>Mourev:</w:t>
       </w:r>
     </w:p>
     <w:p>
@@ -4110,7 +3898,8 @@
       </w:pPr>
       <w:r>
         <w:rPr>
-          <w:lang w:val="es-MX"/>
+          <w:noProof/>
+          <w:lang w:val="en-US" w:eastAsia="en-US"/>
         </w:rPr>
         <w:lastRenderedPageBreak/>
         <w:drawing>
@@ -4171,16 +3960,8 @@
         <w:rPr>
           <w:lang w:val="es-MX"/>
         </w:rPr>
-        <w:t xml:space="preserve">Elegimos </w:t>
-      </w:r>
-      <w:proofErr w:type="spellStart"/>
-      <w:r>
-        <w:rPr>
-          <w:lang w:val="es-MX"/>
-        </w:rPr>
-        <w:t>css</w:t>
-      </w:r>
-      <w:proofErr w:type="spellEnd"/>
+        <w:t>Elegimos css</w:t>
+      </w:r>
       <w:r>
         <w:rPr>
           <w:lang w:val="es-MX"/>
@@ -4251,7 +4032,8 @@
       </w:pPr>
       <w:r>
         <w:rPr>
-          <w:lang w:val="es-MX"/>
+          <w:noProof/>
+          <w:lang w:val="en-US" w:eastAsia="en-US"/>
         </w:rPr>
         <w:drawing>
           <wp:inline distT="0" distB="0" distL="0" distR="0" wp14:anchorId="1642963B" wp14:editId="138A1FC4">
@@ -4372,7 +4154,8 @@
       </w:pPr>
       <w:r>
         <w:rPr>
-          <w:lang w:val="es-MX"/>
+          <w:noProof/>
+          <w:lang w:val="en-US" w:eastAsia="en-US"/>
         </w:rPr>
         <w:drawing>
           <wp:inline distT="0" distB="0" distL="0" distR="0" wp14:anchorId="7D02230B" wp14:editId="7075985E">
@@ -4482,7 +4265,8 @@
       </w:pPr>
       <w:r>
         <w:rPr>
-          <w:lang w:val="es-MX"/>
+          <w:noProof/>
+          <w:lang w:val="en-US" w:eastAsia="en-US"/>
         </w:rPr>
         <w:lastRenderedPageBreak/>
         <w:drawing>
@@ -4542,7 +4326,8 @@
       </w:pPr>
       <w:r>
         <w:rPr>
-          <w:lang w:val="es-MX"/>
+          <w:noProof/>
+          <w:lang w:val="en-US" w:eastAsia="en-US"/>
         </w:rPr>
         <w:drawing>
           <wp:inline distT="0" distB="0" distL="0" distR="0" wp14:anchorId="181EF4E6" wp14:editId="013BF355">
@@ -4835,9 +4620,7 @@
         </w:rPr>
         <w:t>ón</w:t>
       </w:r>
-      <w:bookmarkStart w:id="8" w:name="_GoBack"/>
       <w:bookmarkEnd w:id="7"/>
-      <w:bookmarkEnd w:id="8"/>
     </w:p>
     <w:p>
       <w:pPr>
@@ -4961,21 +4744,12 @@
           <w:lang w:val="es-MX"/>
         </w:rPr>
       </w:pPr>
-      <w:proofErr w:type="gramStart"/>
       <w:r>
         <w:rPr>
           <w:b/>
           <w:lang w:val="es-MX"/>
         </w:rPr>
-        <w:t>Respuesta :</w:t>
-      </w:r>
-      <w:proofErr w:type="gramEnd"/>
-      <w:r>
-        <w:rPr>
-          <w:b/>
-          <w:lang w:val="es-MX"/>
-        </w:rPr>
-        <w:t xml:space="preserve"> </w:t>
+        <w:t xml:space="preserve">Respuesta : </w:t>
       </w:r>
     </w:p>
     <w:p>
@@ -4998,49 +4772,7 @@
         <w:rPr>
           <w:lang w:val="es-MX"/>
         </w:rPr>
-        <w:t xml:space="preserve">Aunque tengas </w:t>
-      </w:r>
-      <w:proofErr w:type="spellStart"/>
-      <w:r>
-        <w:rPr>
-          <w:lang w:val="es-MX"/>
-        </w:rPr>
-        <w:t>winpty</w:t>
-      </w:r>
-      <w:proofErr w:type="spellEnd"/>
-      <w:r>
-        <w:rPr>
-          <w:lang w:val="es-MX"/>
-        </w:rPr>
-        <w:t xml:space="preserve"> instalado, </w:t>
-      </w:r>
-      <w:proofErr w:type="spellStart"/>
-      <w:r>
-        <w:rPr>
-          <w:lang w:val="es-MX"/>
-        </w:rPr>
-        <w:t>Git</w:t>
-      </w:r>
-      <w:proofErr w:type="spellEnd"/>
-      <w:r>
-        <w:rPr>
-          <w:lang w:val="es-MX"/>
-        </w:rPr>
-        <w:t xml:space="preserve"> </w:t>
-      </w:r>
-      <w:proofErr w:type="spellStart"/>
-      <w:r>
-        <w:rPr>
-          <w:lang w:val="es-MX"/>
-        </w:rPr>
-        <w:t>Bash</w:t>
-      </w:r>
-      <w:proofErr w:type="spellEnd"/>
-      <w:r>
-        <w:rPr>
-          <w:lang w:val="es-MX"/>
-        </w:rPr>
-        <w:t xml:space="preserve"> NO maneja bien los TTY interactivos que usa Angular CLI para hacer preguntas.</w:t>
+        <w:t>Aunque tengas winpty instalado, Git Bash NO maneja bien los TTY interactivos que usa Angular CLI para hacer preguntas.</w:t>
       </w:r>
     </w:p>
     <w:p>
@@ -5083,14 +4815,12 @@
           <w:lang w:val="es-MX"/>
         </w:rPr>
       </w:pPr>
-      <w:proofErr w:type="spellStart"/>
       <w:r>
         <w:rPr>
           <w:lang w:val="es-MX"/>
         </w:rPr>
         <w:t>inquirer</w:t>
       </w:r>
-      <w:proofErr w:type="spellEnd"/>
     </w:p>
     <w:p>
       <w:pPr>
@@ -5119,21 +4849,7 @@
         <w:rPr>
           <w:lang w:val="es-MX"/>
         </w:rPr>
-        <w:t>señales de entrada estándar (</w:t>
-      </w:r>
-      <w:proofErr w:type="spellStart"/>
-      <w:r>
-        <w:rPr>
-          <w:lang w:val="es-MX"/>
-        </w:rPr>
-        <w:t>stdin</w:t>
-      </w:r>
-      <w:proofErr w:type="spellEnd"/>
-      <w:r>
-        <w:rPr>
-          <w:lang w:val="es-MX"/>
-        </w:rPr>
-        <w:t>)</w:t>
+        <w:t>señales de entrada estándar (stdin)</w:t>
       </w:r>
     </w:p>
     <w:p>
@@ -5164,35 +4880,7 @@
         <w:rPr>
           <w:lang w:val="es-MX"/>
         </w:rPr>
-        <w:t xml:space="preserve"> </w:t>
-      </w:r>
-      <w:proofErr w:type="spellStart"/>
-      <w:r>
-        <w:rPr>
-          <w:lang w:val="es-MX"/>
-        </w:rPr>
-        <w:t>Git</w:t>
-      </w:r>
-      <w:proofErr w:type="spellEnd"/>
-      <w:r>
-        <w:rPr>
-          <w:lang w:val="es-MX"/>
-        </w:rPr>
-        <w:t xml:space="preserve"> </w:t>
-      </w:r>
-      <w:proofErr w:type="spellStart"/>
-      <w:r>
-        <w:rPr>
-          <w:lang w:val="es-MX"/>
-        </w:rPr>
-        <w:t>Bash</w:t>
-      </w:r>
-      <w:proofErr w:type="spellEnd"/>
-      <w:r>
-        <w:rPr>
-          <w:lang w:val="es-MX"/>
-        </w:rPr>
-        <w:t xml:space="preserve"> rompe esa detección</w:t>
+        <w:t xml:space="preserve"> Git Bash rompe esa detección</w:t>
       </w:r>
     </w:p>
     <w:p>
@@ -5300,21 +4988,7 @@
         <w:rPr>
           <w:lang w:val="es-MX"/>
         </w:rPr>
-        <w:t xml:space="preserve"> CMD y </w:t>
-      </w:r>
-      <w:proofErr w:type="spellStart"/>
-      <w:r>
-        <w:rPr>
-          <w:lang w:val="es-MX"/>
-        </w:rPr>
-        <w:t>PowerShell</w:t>
-      </w:r>
-      <w:proofErr w:type="spellEnd"/>
-      <w:r>
-        <w:rPr>
-          <w:lang w:val="es-MX"/>
-        </w:rPr>
-        <w:t xml:space="preserve"> sí implementan TTY completo, por eso ahí funciona perfecto.</w:t>
+        <w:t xml:space="preserve"> CMD y PowerShell sí implementan TTY completo, por eso ahí funciona perfecto.</w:t>
       </w:r>
     </w:p>
     <w:p>
@@ -5355,7 +5029,6 @@
       <w:r>
         <w:t xml:space="preserve">️ </w:t>
       </w:r>
-      <w:proofErr w:type="spellStart"/>
       <w:r>
         <w:rPr>
           <w:rStyle w:val="CdigoHTML"/>
@@ -5363,7 +5036,6 @@
         </w:rPr>
         <w:t>winpty</w:t>
       </w:r>
-      <w:proofErr w:type="spellEnd"/>
       <w:r>
         <w:t xml:space="preserve"> está instalado</w:t>
       </w:r>
@@ -5377,23 +5049,7 @@
         <w:t>✔</w:t>
       </w:r>
       <w:r>
-        <w:t xml:space="preserve">️ </w:t>
-      </w:r>
-      <w:proofErr w:type="spellStart"/>
-      <w:r>
-        <w:t>Git</w:t>
-      </w:r>
-      <w:proofErr w:type="spellEnd"/>
-      <w:r>
-        <w:t xml:space="preserve"> </w:t>
-      </w:r>
-      <w:proofErr w:type="spellStart"/>
-      <w:r>
-        <w:t>Bash</w:t>
-      </w:r>
-      <w:proofErr w:type="spellEnd"/>
-      <w:r>
-        <w:t xml:space="preserve"> NO es totalmente compatible</w:t>
+        <w:t>️ Git Bash NO es totalmente compatible</w:t>
       </w:r>
       <w:r>
         <w:br/>
@@ -5466,41 +5122,49 @@
           <w:lang w:val="es-MX"/>
         </w:rPr>
       </w:pPr>
-      <w:proofErr w:type="spellStart"/>
       <w:r>
         <w:rPr>
           <w:rStyle w:val="Textoennegrita"/>
           <w:rFonts w:eastAsiaTheme="majorEastAsia"/>
           <w:lang w:val="es-MX"/>
         </w:rPr>
-        <w:t>Git</w:t>
-      </w:r>
-      <w:proofErr w:type="spellEnd"/>
+        <w:t>Git Bash + Angular CLI + Windows 10</w:t>
+      </w:r>
+      <w:r>
+        <w:rPr>
+          <w:lang w:val="es-MX"/>
+        </w:rPr>
+        <w:br/>
+      </w:r>
+      <w:r>
+        <w:rPr>
+          <w:rFonts w:ascii="Segoe UI Symbol" w:hAnsi="Segoe UI Symbol" w:cs="Segoe UI Symbol"/>
+          <w:lang w:val="es-MX"/>
+        </w:rPr>
+        <w:t>❌</w:t>
+      </w:r>
+      <w:r>
+        <w:rPr>
+          <w:lang w:val="es-MX"/>
+        </w:rPr>
+        <w:t xml:space="preserve"> comportamiento inconsistente con prompts interactivos</w:t>
+      </w:r>
+    </w:p>
+    <w:p>
+      <w:pPr>
+        <w:pStyle w:val="NormalWeb"/>
+        <w:ind w:left="1440"/>
+        <w:rPr>
+          <w:lang w:val="es-MX"/>
+        </w:rPr>
+      </w:pPr>
       <w:r>
         <w:rPr>
           <w:rStyle w:val="Textoennegrita"/>
           <w:rFonts w:eastAsiaTheme="majorEastAsia"/>
           <w:lang w:val="es-MX"/>
         </w:rPr>
-        <w:t xml:space="preserve"> </w:t>
-      </w:r>
-      <w:proofErr w:type="spellStart"/>
-      <w:r>
-        <w:rPr>
-          <w:rStyle w:val="Textoennegrita"/>
-          <w:rFonts w:eastAsiaTheme="majorEastAsia"/>
-          <w:lang w:val="es-MX"/>
-        </w:rPr>
-        <w:t>Bash</w:t>
-      </w:r>
-      <w:proofErr w:type="spellEnd"/>
-      <w:r>
-        <w:rPr>
-          <w:rStyle w:val="Textoennegrita"/>
-          <w:rFonts w:eastAsiaTheme="majorEastAsia"/>
-          <w:lang w:val="es-MX"/>
-        </w:rPr>
-        <w:t xml:space="preserve"> + Angular CLI + Windows 10</w:t>
+        <w:t>Git Bash + Angular CLI + Windows 11</w:t>
       </w:r>
       <w:r>
         <w:rPr>
@@ -5513,27 +5177,13 @@
           <w:rFonts w:ascii="Segoe UI Symbol" w:hAnsi="Segoe UI Symbol" w:cs="Segoe UI Symbol"/>
           <w:lang w:val="es-MX"/>
         </w:rPr>
-        <w:t>❌</w:t>
-      </w:r>
-      <w:r>
-        <w:rPr>
-          <w:lang w:val="es-MX"/>
-        </w:rPr>
-        <w:t xml:space="preserve"> comportamiento inconsistente con </w:t>
-      </w:r>
-      <w:proofErr w:type="spellStart"/>
-      <w:r>
-        <w:rPr>
-          <w:lang w:val="es-MX"/>
-        </w:rPr>
-        <w:t>prompts</w:t>
-      </w:r>
-      <w:proofErr w:type="spellEnd"/>
-      <w:r>
-        <w:rPr>
-          <w:lang w:val="es-MX"/>
-        </w:rPr>
-        <w:t xml:space="preserve"> interactivos</w:t>
+        <w:t>✅</w:t>
+      </w:r>
+      <w:r>
+        <w:rPr>
+          <w:lang w:val="es-MX"/>
+        </w:rPr>
+        <w:t xml:space="preserve"> suele funcionar bien</w:t>
       </w:r>
     </w:p>
     <w:p>
@@ -5544,60 +5194,11 @@
           <w:lang w:val="es-MX"/>
         </w:rPr>
       </w:pPr>
-      <w:proofErr w:type="spellStart"/>
-      <w:r>
-        <w:rPr>
-          <w:rStyle w:val="Textoennegrita"/>
-          <w:rFonts w:eastAsiaTheme="majorEastAsia"/>
-          <w:lang w:val="es-MX"/>
-        </w:rPr>
-        <w:t>Git</w:t>
-      </w:r>
-      <w:proofErr w:type="spellEnd"/>
-      <w:r>
-        <w:rPr>
-          <w:rStyle w:val="Textoennegrita"/>
-          <w:rFonts w:eastAsiaTheme="majorEastAsia"/>
-          <w:lang w:val="es-MX"/>
-        </w:rPr>
-        <w:t xml:space="preserve"> </w:t>
-      </w:r>
-      <w:proofErr w:type="spellStart"/>
-      <w:r>
-        <w:rPr>
-          <w:rStyle w:val="Textoennegrita"/>
-          <w:rFonts w:eastAsiaTheme="majorEastAsia"/>
-          <w:lang w:val="es-MX"/>
-        </w:rPr>
-        <w:t>Bash</w:t>
-      </w:r>
-      <w:proofErr w:type="spellEnd"/>
-      <w:r>
-        <w:rPr>
-          <w:rStyle w:val="Textoennegrita"/>
-          <w:rFonts w:eastAsiaTheme="majorEastAsia"/>
-          <w:lang w:val="es-MX"/>
-        </w:rPr>
-        <w:t xml:space="preserve"> + Angular CLI + Windows 11</w:t>
-      </w:r>
-      <w:r>
-        <w:rPr>
-          <w:lang w:val="es-MX"/>
-        </w:rPr>
-        <w:br/>
-      </w:r>
-      <w:r>
-        <w:rPr>
-          <w:rFonts w:ascii="Segoe UI Symbol" w:hAnsi="Segoe UI Symbol" w:cs="Segoe UI Symbol"/>
-          <w:lang w:val="es-MX"/>
-        </w:rPr>
-        <w:t>✅</w:t>
-      </w:r>
-      <w:r>
-        <w:rPr>
-          <w:lang w:val="es-MX"/>
-        </w:rPr>
-        <w:t xml:space="preserve"> suele funcionar bien</w:t>
+      <w:r>
+        <w:rPr>
+          <w:lang w:val="es-MX"/>
+        </w:rPr>
+        <w:t>No es tu culpa, ni tu configuración básica.</w:t>
       </w:r>
     </w:p>
     <w:p>
@@ -5608,12 +5209,6 @@
           <w:lang w:val="es-MX"/>
         </w:rPr>
       </w:pPr>
-      <w:r>
-        <w:rPr>
-          <w:lang w:val="es-MX"/>
-        </w:rPr>
-        <w:t>No es tu culpa, ni tu configuración básica.</w:t>
-      </w:r>
     </w:p>
     <w:p>
       <w:pPr>
@@ -5623,6 +5218,12 @@
           <w:lang w:val="es-MX"/>
         </w:rPr>
       </w:pPr>
+      <w:r>
+        <w:rPr>
+          <w:lang w:val="es-MX"/>
+        </w:rPr>
+        <w:t>¿POR QUÉ PASA ESTO?:</w:t>
+      </w:r>
     </w:p>
     <w:p>
       <w:pPr>
@@ -5636,7 +5237,106 @@
         <w:rPr>
           <w:lang w:val="es-MX"/>
         </w:rPr>
-        <w:t>¿POR QUÉ PASA ESTO?:</w:t>
+        <w:t>Windows 11:</w:t>
+      </w:r>
+    </w:p>
+    <w:p>
+      <w:pPr>
+        <w:pStyle w:val="NormalWeb"/>
+        <w:ind w:left="2160"/>
+        <w:rPr>
+          <w:lang w:val="es-MX"/>
+        </w:rPr>
+      </w:pPr>
+      <w:r>
+        <w:rPr>
+          <w:lang w:val="es-MX"/>
+        </w:rPr>
+        <w:t>Windows 11</w:t>
+      </w:r>
+      <w:r>
+        <w:rPr>
+          <w:lang w:val="es-MX"/>
+        </w:rPr>
+        <w:t xml:space="preserve"> tiene consola moderna (ConPTY)</w:t>
+      </w:r>
+    </w:p>
+    <w:p>
+      <w:pPr>
+        <w:pStyle w:val="NormalWeb"/>
+        <w:ind w:left="2160"/>
+        <w:rPr>
+          <w:lang w:val="es-MX"/>
+        </w:rPr>
+      </w:pPr>
+      <w:r>
+        <w:rPr>
+          <w:lang w:val="es-MX"/>
+        </w:rPr>
+        <w:t>Windows 11 usa C</w:t>
+      </w:r>
+      <w:r>
+        <w:rPr>
+          <w:lang w:val="es-MX"/>
+        </w:rPr>
+        <w:t>onPTY (Pseudo Console moderno):</w:t>
+      </w:r>
+    </w:p>
+    <w:p>
+      <w:pPr>
+        <w:pStyle w:val="NormalWeb"/>
+        <w:ind w:left="2160"/>
+        <w:rPr>
+          <w:lang w:val="es-MX"/>
+        </w:rPr>
+      </w:pPr>
+      <w:r>
+        <w:rPr>
+          <w:lang w:val="es-MX"/>
+        </w:rPr>
+        <w:t>Mejor manejo de stdin / stdout</w:t>
+      </w:r>
+    </w:p>
+    <w:p>
+      <w:pPr>
+        <w:pStyle w:val="NormalWeb"/>
+        <w:ind w:left="2160"/>
+        <w:rPr>
+          <w:lang w:val="es-MX"/>
+        </w:rPr>
+      </w:pPr>
+      <w:r>
+        <w:rPr>
+          <w:lang w:val="es-MX"/>
+        </w:rPr>
+        <w:t>Soporte n</w:t>
+      </w:r>
+      <w:r>
+        <w:rPr>
+          <w:lang w:val="es-MX"/>
+        </w:rPr>
+        <w:t>ativo para prompts interactivos</w:t>
+      </w:r>
+    </w:p>
+    <w:p>
+      <w:pPr>
+        <w:pStyle w:val="NormalWeb"/>
+        <w:ind w:left="2160"/>
+        <w:rPr>
+          <w:lang w:val="es-MX"/>
+        </w:rPr>
+      </w:pPr>
+      <w:r>
+        <w:rPr>
+          <w:lang w:val="es-MX"/>
+        </w:rPr>
+        <w:t>Gi</w:t>
+      </w:r>
+      <w:r>
+        <w:rPr>
+          <w:lang w:val="es-MX"/>
+        </w:rPr>
+        <w:t>t Bash funciona casi como Linux</w:t>
       </w:r>
     </w:p>
     <w:p>
@@ -5651,7 +5351,7 @@
         <w:rPr>
           <w:lang w:val="es-MX"/>
         </w:rPr>
-        <w:t>Windows 11:</w:t>
+        <w:t>Windows 10:</w:t>
       </w:r>
     </w:p>
     <w:p>
@@ -5666,13 +5366,7 @@
         <w:rPr>
           <w:lang w:val="es-MX"/>
         </w:rPr>
-        <w:t>Windows 11</w:t>
-      </w:r>
-      <w:r>
-        <w:rPr>
-          <w:lang w:val="es-MX"/>
-        </w:rPr>
-        <w:t xml:space="preserve"> tiene consola moderna (ConPTY)</w:t>
+        <w:t>ConPTY limitado o incompleto</w:t>
       </w:r>
     </w:p>
     <w:p>
@@ -5687,55 +5381,7 @@
         <w:rPr>
           <w:lang w:val="es-MX"/>
         </w:rPr>
-        <w:t xml:space="preserve">Windows 11 usa </w:t>
-      </w:r>
-      <w:proofErr w:type="spellStart"/>
-      <w:r>
-        <w:rPr>
-          <w:lang w:val="es-MX"/>
-        </w:rPr>
-        <w:t>C</w:t>
-      </w:r>
-      <w:r>
-        <w:rPr>
-          <w:lang w:val="es-MX"/>
-        </w:rPr>
-        <w:t>onPTY</w:t>
-      </w:r>
-      <w:proofErr w:type="spellEnd"/>
-      <w:r>
-        <w:rPr>
-          <w:lang w:val="es-MX"/>
-        </w:rPr>
-        <w:t xml:space="preserve"> (</w:t>
-      </w:r>
-      <w:proofErr w:type="spellStart"/>
-      <w:r>
-        <w:rPr>
-          <w:lang w:val="es-MX"/>
-        </w:rPr>
-        <w:t>Pseudo</w:t>
-      </w:r>
-      <w:proofErr w:type="spellEnd"/>
-      <w:r>
-        <w:rPr>
-          <w:lang w:val="es-MX"/>
-        </w:rPr>
-        <w:t xml:space="preserve"> </w:t>
-      </w:r>
-      <w:proofErr w:type="spellStart"/>
-      <w:r>
-        <w:rPr>
-          <w:lang w:val="es-MX"/>
-        </w:rPr>
-        <w:t>Console</w:t>
-      </w:r>
-      <w:proofErr w:type="spellEnd"/>
-      <w:r>
-        <w:rPr>
-          <w:lang w:val="es-MX"/>
-        </w:rPr>
-        <w:t xml:space="preserve"> moderno):</w:t>
+        <w:t>Git Bash depende de winpty</w:t>
       </w:r>
     </w:p>
     <w:p>
@@ -5750,64 +5396,57 @@
         <w:rPr>
           <w:lang w:val="es-MX"/>
         </w:rPr>
-        <w:t xml:space="preserve">Mejor manejo de </w:t>
-      </w:r>
-      <w:proofErr w:type="spellStart"/>
-      <w:r>
-        <w:rPr>
-          <w:lang w:val="es-MX"/>
-        </w:rPr>
-        <w:t>stdin</w:t>
-      </w:r>
-      <w:proofErr w:type="spellEnd"/>
-      <w:r>
-        <w:rPr>
-          <w:lang w:val="es-MX"/>
-        </w:rPr>
-        <w:t xml:space="preserve"> / </w:t>
-      </w:r>
-      <w:proofErr w:type="spellStart"/>
-      <w:r>
-        <w:rPr>
-          <w:lang w:val="es-MX"/>
-        </w:rPr>
-        <w:t>stdout</w:t>
-      </w:r>
-      <w:proofErr w:type="spellEnd"/>
+        <w:lastRenderedPageBreak/>
+        <w:t xml:space="preserve">Angular CLI detecta </w:t>
+      </w:r>
+      <w:r>
+        <w:rPr>
+          <w:lang w:val="es-MX"/>
+        </w:rPr>
+        <w:t>el terminal como no interactivo</w:t>
+      </w:r>
+    </w:p>
+    <w:p>
+      <w:pPr>
+        <w:pStyle w:val="NormalWeb"/>
+        <w:ind w:left="1440"/>
+        <w:rPr>
+          <w:lang w:val="es-MX"/>
+        </w:rPr>
+      </w:pPr>
+      <w:r>
+        <w:rPr>
+          <w:rFonts w:ascii="Segoe UI Symbol" w:hAnsi="Segoe UI Symbol" w:cs="Segoe UI Symbol"/>
+          <w:lang w:val="es-MX"/>
+        </w:rPr>
+        <w:t>📌</w:t>
+      </w:r>
+      <w:r>
+        <w:rPr>
+          <w:lang w:val="es-MX"/>
+        </w:rPr>
+        <w:t xml:space="preserve"> Por eso Angular omite preguntas.</w:t>
+      </w:r>
+    </w:p>
+    <w:p>
+      <w:pPr>
+        <w:pStyle w:val="NormalWeb"/>
+        <w:ind w:left="1440"/>
+      </w:pPr>
+      <w:r>
+        <w:t>En Windows 11:</w:t>
+      </w:r>
     </w:p>
     <w:p>
       <w:pPr>
         <w:pStyle w:val="NormalWeb"/>
         <w:ind w:left="2160"/>
-        <w:rPr>
-          <w:lang w:val="es-MX"/>
-        </w:rPr>
-      </w:pPr>
-      <w:r>
-        <w:rPr>
-          <w:lang w:val="es-MX"/>
-        </w:rPr>
-        <w:t>Soporte n</w:t>
-      </w:r>
-      <w:r>
-        <w:rPr>
-          <w:lang w:val="es-MX"/>
-        </w:rPr>
-        <w:t xml:space="preserve">ativo para </w:t>
-      </w:r>
-      <w:proofErr w:type="spellStart"/>
-      <w:r>
-        <w:rPr>
-          <w:lang w:val="es-MX"/>
-        </w:rPr>
-        <w:t>prompts</w:t>
-      </w:r>
-      <w:proofErr w:type="spellEnd"/>
-      <w:r>
-        <w:rPr>
-          <w:lang w:val="es-MX"/>
-        </w:rPr>
-        <w:t xml:space="preserve"> interactivos</w:t>
+      </w:pPr>
+      <w:r>
+        <w:t>Git Bash c</w:t>
+      </w:r>
+      <w:r>
+        <w:t>orre dentro de Windows Terminal</w:t>
       </w:r>
     </w:p>
     <w:p>
@@ -5818,39 +5457,17 @@
           <w:lang w:val="es-MX"/>
         </w:rPr>
       </w:pPr>
-      <w:proofErr w:type="spellStart"/>
-      <w:r>
-        <w:rPr>
-          <w:lang w:val="es-MX"/>
-        </w:rPr>
-        <w:t>Gi</w:t>
-      </w:r>
-      <w:r>
-        <w:rPr>
-          <w:lang w:val="es-MX"/>
-        </w:rPr>
-        <w:t>t</w:t>
-      </w:r>
-      <w:proofErr w:type="spellEnd"/>
-      <w:r>
-        <w:rPr>
-          <w:lang w:val="es-MX"/>
-        </w:rPr>
-        <w:t xml:space="preserve"> </w:t>
-      </w:r>
-      <w:proofErr w:type="spellStart"/>
-      <w:r>
-        <w:rPr>
-          <w:lang w:val="es-MX"/>
-        </w:rPr>
-        <w:t>Bash</w:t>
-      </w:r>
-      <w:proofErr w:type="spellEnd"/>
-      <w:r>
-        <w:rPr>
-          <w:lang w:val="es-MX"/>
-        </w:rPr>
-        <w:t xml:space="preserve"> funciona casi como Linux</w:t>
+      <w:r>
+        <w:rPr>
+          <w:lang w:val="es-MX"/>
+        </w:rPr>
+        <w:t>S</w:t>
+      </w:r>
+      <w:r>
+        <w:rPr>
+          <w:lang w:val="es-MX"/>
+        </w:rPr>
+        <w:t>oporte total de TTY</w:t>
       </w:r>
     </w:p>
     <w:p>
@@ -5865,7 +5482,7 @@
         <w:rPr>
           <w:lang w:val="es-MX"/>
         </w:rPr>
-        <w:t>Windows 10:</w:t>
+        <w:t>En Windows 10:</w:t>
       </w:r>
     </w:p>
     <w:p>
@@ -5876,19 +5493,17 @@
           <w:lang w:val="es-MX"/>
         </w:rPr>
       </w:pPr>
-      <w:proofErr w:type="spellStart"/>
-      <w:r>
-        <w:rPr>
-          <w:lang w:val="es-MX"/>
-        </w:rPr>
-        <w:t>ConPTY</w:t>
-      </w:r>
-      <w:proofErr w:type="spellEnd"/>
-      <w:r>
-        <w:rPr>
-          <w:lang w:val="es-MX"/>
-        </w:rPr>
-        <w:t xml:space="preserve"> limitado o incompleto</w:t>
+      <w:r>
+        <w:rPr>
+          <w:lang w:val="es-MX"/>
+        </w:rPr>
+        <w:t>G</w:t>
+      </w:r>
+      <w:r>
+        <w:rPr>
+          <w:lang w:val="es-MX"/>
+        </w:rPr>
+        <w:t>it Bash corre en consola legacy</w:t>
       </w:r>
     </w:p>
     <w:p>
@@ -5899,46 +5514,64 @@
           <w:lang w:val="es-MX"/>
         </w:rPr>
       </w:pPr>
-      <w:proofErr w:type="spellStart"/>
-      <w:r>
-        <w:rPr>
-          <w:lang w:val="es-MX"/>
-        </w:rPr>
-        <w:t>Git</w:t>
-      </w:r>
-      <w:proofErr w:type="spellEnd"/>
-      <w:r>
-        <w:rPr>
-          <w:lang w:val="es-MX"/>
-        </w:rPr>
-        <w:t xml:space="preserve"> </w:t>
-      </w:r>
-      <w:proofErr w:type="spellStart"/>
-      <w:r>
-        <w:rPr>
-          <w:lang w:val="es-MX"/>
-        </w:rPr>
-        <w:t>Bash</w:t>
-      </w:r>
-      <w:proofErr w:type="spellEnd"/>
-      <w:r>
-        <w:rPr>
-          <w:lang w:val="es-MX"/>
-        </w:rPr>
-        <w:t xml:space="preserve"> depende de </w:t>
-      </w:r>
-      <w:proofErr w:type="spellStart"/>
-      <w:r>
-        <w:rPr>
-          <w:lang w:val="es-MX"/>
-        </w:rPr>
-        <w:t>winpty</w:t>
-      </w:r>
-      <w:proofErr w:type="spellEnd"/>
-    </w:p>
-    <w:p>
-      <w:pPr>
-        <w:pStyle w:val="NormalWeb"/>
+      <w:r>
+        <w:rPr>
+          <w:lang w:val="es-MX"/>
+        </w:rPr>
+        <w:t>Limitaciones graves</w:t>
+      </w:r>
+    </w:p>
+    <w:p>
+      <w:pPr>
+        <w:pStyle w:val="Prrafodelista"/>
+        <w:ind w:left="1440"/>
+        <w:rPr>
+          <w:lang w:val="es-MX"/>
+        </w:rPr>
+      </w:pPr>
+    </w:p>
+    <w:p>
+      <w:pPr>
+        <w:pStyle w:val="Prrafodelista"/>
+        <w:ind w:left="1440"/>
+        <w:rPr>
+          <w:lang w:val="es-MX"/>
+        </w:rPr>
+      </w:pPr>
+      <w:r>
+        <w:rPr>
+          <w:lang w:val="es-MX"/>
+        </w:rPr>
+        <w:t>CONSEJO DE PROFESOR:</w:t>
+      </w:r>
+    </w:p>
+    <w:p>
+      <w:pPr>
+        <w:pStyle w:val="Prrafodelista"/>
+        <w:ind w:left="1440"/>
+        <w:rPr>
+          <w:lang w:val="es-MX"/>
+        </w:rPr>
+      </w:pPr>
+    </w:p>
+    <w:p>
+      <w:pPr>
+        <w:pStyle w:val="Prrafodelista"/>
+        <w:ind w:left="1440" w:firstLine="720"/>
+        <w:rPr>
+          <w:lang w:val="es-MX"/>
+        </w:rPr>
+      </w:pPr>
+      <w:r>
+        <w:rPr>
+          <w:lang w:val="es-MX"/>
+        </w:rPr>
+        <w:t>En empresas:</w:t>
+      </w:r>
+    </w:p>
+    <w:p>
+      <w:pPr>
+        <w:pStyle w:val="Prrafodelista"/>
         <w:ind w:left="2160"/>
         <w:rPr>
           <w:lang w:val="es-MX"/>
@@ -5948,282 +5581,56 @@
         <w:rPr>
           <w:lang w:val="es-MX"/>
         </w:rPr>
-        <w:lastRenderedPageBreak/>
-        <w:t xml:space="preserve">Angular CLI detecta </w:t>
-      </w:r>
-      <w:r>
-        <w:rPr>
-          <w:lang w:val="es-MX"/>
-        </w:rPr>
-        <w:t>el terminal como no interactivo</w:t>
-      </w:r>
-    </w:p>
-    <w:p>
-      <w:pPr>
-        <w:pStyle w:val="NormalWeb"/>
-        <w:ind w:left="1440"/>
-        <w:rPr>
-          <w:lang w:val="es-MX"/>
-        </w:rPr>
-      </w:pPr>
-      <w:r>
-        <w:rPr>
-          <w:rFonts w:ascii="Segoe UI Symbol" w:hAnsi="Segoe UI Symbol" w:cs="Segoe UI Symbol"/>
-          <w:lang w:val="es-MX"/>
-        </w:rPr>
-        <w:t>📌</w:t>
-      </w:r>
-      <w:r>
-        <w:rPr>
-          <w:lang w:val="es-MX"/>
-        </w:rPr>
-        <w:t xml:space="preserve"> Por eso Angular omite preguntas.</w:t>
-      </w:r>
-    </w:p>
-    <w:p>
-      <w:pPr>
-        <w:pStyle w:val="NormalWeb"/>
-        <w:ind w:left="1440"/>
-      </w:pPr>
-      <w:proofErr w:type="spellStart"/>
-      <w:r>
-        <w:t>En</w:t>
-      </w:r>
-      <w:proofErr w:type="spellEnd"/>
-      <w:r>
-        <w:t xml:space="preserve"> Windows 11:</w:t>
-      </w:r>
-    </w:p>
-    <w:p>
-      <w:pPr>
-        <w:pStyle w:val="NormalWeb"/>
+        <w:t xml:space="preserve">Nadie pierde tiempo luchando con </w:t>
+      </w:r>
+      <w:r>
+        <w:rPr>
+          <w:lang w:val="es-MX"/>
+        </w:rPr>
+        <w:t>la terminal</w:t>
+      </w:r>
+    </w:p>
+    <w:p>
+      <w:pPr>
+        <w:pStyle w:val="Prrafodelista"/>
         <w:ind w:left="2160"/>
-      </w:pPr>
-      <w:proofErr w:type="spellStart"/>
-      <w:r>
-        <w:t>Git</w:t>
-      </w:r>
-      <w:proofErr w:type="spellEnd"/>
-      <w:r>
-        <w:t xml:space="preserve"> Bash </w:t>
-      </w:r>
-      <w:proofErr w:type="spellStart"/>
-      <w:r>
-        <w:t>c</w:t>
-      </w:r>
-      <w:r>
-        <w:t>orre</w:t>
-      </w:r>
-      <w:proofErr w:type="spellEnd"/>
-      <w:r>
-        <w:t xml:space="preserve"> </w:t>
-      </w:r>
-      <w:proofErr w:type="spellStart"/>
-      <w:r>
-        <w:t>dentro</w:t>
-      </w:r>
-      <w:proofErr w:type="spellEnd"/>
-      <w:r>
-        <w:t xml:space="preserve"> de Windows Terminal</w:t>
-      </w:r>
-    </w:p>
-    <w:p>
-      <w:pPr>
-        <w:pStyle w:val="NormalWeb"/>
+        <w:rPr>
+          <w:lang w:val="es-MX"/>
+        </w:rPr>
+      </w:pPr>
+      <w:r>
+        <w:rPr>
+          <w:lang w:val="es-MX"/>
+        </w:rPr>
+        <w:t xml:space="preserve">Se </w:t>
+      </w:r>
+      <w:r>
+        <w:rPr>
+          <w:lang w:val="es-MX"/>
+        </w:rPr>
+        <w:t>usa la herramienta que funciona</w:t>
+      </w:r>
+    </w:p>
+    <w:p>
+      <w:pPr>
+        <w:pStyle w:val="Prrafodelista"/>
         <w:ind w:left="2160"/>
         <w:rPr>
-          <w:lang w:val="es-MX"/>
-        </w:rPr>
-      </w:pPr>
-      <w:r>
-        <w:rPr>
-          <w:lang w:val="es-MX"/>
-        </w:rPr>
-        <w:t>S</w:t>
-      </w:r>
-      <w:r>
-        <w:rPr>
-          <w:lang w:val="es-MX"/>
-        </w:rPr>
-        <w:t>oporte total de TTY</w:t>
-      </w:r>
-    </w:p>
-    <w:p>
-      <w:pPr>
-        <w:pStyle w:val="NormalWeb"/>
-        <w:ind w:left="1440"/>
-        <w:rPr>
-          <w:lang w:val="es-MX"/>
-        </w:rPr>
-      </w:pPr>
-      <w:r>
-        <w:rPr>
-          <w:lang w:val="es-MX"/>
-        </w:rPr>
-        <w:t>En Windows 10:</w:t>
-      </w:r>
-    </w:p>
-    <w:p>
-      <w:pPr>
-        <w:pStyle w:val="NormalWeb"/>
+          <w:lang w:val="en-US"/>
+        </w:rPr>
+      </w:pPr>
+      <w:r>
+        <w:rPr>
+          <w:lang w:val="en-US"/>
+        </w:rPr>
+        <w:t>CMD / PowerShell para Angular</w:t>
+      </w:r>
+    </w:p>
+    <w:p>
+      <w:pPr>
+        <w:pStyle w:val="Prrafodelista"/>
         <w:ind w:left="2160"/>
         <w:rPr>
-          <w:lang w:val="es-MX"/>
-        </w:rPr>
-      </w:pPr>
-      <w:proofErr w:type="spellStart"/>
-      <w:r>
-        <w:rPr>
-          <w:lang w:val="es-MX"/>
-        </w:rPr>
-        <w:t>G</w:t>
-      </w:r>
-      <w:r>
-        <w:rPr>
-          <w:lang w:val="es-MX"/>
-        </w:rPr>
-        <w:t>it</w:t>
-      </w:r>
-      <w:proofErr w:type="spellEnd"/>
-      <w:r>
-        <w:rPr>
-          <w:lang w:val="es-MX"/>
-        </w:rPr>
-        <w:t xml:space="preserve"> </w:t>
-      </w:r>
-      <w:proofErr w:type="spellStart"/>
-      <w:r>
-        <w:rPr>
-          <w:lang w:val="es-MX"/>
-        </w:rPr>
-        <w:t>Bash</w:t>
-      </w:r>
-      <w:proofErr w:type="spellEnd"/>
-      <w:r>
-        <w:rPr>
-          <w:lang w:val="es-MX"/>
-        </w:rPr>
-        <w:t xml:space="preserve"> corre en consola </w:t>
-      </w:r>
-      <w:proofErr w:type="spellStart"/>
-      <w:r>
-        <w:rPr>
-          <w:lang w:val="es-MX"/>
-        </w:rPr>
-        <w:t>legacy</w:t>
-      </w:r>
-      <w:proofErr w:type="spellEnd"/>
-    </w:p>
-    <w:p>
-      <w:pPr>
-        <w:pStyle w:val="NormalWeb"/>
-        <w:ind w:left="2160"/>
-        <w:rPr>
-          <w:lang w:val="es-MX"/>
-        </w:rPr>
-      </w:pPr>
-      <w:r>
-        <w:rPr>
-          <w:lang w:val="es-MX"/>
-        </w:rPr>
-        <w:t>Limitaciones graves</w:t>
-      </w:r>
-    </w:p>
-    <w:p>
-      <w:pPr>
-        <w:pStyle w:val="Prrafodelista"/>
-        <w:ind w:left="1440"/>
-        <w:rPr>
-          <w:lang w:val="es-MX"/>
-        </w:rPr>
-      </w:pPr>
-    </w:p>
-    <w:p>
-      <w:pPr>
-        <w:pStyle w:val="Prrafodelista"/>
-        <w:ind w:left="1440"/>
-        <w:rPr>
-          <w:lang w:val="es-MX"/>
-        </w:rPr>
-      </w:pPr>
-      <w:r>
-        <w:rPr>
-          <w:lang w:val="es-MX"/>
-        </w:rPr>
-        <w:t>CONSEJO DE PROFESOR:</w:t>
-      </w:r>
-    </w:p>
-    <w:p>
-      <w:pPr>
-        <w:pStyle w:val="Prrafodelista"/>
-        <w:ind w:left="1440"/>
-        <w:rPr>
-          <w:lang w:val="es-MX"/>
-        </w:rPr>
-      </w:pPr>
-    </w:p>
-    <w:p>
-      <w:pPr>
-        <w:pStyle w:val="Prrafodelista"/>
-        <w:ind w:left="1440" w:firstLine="720"/>
-        <w:rPr>
-          <w:lang w:val="es-MX"/>
-        </w:rPr>
-      </w:pPr>
-      <w:r>
-        <w:rPr>
-          <w:lang w:val="es-MX"/>
-        </w:rPr>
-        <w:t>En empresas:</w:t>
-      </w:r>
-    </w:p>
-    <w:p>
-      <w:pPr>
-        <w:pStyle w:val="Prrafodelista"/>
-        <w:ind w:left="2160"/>
-        <w:rPr>
-          <w:lang w:val="es-MX"/>
-        </w:rPr>
-      </w:pPr>
-      <w:r>
-        <w:rPr>
-          <w:lang w:val="es-MX"/>
-        </w:rPr>
-        <w:t xml:space="preserve">Nadie pierde tiempo luchando con </w:t>
-      </w:r>
-      <w:r>
-        <w:rPr>
-          <w:lang w:val="es-MX"/>
-        </w:rPr>
-        <w:t>la terminal</w:t>
-      </w:r>
-    </w:p>
-    <w:p>
-      <w:pPr>
-        <w:pStyle w:val="Prrafodelista"/>
-        <w:ind w:left="2160"/>
-        <w:rPr>
-          <w:lang w:val="es-MX"/>
-        </w:rPr>
-      </w:pPr>
-      <w:r>
-        <w:rPr>
-          <w:lang w:val="es-MX"/>
-        </w:rPr>
-        <w:t xml:space="preserve">Se </w:t>
-      </w:r>
-      <w:r>
-        <w:rPr>
-          <w:lang w:val="es-MX"/>
-        </w:rPr>
-        <w:t>usa la herramienta que funciona</w:t>
-      </w:r>
-    </w:p>
-    <w:p>
-      <w:pPr>
-        <w:pStyle w:val="Prrafodelista"/>
-        <w:ind w:left="2160"/>
-        <w:rPr>
           <w:lang w:val="en-US"/>
         </w:rPr>
       </w:pPr>
@@ -6231,39 +5638,8 @@
         <w:rPr>
           <w:lang w:val="en-US"/>
         </w:rPr>
-        <w:t>CMD / PowerShell para Angular</w:t>
-      </w:r>
-    </w:p>
-    <w:p>
-      <w:pPr>
-        <w:pStyle w:val="Prrafodelista"/>
-        <w:ind w:left="2160"/>
-        <w:rPr>
-          <w:lang w:val="en-US"/>
-        </w:rPr>
-      </w:pPr>
-      <w:proofErr w:type="spellStart"/>
-      <w:r>
-        <w:rPr>
-          <w:lang w:val="en-US"/>
-        </w:rPr>
-        <w:t>Git</w:t>
-      </w:r>
-      <w:proofErr w:type="spellEnd"/>
-      <w:r>
-        <w:rPr>
-          <w:lang w:val="en-US"/>
-        </w:rPr>
-        <w:t xml:space="preserve"> Bash para </w:t>
-      </w:r>
-      <w:proofErr w:type="spellStart"/>
-      <w:r>
-        <w:rPr>
-          <w:lang w:val="en-US"/>
-        </w:rPr>
-        <w:t>Git</w:t>
-      </w:r>
-      <w:proofErr w:type="spellEnd"/>
+        <w:t>Git Bash para Git</w:t>
+      </w:r>
     </w:p>
     <w:p>
       <w:pPr>
@@ -6349,21 +5725,12 @@
           <w:lang w:val="en-US"/>
         </w:rPr>
       </w:pPr>
-      <w:proofErr w:type="spellStart"/>
       <w:r>
         <w:rPr>
           <w:b/>
           <w:lang w:val="en-US"/>
         </w:rPr>
-        <w:t>Usar</w:t>
-      </w:r>
-      <w:proofErr w:type="spellEnd"/>
-      <w:r>
-        <w:rPr>
-          <w:b/>
-          <w:lang w:val="en-US"/>
-        </w:rPr>
-        <w:t xml:space="preserve"> CMD / PowerShell SOLO para </w:t>
+        <w:t xml:space="preserve">Usar CMD / PowerShell SOLO para </w:t>
       </w:r>
       <w:r>
         <w:rPr>
@@ -6407,39 +5774,31 @@
       <w:pPr>
         <w:pStyle w:val="Prrafodelista"/>
         <w:rPr>
-          <w:lang w:val="es-MX"/>
-        </w:rPr>
-      </w:pPr>
-    </w:p>
-    <w:p>
-      <w:pPr>
-        <w:pStyle w:val="Prrafodelista"/>
-        <w:rPr>
-          <w:lang w:val="es-MX"/>
-        </w:rPr>
-      </w:pPr>
-    </w:p>
-    <w:p>
-      <w:pPr>
-        <w:pStyle w:val="Prrafodelista"/>
-        <w:rPr>
-          <w:lang w:val="es-MX"/>
-        </w:rPr>
-      </w:pPr>
-      <w:r>
-        <w:rPr>
-          <w:lang w:val="es-MX"/>
-        </w:rPr>
-        <w:t xml:space="preserve">Comando para volver a desinstalar el Angular por si </w:t>
-      </w:r>
-      <w:proofErr w:type="gramStart"/>
-      <w:r>
-        <w:rPr>
-          <w:lang w:val="es-MX"/>
-        </w:rPr>
-        <w:t>acaso :</w:t>
-      </w:r>
-      <w:proofErr w:type="gramEnd"/>
+          <w:lang w:val="en-US"/>
+        </w:rPr>
+      </w:pPr>
+    </w:p>
+    <w:p>
+      <w:pPr>
+        <w:pStyle w:val="Prrafodelista"/>
+        <w:rPr>
+          <w:lang w:val="en-US"/>
+        </w:rPr>
+      </w:pPr>
+    </w:p>
+    <w:p>
+      <w:pPr>
+        <w:pStyle w:val="Prrafodelista"/>
+        <w:rPr>
+          <w:lang w:val="es-MX"/>
+        </w:rPr>
+      </w:pPr>
+      <w:r>
+        <w:rPr>
+          <w:lang w:val="es-MX"/>
+        </w:rPr>
+        <w:t>Comando para volver a desinstalar el Angular por si acaso :</w:t>
+      </w:r>
     </w:p>
     <w:p>
       <w:pPr>
@@ -6532,40 +5891,1803 @@
     </w:p>
     <w:p>
       <w:pPr>
-        <w:pStyle w:val="Prrafodelista"/>
-        <w:rPr>
-          <w:lang w:val="es-MX"/>
-        </w:rPr>
-      </w:pPr>
-      <w:r>
-        <w:rPr>
+        <w:pStyle w:val="Ttulo1"/>
+        <w:jc w:val="center"/>
+        <w:rPr>
+          <w:rFonts w:ascii="Arial" w:hAnsi="Arial" w:cs="Arial"/>
+          <w:b/>
+          <w:sz w:val="24"/>
+          <w:szCs w:val="24"/>
+          <w:lang w:val="es-MX"/>
+        </w:rPr>
+      </w:pPr>
+      <w:r>
+        <w:rPr>
+          <w:rFonts w:ascii="Arial" w:hAnsi="Arial" w:cs="Arial"/>
+          <w:b/>
+          <w:sz w:val="24"/>
+          <w:szCs w:val="24"/>
           <w:lang w:val="es-MX"/>
         </w:rPr>
         <w:lastRenderedPageBreak/>
-        <w:br/>
-      </w:r>
-    </w:p>
-    <w:p>
-      <w:pPr>
-        <w:pStyle w:val="Prrafodelista"/>
-        <w:rPr>
-          <w:lang w:val="es-MX"/>
-        </w:rPr>
-      </w:pPr>
-    </w:p>
-    <w:p>
-      <w:pPr>
-        <w:pStyle w:val="Prrafodelista"/>
-        <w:rPr>
-          <w:lang w:val="es-MX"/>
-        </w:rPr>
-      </w:pPr>
-      <w:r>
-        <w:rPr>
-          <w:lang w:val="es-MX"/>
-        </w:rPr>
-        <w:t>8:35</w:t>
-      </w:r>
+        <w:t>Proyecto Instalado</w:t>
+      </w:r>
+      <w:r>
+        <w:rPr>
+          <w:rFonts w:ascii="Arial" w:hAnsi="Arial" w:cs="Arial"/>
+          <w:b/>
+          <w:sz w:val="24"/>
+          <w:szCs w:val="24"/>
+          <w:lang w:val="es-MX"/>
+        </w:rPr>
+        <w:t xml:space="preserve"> y Estructura</w:t>
+      </w:r>
+    </w:p>
+    <w:p>
+      <w:pPr>
+        <w:rPr>
+          <w:lang w:val="es-MX"/>
+        </w:rPr>
+      </w:pPr>
+    </w:p>
+    <w:p>
+      <w:pPr>
+        <w:rPr>
+          <w:lang w:val="es-MX"/>
+        </w:rPr>
+      </w:pPr>
+      <w:r>
+        <w:rPr>
+          <w:lang w:val="es-MX"/>
+        </w:rPr>
+        <w:t>Podemos ver que ya tenemos el proyecto instalado:</w:t>
+      </w:r>
+    </w:p>
+    <w:p>
+      <w:pPr>
+        <w:jc w:val="center"/>
+        <w:rPr>
+          <w:lang w:val="es-MX"/>
+        </w:rPr>
+      </w:pPr>
+      <w:r>
+        <w:rPr>
+          <w:noProof/>
+          <w:lang w:val="en-US" w:eastAsia="en-US"/>
+        </w:rPr>
+        <w:drawing>
+          <wp:inline distT="0" distB="0" distL="0" distR="0" wp14:anchorId="156A3384" wp14:editId="3848A30C">
+            <wp:extent cx="2085975" cy="3107298"/>
+            <wp:effectExtent l="0" t="0" r="0" b="0"/>
+            <wp:docPr id="30" name="Imagen 30"/>
+            <wp:cNvGraphicFramePr>
+              <a:graphicFrameLocks xmlns:a="http://schemas.openxmlformats.org/drawingml/2006/main" noChangeAspect="1"/>
+            </wp:cNvGraphicFramePr>
+            <a:graphic xmlns:a="http://schemas.openxmlformats.org/drawingml/2006/main">
+              <a:graphicData uri="http://schemas.openxmlformats.org/drawingml/2006/picture">
+                <pic:pic xmlns:pic="http://schemas.openxmlformats.org/drawingml/2006/picture">
+                  <pic:nvPicPr>
+                    <pic:cNvPr id="1" name=""/>
+                    <pic:cNvPicPr/>
+                  </pic:nvPicPr>
+                  <pic:blipFill>
+                    <a:blip r:embed="rId34"/>
+                    <a:stretch>
+                      <a:fillRect/>
+                    </a:stretch>
+                  </pic:blipFill>
+                  <pic:spPr>
+                    <a:xfrm>
+                      <a:off x="0" y="0"/>
+                      <a:ext cx="2088676" cy="3111321"/>
+                    </a:xfrm>
+                    <a:prstGeom prst="rect">
+                      <a:avLst/>
+                    </a:prstGeom>
+                  </pic:spPr>
+                </pic:pic>
+              </a:graphicData>
+            </a:graphic>
+          </wp:inline>
+        </w:drawing>
+      </w:r>
+    </w:p>
+    <w:p>
+      <w:pPr>
+        <w:rPr>
+          <w:lang w:val="es-MX"/>
+        </w:rPr>
+      </w:pPr>
+    </w:p>
+    <w:p>
+      <w:pPr>
+        <w:rPr>
+          <w:lang w:val="es-MX"/>
+        </w:rPr>
+      </w:pPr>
+      <w:r>
+        <w:rPr>
+          <w:lang w:val="es-MX"/>
+        </w:rPr>
+        <w:t>Podemos observar toda la estructura de nuestro proyecto.</w:t>
+      </w:r>
+    </w:p>
+    <w:p>
+      <w:pPr>
+        <w:jc w:val="center"/>
+        <w:rPr>
+          <w:lang w:val="es-MX"/>
+        </w:rPr>
+      </w:pPr>
+      <w:r>
+        <w:rPr>
+          <w:lang w:val="es-MX"/>
+        </w:rPr>
+        <w:drawing>
+          <wp:inline distT="0" distB="0" distL="0" distR="0" wp14:anchorId="4FD3EFFB" wp14:editId="4D310373">
+            <wp:extent cx="1943100" cy="1535219"/>
+            <wp:effectExtent l="0" t="0" r="0" b="8255"/>
+            <wp:docPr id="21" name="Imagen 21"/>
+            <wp:cNvGraphicFramePr>
+              <a:graphicFrameLocks xmlns:a="http://schemas.openxmlformats.org/drawingml/2006/main" noChangeAspect="1"/>
+            </wp:cNvGraphicFramePr>
+            <a:graphic xmlns:a="http://schemas.openxmlformats.org/drawingml/2006/main">
+              <a:graphicData uri="http://schemas.openxmlformats.org/drawingml/2006/picture">
+                <pic:pic xmlns:pic="http://schemas.openxmlformats.org/drawingml/2006/picture">
+                  <pic:nvPicPr>
+                    <pic:cNvPr id="1" name=""/>
+                    <pic:cNvPicPr/>
+                  </pic:nvPicPr>
+                  <pic:blipFill>
+                    <a:blip r:embed="rId35"/>
+                    <a:stretch>
+                      <a:fillRect/>
+                    </a:stretch>
+                  </pic:blipFill>
+                  <pic:spPr>
+                    <a:xfrm>
+                      <a:off x="0" y="0"/>
+                      <a:ext cx="1946488" cy="1537896"/>
+                    </a:xfrm>
+                    <a:prstGeom prst="rect">
+                      <a:avLst/>
+                    </a:prstGeom>
+                  </pic:spPr>
+                </pic:pic>
+              </a:graphicData>
+            </a:graphic>
+          </wp:inline>
+        </w:drawing>
+      </w:r>
+    </w:p>
+    <w:p>
+      <w:pPr>
+        <w:rPr>
+          <w:b/>
+          <w:lang w:val="es-MX"/>
+        </w:rPr>
+      </w:pPr>
+      <w:r>
+        <w:rPr>
+          <w:b/>
+          <w:lang w:val="es-MX"/>
+        </w:rPr>
+        <w:t>Muy importante que el lenguaje de programación que por defecto usa angular es TypeScript.</w:t>
+      </w:r>
+    </w:p>
+    <w:p>
+      <w:pPr>
+        <w:rPr>
+          <w:lang w:val="es-MX"/>
+        </w:rPr>
+      </w:pPr>
+      <w:r>
+        <w:rPr>
+          <w:lang w:val="es-MX"/>
+        </w:rPr>
+        <w:t xml:space="preserve">Google </w:t>
+      </w:r>
+      <w:r>
+        <w:rPr>
+          <w:lang w:val="es-MX"/>
+        </w:rPr>
+        <w:tab/>
+        <w:t xml:space="preserve"> fue de las compañías que más JavaScript utilizó y ayudo a mantener y llegó el dia que empezaron a migrar a TypeScript.</w:t>
+      </w:r>
+    </w:p>
+    <w:p>
+      <w:pPr>
+        <w:rPr>
+          <w:lang w:val="es-MX"/>
+        </w:rPr>
+      </w:pPr>
+      <w:r>
+        <w:rPr>
+          <w:lang w:val="es-MX"/>
+        </w:rPr>
+        <w:t xml:space="preserve">Podemos que los archivos son .TS </w:t>
+      </w:r>
+    </w:p>
+    <w:p>
+      <w:pPr>
+        <w:rPr>
+          <w:lang w:val="es-MX"/>
+        </w:rPr>
+      </w:pPr>
+    </w:p>
+    <w:p>
+      <w:pPr>
+        <w:rPr>
+          <w:lang w:val="es-MX"/>
+        </w:rPr>
+      </w:pPr>
+    </w:p>
+    <w:p>
+      <w:pPr>
+        <w:rPr>
+          <w:lang w:val="es-MX"/>
+        </w:rPr>
+      </w:pPr>
+    </w:p>
+    <w:p>
+      <w:pPr>
+        <w:rPr>
+          <w:lang w:val="es-MX"/>
+        </w:rPr>
+      </w:pPr>
+      <w:r>
+        <w:rPr>
+          <w:lang w:val="es-MX"/>
+        </w:rPr>
+        <w:lastRenderedPageBreak/>
+        <w:t>Y la parte donde nosotros nos centramos a desarrollar es en la carpeta app y los recursos estáticos en la carpeta public</w:t>
+      </w:r>
+      <w:r>
+        <w:rPr>
+          <w:lang w:val="es-MX"/>
+        </w:rPr>
+        <w:t xml:space="preserve"> para meter nuestras imagenes</w:t>
+      </w:r>
+      <w:r>
+        <w:rPr>
+          <w:lang w:val="es-MX"/>
+        </w:rPr>
+        <w:t>:</w:t>
+      </w:r>
+    </w:p>
+    <w:p>
+      <w:pPr>
+        <w:jc w:val="center"/>
+        <w:rPr>
+          <w:lang w:val="es-MX"/>
+        </w:rPr>
+      </w:pPr>
+      <w:r>
+        <w:rPr>
+          <w:lang w:val="es-MX"/>
+        </w:rPr>
+        <w:drawing>
+          <wp:inline distT="0" distB="0" distL="0" distR="0" wp14:anchorId="43BC33CB" wp14:editId="12D5B152">
+            <wp:extent cx="2419350" cy="1669797"/>
+            <wp:effectExtent l="0" t="0" r="0" b="6985"/>
+            <wp:docPr id="22" name="Imagen 22"/>
+            <wp:cNvGraphicFramePr>
+              <a:graphicFrameLocks xmlns:a="http://schemas.openxmlformats.org/drawingml/2006/main" noChangeAspect="1"/>
+            </wp:cNvGraphicFramePr>
+            <a:graphic xmlns:a="http://schemas.openxmlformats.org/drawingml/2006/main">
+              <a:graphicData uri="http://schemas.openxmlformats.org/drawingml/2006/picture">
+                <pic:pic xmlns:pic="http://schemas.openxmlformats.org/drawingml/2006/picture">
+                  <pic:nvPicPr>
+                    <pic:cNvPr id="1" name=""/>
+                    <pic:cNvPicPr/>
+                  </pic:nvPicPr>
+                  <pic:blipFill>
+                    <a:blip r:embed="rId36"/>
+                    <a:stretch>
+                      <a:fillRect/>
+                    </a:stretch>
+                  </pic:blipFill>
+                  <pic:spPr>
+                    <a:xfrm>
+                      <a:off x="0" y="0"/>
+                      <a:ext cx="2427876" cy="1675681"/>
+                    </a:xfrm>
+                    <a:prstGeom prst="rect">
+                      <a:avLst/>
+                    </a:prstGeom>
+                  </pic:spPr>
+                </pic:pic>
+              </a:graphicData>
+            </a:graphic>
+          </wp:inline>
+        </w:drawing>
+      </w:r>
+    </w:p>
+    <w:p>
+      <w:pPr>
+        <w:rPr>
+          <w:lang w:val="es-MX"/>
+        </w:rPr>
+      </w:pPr>
+    </w:p>
+    <w:p>
+      <w:pPr>
+        <w:pStyle w:val="Ttulo3"/>
+        <w:ind w:left="720"/>
+        <w:rPr>
+          <w:b/>
+          <w:lang w:val="es-MX"/>
+        </w:rPr>
+      </w:pPr>
+      <w:r>
+        <w:rPr>
+          <w:b/>
+          <w:lang w:val="es-MX"/>
+        </w:rPr>
+        <w:t>Inicialización del proyecto</w:t>
+      </w:r>
+      <w:r>
+        <w:rPr>
+          <w:b/>
+          <w:lang w:val="es-MX"/>
+        </w:rPr>
+        <w:t>:</w:t>
+      </w:r>
+    </w:p>
+    <w:p>
+      <w:pPr>
+        <w:rPr>
+          <w:lang w:val="es-MX"/>
+        </w:rPr>
+      </w:pPr>
+    </w:p>
+    <w:p>
+      <w:pPr>
+        <w:rPr>
+          <w:lang w:val="es-MX"/>
+        </w:rPr>
+      </w:pPr>
+      <w:r>
+        <w:rPr>
+          <w:lang w:val="es-MX"/>
+        </w:rPr>
+        <w:t>Recordemos seguir nuestra documentación ya que nos indica todo, Nos dice que para arrancar nuestro proyecto es con el siguiente comando:</w:t>
+      </w:r>
+    </w:p>
+    <w:p>
+      <w:pPr>
+        <w:jc w:val="center"/>
+        <w:rPr>
+          <w:lang w:val="es-MX"/>
+        </w:rPr>
+      </w:pPr>
+      <w:r>
+        <w:rPr>
+          <w:noProof/>
+          <w:lang w:val="en-US" w:eastAsia="en-US"/>
+          <w14:ligatures w14:val="none"/>
+        </w:rPr>
+        <mc:AlternateContent>
+          <mc:Choice Requires="wps">
+            <w:drawing>
+              <wp:anchor distT="0" distB="0" distL="114300" distR="114300" simplePos="0" relativeHeight="251660288" behindDoc="0" locked="0" layoutInCell="1" allowOverlap="1">
+                <wp:simplePos x="0" y="0"/>
+                <wp:positionH relativeFrom="column">
+                  <wp:posOffset>1615440</wp:posOffset>
+                </wp:positionH>
+                <wp:positionV relativeFrom="paragraph">
+                  <wp:posOffset>464820</wp:posOffset>
+                </wp:positionV>
+                <wp:extent cx="3933825" cy="1714500"/>
+                <wp:effectExtent l="0" t="0" r="28575" b="19050"/>
+                <wp:wrapNone/>
+                <wp:docPr id="128" name="Rectángulo 128"/>
+                <wp:cNvGraphicFramePr/>
+                <a:graphic xmlns:a="http://schemas.openxmlformats.org/drawingml/2006/main">
+                  <a:graphicData uri="http://schemas.microsoft.com/office/word/2010/wordprocessingShape">
+                    <wps:wsp>
+                      <wps:cNvSpPr/>
+                      <wps:spPr>
+                        <a:xfrm>
+                          <a:off x="0" y="0"/>
+                          <a:ext cx="3933825" cy="1714500"/>
+                        </a:xfrm>
+                        <a:prstGeom prst="rect">
+                          <a:avLst/>
+                        </a:prstGeom>
+                        <a:noFill/>
+                        <a:ln>
+                          <a:solidFill>
+                            <a:srgbClr val="FF0000"/>
+                          </a:solidFill>
+                        </a:ln>
+                      </wps:spPr>
+                      <wps:style>
+                        <a:lnRef idx="2">
+                          <a:schemeClr val="accent1">
+                            <a:shade val="50000"/>
+                          </a:schemeClr>
+                        </a:lnRef>
+                        <a:fillRef idx="1">
+                          <a:schemeClr val="accent1"/>
+                        </a:fillRef>
+                        <a:effectRef idx="0">
+                          <a:schemeClr val="accent1"/>
+                        </a:effectRef>
+                        <a:fontRef idx="minor">
+                          <a:schemeClr val="lt1"/>
+                        </a:fontRef>
+                      </wps:style>
+                      <wps:bodyPr rot="0" spcFirstLastPara="0" vertOverflow="overflow" horzOverflow="overflow" vert="horz" wrap="square" lIns="91440" tIns="45720" rIns="91440" bIns="45720" numCol="1" spcCol="0" rtlCol="0" fromWordArt="0" anchor="ctr" anchorCtr="0" forceAA="0" compatLnSpc="1">
+                        <a:prstTxWarp prst="textNoShape">
+                          <a:avLst/>
+                        </a:prstTxWarp>
+                        <a:noAutofit/>
+                      </wps:bodyPr>
+                    </wps:wsp>
+                  </a:graphicData>
+                </a:graphic>
+              </wp:anchor>
+            </w:drawing>
+          </mc:Choice>
+          <mc:Fallback>
+            <w:pict>
+              <v:rect w14:anchorId="7AE4E435" id="Rectángulo 128" o:spid="_x0000_s1026" style="position:absolute;margin-left:127.2pt;margin-top:36.6pt;width:309.75pt;height:135pt;z-index:251660288;visibility:visible;mso-wrap-style:square;mso-wrap-distance-left:9pt;mso-wrap-distance-top:0;mso-wrap-distance-right:9pt;mso-wrap-distance-bottom:0;mso-position-horizontal:absolute;mso-position-horizontal-relative:text;mso-position-vertical:absolute;mso-position-vertical-relative:text;v-text-anchor:middle" o:gfxdata="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" filled="f" strokecolor="red" strokeweight="1pt"/>
+            </w:pict>
+          </mc:Fallback>
+        </mc:AlternateContent>
+      </w:r>
+      <w:r>
+        <w:rPr>
+          <w:lang w:val="es-MX"/>
+        </w:rPr>
+        <w:drawing>
+          <wp:inline distT="0" distB="0" distL="0" distR="0" wp14:anchorId="50753AB6" wp14:editId="762F39CA">
+            <wp:extent cx="5629275" cy="2291080"/>
+            <wp:effectExtent l="0" t="0" r="9525" b="0"/>
+            <wp:docPr id="31" name="Imagen 31"/>
+            <wp:cNvGraphicFramePr>
+              <a:graphicFrameLocks xmlns:a="http://schemas.openxmlformats.org/drawingml/2006/main" noChangeAspect="1"/>
+            </wp:cNvGraphicFramePr>
+            <a:graphic xmlns:a="http://schemas.openxmlformats.org/drawingml/2006/main">
+              <a:graphicData uri="http://schemas.openxmlformats.org/drawingml/2006/picture">
+                <pic:pic xmlns:pic="http://schemas.openxmlformats.org/drawingml/2006/picture">
+                  <pic:nvPicPr>
+                    <pic:cNvPr id="1" name=""/>
+                    <pic:cNvPicPr/>
+                  </pic:nvPicPr>
+                  <pic:blipFill>
+                    <a:blip r:embed="rId37"/>
+                    <a:stretch>
+                      <a:fillRect/>
+                    </a:stretch>
+                  </pic:blipFill>
+                  <pic:spPr>
+                    <a:xfrm>
+                      <a:off x="0" y="0"/>
+                      <a:ext cx="5629275" cy="2291080"/>
+                    </a:xfrm>
+                    <a:prstGeom prst="rect">
+                      <a:avLst/>
+                    </a:prstGeom>
+                  </pic:spPr>
+                </pic:pic>
+              </a:graphicData>
+            </a:graphic>
+          </wp:inline>
+        </w:drawing>
+      </w:r>
+    </w:p>
+    <w:p>
+      <w:pPr>
+        <w:rPr>
+          <w:lang w:val="es-MX"/>
+        </w:rPr>
+      </w:pPr>
+      <w:r>
+        <w:rPr>
+          <w:lang w:val="es-MX"/>
+        </w:rPr>
+        <w:lastRenderedPageBreak/>
+        <w:drawing>
+          <wp:inline distT="0" distB="0" distL="0" distR="0" wp14:anchorId="045B2B02" wp14:editId="2E910E54">
+            <wp:extent cx="5612130" cy="3373755"/>
+            <wp:effectExtent l="0" t="0" r="7620" b="0"/>
+            <wp:docPr id="129" name="Imagen 129"/>
+            <wp:cNvGraphicFramePr>
+              <a:graphicFrameLocks xmlns:a="http://schemas.openxmlformats.org/drawingml/2006/main" noChangeAspect="1"/>
+            </wp:cNvGraphicFramePr>
+            <a:graphic xmlns:a="http://schemas.openxmlformats.org/drawingml/2006/main">
+              <a:graphicData uri="http://schemas.openxmlformats.org/drawingml/2006/picture">
+                <pic:pic xmlns:pic="http://schemas.openxmlformats.org/drawingml/2006/picture">
+                  <pic:nvPicPr>
+                    <pic:cNvPr id="1" name=""/>
+                    <pic:cNvPicPr/>
+                  </pic:nvPicPr>
+                  <pic:blipFill>
+                    <a:blip r:embed="rId38"/>
+                    <a:stretch>
+                      <a:fillRect/>
+                    </a:stretch>
+                  </pic:blipFill>
+                  <pic:spPr>
+                    <a:xfrm>
+                      <a:off x="0" y="0"/>
+                      <a:ext cx="5612130" cy="3373755"/>
+                    </a:xfrm>
+                    <a:prstGeom prst="rect">
+                      <a:avLst/>
+                    </a:prstGeom>
+                  </pic:spPr>
+                </pic:pic>
+              </a:graphicData>
+            </a:graphic>
+          </wp:inline>
+        </w:drawing>
+      </w:r>
+    </w:p>
+    <w:p>
+      <w:pPr>
+        <w:rPr>
+          <w:lang w:val="es-MX"/>
+        </w:rPr>
+      </w:pPr>
+      <w:r>
+        <w:rPr>
+          <w:lang w:val="es-MX"/>
+        </w:rPr>
+        <w:drawing>
+          <wp:inline distT="0" distB="0" distL="0" distR="0" wp14:anchorId="768AF00E" wp14:editId="5631C3B9">
+            <wp:extent cx="4867954" cy="1152686"/>
+            <wp:effectExtent l="0" t="0" r="0" b="9525"/>
+            <wp:docPr id="130" name="Imagen 130"/>
+            <wp:cNvGraphicFramePr>
+              <a:graphicFrameLocks xmlns:a="http://schemas.openxmlformats.org/drawingml/2006/main" noChangeAspect="1"/>
+            </wp:cNvGraphicFramePr>
+            <a:graphic xmlns:a="http://schemas.openxmlformats.org/drawingml/2006/main">
+              <a:graphicData uri="http://schemas.openxmlformats.org/drawingml/2006/picture">
+                <pic:pic xmlns:pic="http://schemas.openxmlformats.org/drawingml/2006/picture">
+                  <pic:nvPicPr>
+                    <pic:cNvPr id="1" name=""/>
+                    <pic:cNvPicPr/>
+                  </pic:nvPicPr>
+                  <pic:blipFill>
+                    <a:blip r:embed="rId39"/>
+                    <a:stretch>
+                      <a:fillRect/>
+                    </a:stretch>
+                  </pic:blipFill>
+                  <pic:spPr>
+                    <a:xfrm>
+                      <a:off x="0" y="0"/>
+                      <a:ext cx="4867954" cy="1152686"/>
+                    </a:xfrm>
+                    <a:prstGeom prst="rect">
+                      <a:avLst/>
+                    </a:prstGeom>
+                  </pic:spPr>
+                </pic:pic>
+              </a:graphicData>
+            </a:graphic>
+          </wp:inline>
+        </w:drawing>
+      </w:r>
+    </w:p>
+    <w:p>
+      <w:pPr>
+        <w:rPr>
+          <w:lang w:val="es-MX"/>
+        </w:rPr>
+      </w:pPr>
+      <w:r>
+        <w:rPr>
+          <w:lang w:val="es-MX"/>
+        </w:rPr>
+        <w:t xml:space="preserve">Podemos ver que lo que está ejecutando es un </w:t>
+      </w:r>
+      <w:r>
+        <w:rPr>
+          <w:b/>
+          <w:lang w:val="es-MX"/>
+        </w:rPr>
+        <w:t>ng</w:t>
+      </w:r>
+      <w:r>
+        <w:rPr>
+          <w:lang w:val="es-MX"/>
+        </w:rPr>
+        <w:t xml:space="preserve">, el </w:t>
+      </w:r>
+      <w:r>
+        <w:rPr>
+          <w:b/>
+          <w:lang w:val="es-MX"/>
+        </w:rPr>
+        <w:t>ng</w:t>
+      </w:r>
+      <w:r>
+        <w:rPr>
+          <w:lang w:val="es-MX"/>
+        </w:rPr>
+        <w:t xml:space="preserve"> es un cliente de angular con serve para que ejecute. </w:t>
+      </w:r>
+    </w:p>
+    <w:p>
+      <w:pPr>
+        <w:jc w:val="center"/>
+        <w:rPr>
+          <w:lang w:val="es-MX"/>
+        </w:rPr>
+      </w:pPr>
+      <w:r>
+        <w:rPr>
+          <w:lang w:val="es-MX"/>
+        </w:rPr>
+        <w:drawing>
+          <wp:inline distT="0" distB="0" distL="0" distR="0" wp14:anchorId="5190214B" wp14:editId="0CFA18FE">
+            <wp:extent cx="4419600" cy="2228803"/>
+            <wp:effectExtent l="0" t="0" r="0" b="635"/>
+            <wp:docPr id="131" name="Imagen 131"/>
+            <wp:cNvGraphicFramePr>
+              <a:graphicFrameLocks xmlns:a="http://schemas.openxmlformats.org/drawingml/2006/main" noChangeAspect="1"/>
+            </wp:cNvGraphicFramePr>
+            <a:graphic xmlns:a="http://schemas.openxmlformats.org/drawingml/2006/main">
+              <a:graphicData uri="http://schemas.openxmlformats.org/drawingml/2006/picture">
+                <pic:pic xmlns:pic="http://schemas.openxmlformats.org/drawingml/2006/picture">
+                  <pic:nvPicPr>
+                    <pic:cNvPr id="1" name=""/>
+                    <pic:cNvPicPr/>
+                  </pic:nvPicPr>
+                  <pic:blipFill>
+                    <a:blip r:embed="rId40"/>
+                    <a:stretch>
+                      <a:fillRect/>
+                    </a:stretch>
+                  </pic:blipFill>
+                  <pic:spPr>
+                    <a:xfrm>
+                      <a:off x="0" y="0"/>
+                      <a:ext cx="4424985" cy="2231519"/>
+                    </a:xfrm>
+                    <a:prstGeom prst="rect">
+                      <a:avLst/>
+                    </a:prstGeom>
+                  </pic:spPr>
+                </pic:pic>
+              </a:graphicData>
+            </a:graphic>
+          </wp:inline>
+        </w:drawing>
+      </w:r>
+    </w:p>
+    <w:p>
+      <w:pPr>
+        <w:rPr>
+          <w:lang w:val="es-MX"/>
+        </w:rPr>
+      </w:pPr>
+      <w:r>
+        <w:rPr>
+          <w:lang w:val="es-MX"/>
+        </w:rPr>
+        <w:t>Y Listo</w:t>
+      </w:r>
+    </w:p>
+    <w:p>
+      <w:pPr>
+        <w:rPr>
+          <w:lang w:val="es-MX"/>
+        </w:rPr>
+      </w:pPr>
+    </w:p>
+    <w:p>
+      <w:pPr>
+        <w:pStyle w:val="Ttulo3"/>
+        <w:ind w:left="720"/>
+        <w:rPr>
+          <w:b/>
+          <w:lang w:val="es-MX"/>
+        </w:rPr>
+      </w:pPr>
+      <w:r>
+        <w:rPr>
+          <w:b/>
+          <w:lang w:val="es-MX"/>
+        </w:rPr>
+        <w:lastRenderedPageBreak/>
+        <w:t>Material Angular</w:t>
+      </w:r>
+      <w:r>
+        <w:rPr>
+          <w:b/>
+          <w:lang w:val="es-MX"/>
+        </w:rPr>
+        <w:t>:</w:t>
+      </w:r>
+    </w:p>
+    <w:p>
+      <w:pPr>
+        <w:rPr>
+          <w:lang w:val="es-MX"/>
+        </w:rPr>
+      </w:pPr>
+    </w:p>
+    <w:p>
+      <w:pPr>
+        <w:rPr>
+          <w:lang w:val="es-MX"/>
+        </w:rPr>
+      </w:pPr>
+      <w:r>
+        <w:rPr>
+          <w:lang w:val="es-MX"/>
+        </w:rPr>
+        <w:t>Angular ya usa algo llamado material 3 que son los componentes web o la librería de componentes que usa hoy en dia Android, Ios , en la web donde se de la gana.</w:t>
+      </w:r>
+    </w:p>
+    <w:p>
+      <w:pPr>
+        <w:rPr>
+          <w:lang w:val="es-MX"/>
+        </w:rPr>
+      </w:pPr>
+      <w:r>
+        <w:rPr>
+          <w:lang w:val="es-MX"/>
+        </w:rPr>
+        <w:t>Podemos ver la documentación de componentes material ya aplicada a angular:</w:t>
+      </w:r>
+    </w:p>
+    <w:p>
+      <w:pPr>
+        <w:jc w:val="center"/>
+        <w:rPr>
+          <w:lang w:val="es-MX"/>
+        </w:rPr>
+      </w:pPr>
+      <w:r>
+        <w:rPr>
+          <w:lang w:val="es-MX"/>
+        </w:rPr>
+        <w:drawing>
+          <wp:inline distT="0" distB="0" distL="0" distR="0" wp14:anchorId="0073CE49" wp14:editId="351BCAA0">
+            <wp:extent cx="4867275" cy="2435840"/>
+            <wp:effectExtent l="0" t="0" r="0" b="3175"/>
+            <wp:docPr id="132" name="Imagen 132"/>
+            <wp:cNvGraphicFramePr>
+              <a:graphicFrameLocks xmlns:a="http://schemas.openxmlformats.org/drawingml/2006/main" noChangeAspect="1"/>
+            </wp:cNvGraphicFramePr>
+            <a:graphic xmlns:a="http://schemas.openxmlformats.org/drawingml/2006/main">
+              <a:graphicData uri="http://schemas.openxmlformats.org/drawingml/2006/picture">
+                <pic:pic xmlns:pic="http://schemas.openxmlformats.org/drawingml/2006/picture">
+                  <pic:nvPicPr>
+                    <pic:cNvPr id="1" name=""/>
+                    <pic:cNvPicPr/>
+                  </pic:nvPicPr>
+                  <pic:blipFill>
+                    <a:blip r:embed="rId41"/>
+                    <a:stretch>
+                      <a:fillRect/>
+                    </a:stretch>
+                  </pic:blipFill>
+                  <pic:spPr>
+                    <a:xfrm>
+                      <a:off x="0" y="0"/>
+                      <a:ext cx="4870611" cy="2437509"/>
+                    </a:xfrm>
+                    <a:prstGeom prst="rect">
+                      <a:avLst/>
+                    </a:prstGeom>
+                  </pic:spPr>
+                </pic:pic>
+              </a:graphicData>
+            </a:graphic>
+          </wp:inline>
+        </w:drawing>
+      </w:r>
+    </w:p>
+    <w:p>
+      <w:pPr>
+        <w:jc w:val="center"/>
+        <w:rPr>
+          <w:lang w:val="es-MX"/>
+        </w:rPr>
+      </w:pPr>
+      <w:r>
+        <w:rPr>
+          <w:lang w:val="es-MX"/>
+        </w:rPr>
+        <w:drawing>
+          <wp:inline distT="0" distB="0" distL="0" distR="0" wp14:anchorId="706FEE0E" wp14:editId="372B1E40">
+            <wp:extent cx="5612130" cy="2740660"/>
+            <wp:effectExtent l="0" t="0" r="7620" b="2540"/>
+            <wp:docPr id="133" name="Imagen 133"/>
+            <wp:cNvGraphicFramePr>
+              <a:graphicFrameLocks xmlns:a="http://schemas.openxmlformats.org/drawingml/2006/main" noChangeAspect="1"/>
+            </wp:cNvGraphicFramePr>
+            <a:graphic xmlns:a="http://schemas.openxmlformats.org/drawingml/2006/main">
+              <a:graphicData uri="http://schemas.openxmlformats.org/drawingml/2006/picture">
+                <pic:pic xmlns:pic="http://schemas.openxmlformats.org/drawingml/2006/picture">
+                  <pic:nvPicPr>
+                    <pic:cNvPr id="1" name=""/>
+                    <pic:cNvPicPr/>
+                  </pic:nvPicPr>
+                  <pic:blipFill>
+                    <a:blip r:embed="rId42"/>
+                    <a:stretch>
+                      <a:fillRect/>
+                    </a:stretch>
+                  </pic:blipFill>
+                  <pic:spPr>
+                    <a:xfrm>
+                      <a:off x="0" y="0"/>
+                      <a:ext cx="5612130" cy="2740660"/>
+                    </a:xfrm>
+                    <a:prstGeom prst="rect">
+                      <a:avLst/>
+                    </a:prstGeom>
+                  </pic:spPr>
+                </pic:pic>
+              </a:graphicData>
+            </a:graphic>
+          </wp:inline>
+        </w:drawing>
+      </w:r>
+    </w:p>
+    <w:p>
+      <w:pPr>
+        <w:jc w:val="center"/>
+        <w:rPr>
+          <w:lang w:val="es-MX"/>
+        </w:rPr>
+      </w:pPr>
+    </w:p>
+    <w:p>
+      <w:pPr>
+        <w:rPr>
+          <w:lang w:val="es-MX"/>
+        </w:rPr>
+      </w:pPr>
+      <w:r>
+        <w:rPr>
+          <w:lang w:val="es-MX"/>
+        </w:rPr>
+        <w:t xml:space="preserve">Podemos ver diferentes componentes que podemos usar </w:t>
+      </w:r>
+      <w:r>
+        <w:rPr>
+          <w:lang w:val="es-MX"/>
+        </w:rPr>
+        <w:t>como botones, cards, etc .</w:t>
+      </w:r>
+    </w:p>
+    <w:p>
+      <w:pPr>
+        <w:rPr>
+          <w:lang w:val="es-MX"/>
+        </w:rPr>
+      </w:pPr>
+      <w:r>
+        <w:rPr>
+          <w:lang w:val="es-MX"/>
+        </w:rPr>
+        <w:lastRenderedPageBreak/>
+        <w:drawing>
+          <wp:inline distT="0" distB="0" distL="0" distR="0" wp14:anchorId="3663A6F9" wp14:editId="28096E8F">
+            <wp:extent cx="4486275" cy="3476635"/>
+            <wp:effectExtent l="0" t="0" r="0" b="9525"/>
+            <wp:docPr id="134" name="Imagen 134"/>
+            <wp:cNvGraphicFramePr>
+              <a:graphicFrameLocks xmlns:a="http://schemas.openxmlformats.org/drawingml/2006/main" noChangeAspect="1"/>
+            </wp:cNvGraphicFramePr>
+            <a:graphic xmlns:a="http://schemas.openxmlformats.org/drawingml/2006/main">
+              <a:graphicData uri="http://schemas.openxmlformats.org/drawingml/2006/picture">
+                <pic:pic xmlns:pic="http://schemas.openxmlformats.org/drawingml/2006/picture">
+                  <pic:nvPicPr>
+                    <pic:cNvPr id="1" name=""/>
+                    <pic:cNvPicPr/>
+                  </pic:nvPicPr>
+                  <pic:blipFill>
+                    <a:blip r:embed="rId43"/>
+                    <a:stretch>
+                      <a:fillRect/>
+                    </a:stretch>
+                  </pic:blipFill>
+                  <pic:spPr>
+                    <a:xfrm>
+                      <a:off x="0" y="0"/>
+                      <a:ext cx="4490603" cy="3479989"/>
+                    </a:xfrm>
+                    <a:prstGeom prst="rect">
+                      <a:avLst/>
+                    </a:prstGeom>
+                  </pic:spPr>
+                </pic:pic>
+              </a:graphicData>
+            </a:graphic>
+          </wp:inline>
+        </w:drawing>
+      </w:r>
+    </w:p>
+    <w:p>
+      <w:pPr>
+        <w:rPr>
+          <w:lang w:val="es-MX"/>
+        </w:rPr>
+      </w:pPr>
+      <w:r>
+        <w:rPr>
+          <w:lang w:val="es-MX"/>
+        </w:rPr>
+        <w:t>En el código podemos observar que todo lo que estamos ya haciendo se hace referencia a material.</w:t>
+      </w:r>
+    </w:p>
+    <w:p>
+      <w:pPr>
+        <w:rPr>
+          <w:lang w:val="es-MX"/>
+        </w:rPr>
+      </w:pPr>
+    </w:p>
+    <w:p>
+      <w:pPr>
+        <w:pStyle w:val="Ttulo3"/>
+        <w:ind w:left="720"/>
+        <w:rPr>
+          <w:b/>
+          <w:lang w:val="es-MX"/>
+        </w:rPr>
+      </w:pPr>
+      <w:r>
+        <w:rPr>
+          <w:b/>
+          <w:lang w:val="es-MX"/>
+        </w:rPr>
+        <w:t>Package.json</w:t>
+      </w:r>
+      <w:r>
+        <w:rPr>
+          <w:b/>
+          <w:lang w:val="es-MX"/>
+        </w:rPr>
+        <w:t>:</w:t>
+      </w:r>
+    </w:p>
+    <w:p>
+      <w:pPr>
+        <w:rPr>
+          <w:lang w:val="es-MX"/>
+        </w:rPr>
+      </w:pPr>
+    </w:p>
+    <w:p>
+      <w:pPr>
+        <w:rPr>
+          <w:lang w:val="es-MX"/>
+        </w:rPr>
+      </w:pPr>
+      <w:r>
+        <w:rPr>
+          <w:lang w:val="es-MX"/>
+        </w:rPr>
+        <w:t xml:space="preserve">En este package.json podemos ver todas las dependencias, si queremos instalar nuevas librerías de componentes de lo que sea , etc … </w:t>
+      </w:r>
+    </w:p>
+    <w:p>
+      <w:pPr>
+        <w:jc w:val="center"/>
+        <w:rPr>
+          <w:lang w:val="es-MX"/>
+        </w:rPr>
+      </w:pPr>
+      <w:r>
+        <w:rPr>
+          <w:lang w:val="es-MX"/>
+        </w:rPr>
+        <w:lastRenderedPageBreak/>
+        <w:drawing>
+          <wp:inline distT="0" distB="0" distL="0" distR="0" wp14:anchorId="0773E567" wp14:editId="65751605">
+            <wp:extent cx="2703724" cy="3619500"/>
+            <wp:effectExtent l="0" t="0" r="1905" b="0"/>
+            <wp:docPr id="135" name="Imagen 135"/>
+            <wp:cNvGraphicFramePr>
+              <a:graphicFrameLocks xmlns:a="http://schemas.openxmlformats.org/drawingml/2006/main" noChangeAspect="1"/>
+            </wp:cNvGraphicFramePr>
+            <a:graphic xmlns:a="http://schemas.openxmlformats.org/drawingml/2006/main">
+              <a:graphicData uri="http://schemas.openxmlformats.org/drawingml/2006/picture">
+                <pic:pic xmlns:pic="http://schemas.openxmlformats.org/drawingml/2006/picture">
+                  <pic:nvPicPr>
+                    <pic:cNvPr id="1" name=""/>
+                    <pic:cNvPicPr/>
+                  </pic:nvPicPr>
+                  <pic:blipFill>
+                    <a:blip r:embed="rId44"/>
+                    <a:stretch>
+                      <a:fillRect/>
+                    </a:stretch>
+                  </pic:blipFill>
+                  <pic:spPr>
+                    <a:xfrm>
+                      <a:off x="0" y="0"/>
+                      <a:ext cx="2718883" cy="3639793"/>
+                    </a:xfrm>
+                    <a:prstGeom prst="rect">
+                      <a:avLst/>
+                    </a:prstGeom>
+                  </pic:spPr>
+                </pic:pic>
+              </a:graphicData>
+            </a:graphic>
+          </wp:inline>
+        </w:drawing>
+      </w:r>
+    </w:p>
+    <w:p>
+      <w:pPr>
+        <w:jc w:val="center"/>
+        <w:rPr>
+          <w:lang w:val="es-MX"/>
+        </w:rPr>
+      </w:pPr>
+    </w:p>
+    <w:p>
+      <w:pPr>
+        <w:rPr>
+          <w:lang w:val="es-MX"/>
+        </w:rPr>
+      </w:pPr>
+    </w:p>
+    <w:p>
+      <w:pPr>
+        <w:pStyle w:val="Ttulo1"/>
+        <w:jc w:val="center"/>
+        <w:rPr>
+          <w:rFonts w:ascii="Arial" w:hAnsi="Arial" w:cs="Arial"/>
+          <w:b/>
+          <w:sz w:val="24"/>
+          <w:szCs w:val="24"/>
+          <w:lang w:val="es-MX"/>
+        </w:rPr>
+      </w:pPr>
+      <w:r>
+        <w:rPr>
+          <w:rFonts w:ascii="Arial" w:hAnsi="Arial" w:cs="Arial"/>
+          <w:b/>
+          <w:sz w:val="24"/>
+          <w:szCs w:val="24"/>
+          <w:lang w:val="es-MX"/>
+        </w:rPr>
+        <w:t>Empezamos a Codear</w:t>
+      </w:r>
+    </w:p>
+    <w:p>
+      <w:pPr>
+        <w:rPr>
+          <w:lang w:val="es-MX"/>
+        </w:rPr>
+      </w:pPr>
+    </w:p>
+    <w:p>
+      <w:pPr>
+        <w:jc w:val="center"/>
+        <w:rPr>
+          <w:lang w:val="es-MX"/>
+        </w:rPr>
+      </w:pPr>
+      <w:r>
+        <w:rPr>
+          <w:lang w:val="es-MX"/>
+        </w:rPr>
+        <w:drawing>
+          <wp:inline distT="0" distB="0" distL="0" distR="0" wp14:anchorId="40A40263" wp14:editId="038F05F0">
+            <wp:extent cx="2854758" cy="2876550"/>
+            <wp:effectExtent l="0" t="0" r="3175" b="0"/>
+            <wp:docPr id="136" name="Imagen 136"/>
+            <wp:cNvGraphicFramePr>
+              <a:graphicFrameLocks xmlns:a="http://schemas.openxmlformats.org/drawingml/2006/main" noChangeAspect="1"/>
+            </wp:cNvGraphicFramePr>
+            <a:graphic xmlns:a="http://schemas.openxmlformats.org/drawingml/2006/main">
+              <a:graphicData uri="http://schemas.openxmlformats.org/drawingml/2006/picture">
+                <pic:pic xmlns:pic="http://schemas.openxmlformats.org/drawingml/2006/picture">
+                  <pic:nvPicPr>
+                    <pic:cNvPr id="1" name=""/>
+                    <pic:cNvPicPr/>
+                  </pic:nvPicPr>
+                  <pic:blipFill>
+                    <a:blip r:embed="rId45"/>
+                    <a:stretch>
+                      <a:fillRect/>
+                    </a:stretch>
+                  </pic:blipFill>
+                  <pic:spPr>
+                    <a:xfrm>
+                      <a:off x="0" y="0"/>
+                      <a:ext cx="2857853" cy="2879669"/>
+                    </a:xfrm>
+                    <a:prstGeom prst="rect">
+                      <a:avLst/>
+                    </a:prstGeom>
+                  </pic:spPr>
+                </pic:pic>
+              </a:graphicData>
+            </a:graphic>
+          </wp:inline>
+        </w:drawing>
+      </w:r>
+    </w:p>
+    <w:p>
+      <w:pPr>
+        <w:rPr>
+          <w:lang w:val="es-MX"/>
+        </w:rPr>
+      </w:pPr>
+      <w:r>
+        <w:rPr>
+          <w:lang w:val="es-MX"/>
+        </w:rPr>
+        <w:t>En start coding podemos ver un tutorial si queremos realizarlo para codear</w:t>
+      </w:r>
+    </w:p>
+    <w:p>
+      <w:pPr>
+        <w:jc w:val="center"/>
+        <w:rPr>
+          <w:lang w:val="es-MX"/>
+        </w:rPr>
+      </w:pPr>
+      <w:r>
+        <w:rPr>
+          <w:lang w:val="es-MX"/>
+        </w:rPr>
+        <w:lastRenderedPageBreak/>
+        <w:drawing>
+          <wp:inline distT="0" distB="0" distL="0" distR="0" wp14:anchorId="11C30A72" wp14:editId="66648D21">
+            <wp:extent cx="5612130" cy="2765425"/>
+            <wp:effectExtent l="0" t="0" r="7620" b="0"/>
+            <wp:docPr id="137" name="Imagen 137"/>
+            <wp:cNvGraphicFramePr>
+              <a:graphicFrameLocks xmlns:a="http://schemas.openxmlformats.org/drawingml/2006/main" noChangeAspect="1"/>
+            </wp:cNvGraphicFramePr>
+            <a:graphic xmlns:a="http://schemas.openxmlformats.org/drawingml/2006/main">
+              <a:graphicData uri="http://schemas.openxmlformats.org/drawingml/2006/picture">
+                <pic:pic xmlns:pic="http://schemas.openxmlformats.org/drawingml/2006/picture">
+                  <pic:nvPicPr>
+                    <pic:cNvPr id="1" name=""/>
+                    <pic:cNvPicPr/>
+                  </pic:nvPicPr>
+                  <pic:blipFill>
+                    <a:blip r:embed="rId46"/>
+                    <a:stretch>
+                      <a:fillRect/>
+                    </a:stretch>
+                  </pic:blipFill>
+                  <pic:spPr>
+                    <a:xfrm>
+                      <a:off x="0" y="0"/>
+                      <a:ext cx="5612130" cy="2765425"/>
+                    </a:xfrm>
+                    <a:prstGeom prst="rect">
+                      <a:avLst/>
+                    </a:prstGeom>
+                  </pic:spPr>
+                </pic:pic>
+              </a:graphicData>
+            </a:graphic>
+          </wp:inline>
+        </w:drawing>
+      </w:r>
+    </w:p>
+    <w:p>
+      <w:pPr>
+        <w:rPr>
+          <w:lang w:val="es-MX"/>
+        </w:rPr>
+      </w:pPr>
+      <w:r>
+        <w:rPr>
+          <w:lang w:val="es-MX"/>
+        </w:rPr>
+        <w:t xml:space="preserve">Este tutorial es para </w:t>
+      </w:r>
+      <w:r>
+        <w:rPr>
+          <w:lang w:val="es-MX"/>
+        </w:rPr>
+        <w:t>sí</w:t>
+      </w:r>
+      <w:r>
+        <w:rPr>
+          <w:lang w:val="es-MX"/>
+        </w:rPr>
+        <w:t xml:space="preserve"> No queremos instalar todo y queremos ver </w:t>
+      </w:r>
+      <w:r>
+        <w:rPr>
+          <w:lang w:val="es-MX"/>
+        </w:rPr>
+        <w:t>cómo</w:t>
+      </w:r>
+      <w:r>
+        <w:rPr>
+          <w:lang w:val="es-MX"/>
+        </w:rPr>
+        <w:t xml:space="preserve"> podemos sentirnos con este framework damos click y empezamos a codificar</w:t>
+      </w:r>
+      <w:r>
+        <w:rPr>
+          <w:lang w:val="es-MX"/>
+        </w:rPr>
+        <w:t xml:space="preserve"> con un playground:</w:t>
+      </w:r>
+    </w:p>
+    <w:p>
+      <w:pPr>
+        <w:rPr>
+          <w:lang w:val="es-MX"/>
+        </w:rPr>
+      </w:pPr>
+      <w:r>
+        <w:rPr>
+          <w:lang w:val="es-MX"/>
+        </w:rPr>
+        <w:drawing>
+          <wp:inline distT="0" distB="0" distL="0" distR="0" wp14:anchorId="3B93F601" wp14:editId="350CE4F1">
+            <wp:extent cx="5612130" cy="2925445"/>
+            <wp:effectExtent l="0" t="0" r="7620" b="8255"/>
+            <wp:docPr id="139" name="Imagen 139"/>
+            <wp:cNvGraphicFramePr>
+              <a:graphicFrameLocks xmlns:a="http://schemas.openxmlformats.org/drawingml/2006/main" noChangeAspect="1"/>
+            </wp:cNvGraphicFramePr>
+            <a:graphic xmlns:a="http://schemas.openxmlformats.org/drawingml/2006/main">
+              <a:graphicData uri="http://schemas.openxmlformats.org/drawingml/2006/picture">
+                <pic:pic xmlns:pic="http://schemas.openxmlformats.org/drawingml/2006/picture">
+                  <pic:nvPicPr>
+                    <pic:cNvPr id="1" name=""/>
+                    <pic:cNvPicPr/>
+                  </pic:nvPicPr>
+                  <pic:blipFill>
+                    <a:blip r:embed="rId47"/>
+                    <a:stretch>
+                      <a:fillRect/>
+                    </a:stretch>
+                  </pic:blipFill>
+                  <pic:spPr>
+                    <a:xfrm>
+                      <a:off x="0" y="0"/>
+                      <a:ext cx="5612130" cy="2925445"/>
+                    </a:xfrm>
+                    <a:prstGeom prst="rect">
+                      <a:avLst/>
+                    </a:prstGeom>
+                  </pic:spPr>
+                </pic:pic>
+              </a:graphicData>
+            </a:graphic>
+          </wp:inline>
+        </w:drawing>
+      </w:r>
+    </w:p>
+    <w:p>
+      <w:pPr>
+        <w:rPr>
+          <w:lang w:val="es-MX"/>
+        </w:rPr>
+      </w:pPr>
+    </w:p>
+    <w:p>
+      <w:pPr>
+        <w:rPr>
+          <w:lang w:val="es-MX"/>
+        </w:rPr>
+      </w:pPr>
+    </w:p>
+    <w:p>
+      <w:pPr>
+        <w:rPr>
+          <w:lang w:val="es-MX"/>
+        </w:rPr>
+      </w:pPr>
+    </w:p>
+    <w:p>
+      <w:pPr>
+        <w:rPr>
+          <w:lang w:val="es-MX"/>
+        </w:rPr>
+      </w:pPr>
+    </w:p>
+    <w:p>
+      <w:pPr>
+        <w:rPr>
+          <w:lang w:val="es-MX"/>
+        </w:rPr>
+      </w:pPr>
+    </w:p>
+    <w:p>
+      <w:pPr>
+        <w:rPr>
+          <w:lang w:val="es-MX"/>
+        </w:rPr>
+      </w:pPr>
+    </w:p>
+    <w:p>
+      <w:pPr>
+        <w:rPr>
+          <w:lang w:val="es-MX"/>
+        </w:rPr>
+      </w:pPr>
+      <w:r>
+        <w:rPr>
+          <w:lang w:val="es-MX"/>
+        </w:rPr>
+        <w:lastRenderedPageBreak/>
+        <w:t>En nuestro caso damos en la siguiente opción ya que lo tenemos ya instalado localmente:</w:t>
+      </w:r>
+    </w:p>
+    <w:p>
+      <w:pPr>
+        <w:jc w:val="center"/>
+        <w:rPr>
+          <w:lang w:val="es-MX"/>
+        </w:rPr>
+      </w:pPr>
+      <w:r>
+        <w:rPr>
+          <w:lang w:val="es-MX"/>
+        </w:rPr>
+        <w:drawing>
+          <wp:inline distT="0" distB="0" distL="0" distR="0" wp14:anchorId="42D2961F" wp14:editId="43C20938">
+            <wp:extent cx="3400425" cy="2779053"/>
+            <wp:effectExtent l="0" t="0" r="0" b="2540"/>
+            <wp:docPr id="140" name="Imagen 140"/>
+            <wp:cNvGraphicFramePr>
+              <a:graphicFrameLocks xmlns:a="http://schemas.openxmlformats.org/drawingml/2006/main" noChangeAspect="1"/>
+            </wp:cNvGraphicFramePr>
+            <a:graphic xmlns:a="http://schemas.openxmlformats.org/drawingml/2006/main">
+              <a:graphicData uri="http://schemas.openxmlformats.org/drawingml/2006/picture">
+                <pic:pic xmlns:pic="http://schemas.openxmlformats.org/drawingml/2006/picture">
+                  <pic:nvPicPr>
+                    <pic:cNvPr id="1" name=""/>
+                    <pic:cNvPicPr/>
+                  </pic:nvPicPr>
+                  <pic:blipFill>
+                    <a:blip r:embed="rId48"/>
+                    <a:stretch>
+                      <a:fillRect/>
+                    </a:stretch>
+                  </pic:blipFill>
+                  <pic:spPr>
+                    <a:xfrm>
+                      <a:off x="0" y="0"/>
+                      <a:ext cx="3404187" cy="2782127"/>
+                    </a:xfrm>
+                    <a:prstGeom prst="rect">
+                      <a:avLst/>
+                    </a:prstGeom>
+                  </pic:spPr>
+                </pic:pic>
+              </a:graphicData>
+            </a:graphic>
+          </wp:inline>
+        </w:drawing>
+      </w:r>
+    </w:p>
+    <w:p>
+      <w:pPr>
+        <w:jc w:val="center"/>
+        <w:rPr>
+          <w:lang w:val="es-MX"/>
+        </w:rPr>
+      </w:pPr>
+      <w:r>
+        <w:rPr>
+          <w:lang w:val="es-MX"/>
+        </w:rPr>
+        <w:drawing>
+          <wp:inline distT="0" distB="0" distL="0" distR="0" wp14:anchorId="24C26727" wp14:editId="52423CF4">
+            <wp:extent cx="3412782" cy="3086100"/>
+            <wp:effectExtent l="0" t="0" r="0" b="0"/>
+            <wp:docPr id="141" name="Imagen 141"/>
+            <wp:cNvGraphicFramePr>
+              <a:graphicFrameLocks xmlns:a="http://schemas.openxmlformats.org/drawingml/2006/main" noChangeAspect="1"/>
+            </wp:cNvGraphicFramePr>
+            <a:graphic xmlns:a="http://schemas.openxmlformats.org/drawingml/2006/main">
+              <a:graphicData uri="http://schemas.openxmlformats.org/drawingml/2006/picture">
+                <pic:pic xmlns:pic="http://schemas.openxmlformats.org/drawingml/2006/picture">
+                  <pic:nvPicPr>
+                    <pic:cNvPr id="1" name=""/>
+                    <pic:cNvPicPr/>
+                  </pic:nvPicPr>
+                  <pic:blipFill>
+                    <a:blip r:embed="rId49"/>
+                    <a:stretch>
+                      <a:fillRect/>
+                    </a:stretch>
+                  </pic:blipFill>
+                  <pic:spPr>
+                    <a:xfrm>
+                      <a:off x="0" y="0"/>
+                      <a:ext cx="3416707" cy="3089650"/>
+                    </a:xfrm>
+                    <a:prstGeom prst="rect">
+                      <a:avLst/>
+                    </a:prstGeom>
+                  </pic:spPr>
+                </pic:pic>
+              </a:graphicData>
+            </a:graphic>
+          </wp:inline>
+        </w:drawing>
+      </w:r>
+    </w:p>
+    <w:p>
+      <w:pPr>
+        <w:rPr>
+          <w:lang w:val="es-MX"/>
+        </w:rPr>
+      </w:pPr>
+      <w:r>
+        <w:rPr>
+          <w:lang w:val="es-MX"/>
+        </w:rPr>
+        <w:t>Y podemos ver cómo podemos hacer este tutorial paso</w:t>
+      </w:r>
+      <w:r>
+        <w:rPr>
+          <w:lang w:val="es-MX"/>
+        </w:rPr>
+        <w:t xml:space="preserve"> a paso de programar en angular para aprender a medida que sigamos el tutorial.</w:t>
+      </w:r>
+    </w:p>
+    <w:p>
+      <w:pPr>
+        <w:rPr>
+          <w:lang w:val="es-MX"/>
+        </w:rPr>
+      </w:pPr>
+      <w:r>
+        <w:rPr>
+          <w:lang w:val="es-MX"/>
+        </w:rPr>
+        <w:t>Por ejemplo, para realizar un hola mundo nos dice paso por paso:</w:t>
+      </w:r>
+    </w:p>
+    <w:p>
+      <w:pPr>
+        <w:jc w:val="center"/>
+        <w:rPr>
+          <w:lang w:val="es-MX"/>
+        </w:rPr>
+      </w:pPr>
+      <w:r>
+        <w:rPr>
+          <w:lang w:val="es-MX"/>
+        </w:rPr>
+        <w:lastRenderedPageBreak/>
+        <w:drawing>
+          <wp:inline distT="0" distB="0" distL="0" distR="0" wp14:anchorId="293E0EAE" wp14:editId="1485CA4E">
+            <wp:extent cx="4152900" cy="2758732"/>
+            <wp:effectExtent l="0" t="0" r="0" b="3810"/>
+            <wp:docPr id="142" name="Imagen 142"/>
+            <wp:cNvGraphicFramePr>
+              <a:graphicFrameLocks xmlns:a="http://schemas.openxmlformats.org/drawingml/2006/main" noChangeAspect="1"/>
+            </wp:cNvGraphicFramePr>
+            <a:graphic xmlns:a="http://schemas.openxmlformats.org/drawingml/2006/main">
+              <a:graphicData uri="http://schemas.openxmlformats.org/drawingml/2006/picture">
+                <pic:pic xmlns:pic="http://schemas.openxmlformats.org/drawingml/2006/picture">
+                  <pic:nvPicPr>
+                    <pic:cNvPr id="1" name=""/>
+                    <pic:cNvPicPr/>
+                  </pic:nvPicPr>
+                  <pic:blipFill>
+                    <a:blip r:embed="rId50"/>
+                    <a:stretch>
+                      <a:fillRect/>
+                    </a:stretch>
+                  </pic:blipFill>
+                  <pic:spPr>
+                    <a:xfrm>
+                      <a:off x="0" y="0"/>
+                      <a:ext cx="4155981" cy="2760779"/>
+                    </a:xfrm>
+                    <a:prstGeom prst="rect">
+                      <a:avLst/>
+                    </a:prstGeom>
+                  </pic:spPr>
+                </pic:pic>
+              </a:graphicData>
+            </a:graphic>
+          </wp:inline>
+        </w:drawing>
+      </w:r>
+    </w:p>
+    <w:p>
+      <w:pPr>
+        <w:jc w:val="center"/>
+        <w:rPr>
+          <w:lang w:val="es-MX"/>
+        </w:rPr>
+      </w:pPr>
+      <w:r>
+        <w:rPr>
+          <w:lang w:val="es-MX"/>
+        </w:rPr>
+        <w:drawing>
+          <wp:inline distT="0" distB="0" distL="0" distR="0" wp14:anchorId="3ADF6997" wp14:editId="248344B9">
+            <wp:extent cx="2295525" cy="2604215"/>
+            <wp:effectExtent l="0" t="0" r="0" b="5715"/>
+            <wp:docPr id="143" name="Imagen 143"/>
+            <wp:cNvGraphicFramePr>
+              <a:graphicFrameLocks xmlns:a="http://schemas.openxmlformats.org/drawingml/2006/main" noChangeAspect="1"/>
+            </wp:cNvGraphicFramePr>
+            <a:graphic xmlns:a="http://schemas.openxmlformats.org/drawingml/2006/main">
+              <a:graphicData uri="http://schemas.openxmlformats.org/drawingml/2006/picture">
+                <pic:pic xmlns:pic="http://schemas.openxmlformats.org/drawingml/2006/picture">
+                  <pic:nvPicPr>
+                    <pic:cNvPr id="1" name=""/>
+                    <pic:cNvPicPr/>
+                  </pic:nvPicPr>
+                  <pic:blipFill>
+                    <a:blip r:embed="rId51"/>
+                    <a:stretch>
+                      <a:fillRect/>
+                    </a:stretch>
+                  </pic:blipFill>
+                  <pic:spPr>
+                    <a:xfrm>
+                      <a:off x="0" y="0"/>
+                      <a:ext cx="2300568" cy="2609936"/>
+                    </a:xfrm>
+                    <a:prstGeom prst="rect">
+                      <a:avLst/>
+                    </a:prstGeom>
+                  </pic:spPr>
+                </pic:pic>
+              </a:graphicData>
+            </a:graphic>
+          </wp:inline>
+        </w:drawing>
+      </w:r>
+    </w:p>
+    <w:p>
+      <w:pPr>
+        <w:jc w:val="center"/>
+        <w:rPr>
+          <w:lang w:val="es-MX"/>
+        </w:rPr>
+      </w:pPr>
+      <w:r>
+        <w:rPr>
+          <w:lang w:val="es-MX"/>
+        </w:rPr>
+        <w:lastRenderedPageBreak/>
+        <w:drawing>
+          <wp:inline distT="0" distB="0" distL="0" distR="0" wp14:anchorId="28FFAB51" wp14:editId="14882F07">
+            <wp:extent cx="2340445" cy="2809875"/>
+            <wp:effectExtent l="0" t="0" r="3175" b="0"/>
+            <wp:docPr id="144" name="Imagen 144"/>
+            <wp:cNvGraphicFramePr>
+              <a:graphicFrameLocks xmlns:a="http://schemas.openxmlformats.org/drawingml/2006/main" noChangeAspect="1"/>
+            </wp:cNvGraphicFramePr>
+            <a:graphic xmlns:a="http://schemas.openxmlformats.org/drawingml/2006/main">
+              <a:graphicData uri="http://schemas.openxmlformats.org/drawingml/2006/picture">
+                <pic:pic xmlns:pic="http://schemas.openxmlformats.org/drawingml/2006/picture">
+                  <pic:nvPicPr>
+                    <pic:cNvPr id="1" name=""/>
+                    <pic:cNvPicPr/>
+                  </pic:nvPicPr>
+                  <pic:blipFill>
+                    <a:blip r:embed="rId52"/>
+                    <a:stretch>
+                      <a:fillRect/>
+                    </a:stretch>
+                  </pic:blipFill>
+                  <pic:spPr>
+                    <a:xfrm>
+                      <a:off x="0" y="0"/>
+                      <a:ext cx="2341484" cy="2811123"/>
+                    </a:xfrm>
+                    <a:prstGeom prst="rect">
+                      <a:avLst/>
+                    </a:prstGeom>
+                  </pic:spPr>
+                </pic:pic>
+              </a:graphicData>
+            </a:graphic>
+          </wp:inline>
+        </w:drawing>
+      </w:r>
+    </w:p>
+    <w:p>
+      <w:pPr>
+        <w:rPr>
+          <w:lang w:val="es-MX"/>
+        </w:rPr>
+      </w:pPr>
+      <w:r>
+        <w:rPr>
+          <w:lang w:val="es-MX"/>
+        </w:rPr>
+        <w:t xml:space="preserve">Seguimos los pasos según </w:t>
+      </w:r>
+      <w:r>
+        <w:rPr>
+          <w:lang w:val="es-MX"/>
+        </w:rPr>
+        <w:t xml:space="preserve">tutorial de </w:t>
+      </w:r>
+      <w:r>
+        <w:rPr>
+          <w:lang w:val="es-MX"/>
+        </w:rPr>
+        <w:t>la documentación:</w:t>
+      </w:r>
+    </w:p>
+    <w:p>
+      <w:pPr>
+        <w:jc w:val="center"/>
+        <w:rPr>
+          <w:lang w:val="es-MX"/>
+        </w:rPr>
+      </w:pPr>
+      <w:r>
+        <w:rPr>
+          <w:lang w:val="es-MX"/>
+        </w:rPr>
+        <w:drawing>
+          <wp:inline distT="0" distB="0" distL="0" distR="0" wp14:anchorId="4AA6E648" wp14:editId="5E3BDE77">
+            <wp:extent cx="4524375" cy="2174137"/>
+            <wp:effectExtent l="0" t="0" r="0" b="0"/>
+            <wp:docPr id="146" name="Imagen 146"/>
+            <wp:cNvGraphicFramePr>
+              <a:graphicFrameLocks xmlns:a="http://schemas.openxmlformats.org/drawingml/2006/main" noChangeAspect="1"/>
+            </wp:cNvGraphicFramePr>
+            <a:graphic xmlns:a="http://schemas.openxmlformats.org/drawingml/2006/main">
+              <a:graphicData uri="http://schemas.openxmlformats.org/drawingml/2006/picture">
+                <pic:pic xmlns:pic="http://schemas.openxmlformats.org/drawingml/2006/picture">
+                  <pic:nvPicPr>
+                    <pic:cNvPr id="1" name=""/>
+                    <pic:cNvPicPr/>
+                  </pic:nvPicPr>
+                  <pic:blipFill>
+                    <a:blip r:embed="rId53"/>
+                    <a:stretch>
+                      <a:fillRect/>
+                    </a:stretch>
+                  </pic:blipFill>
+                  <pic:spPr>
+                    <a:xfrm>
+                      <a:off x="0" y="0"/>
+                      <a:ext cx="4528392" cy="2176067"/>
+                    </a:xfrm>
+                    <a:prstGeom prst="rect">
+                      <a:avLst/>
+                    </a:prstGeom>
+                  </pic:spPr>
+                </pic:pic>
+              </a:graphicData>
+            </a:graphic>
+          </wp:inline>
+        </w:drawing>
+      </w:r>
+    </w:p>
+    <w:p>
+      <w:pPr>
+        <w:jc w:val="center"/>
+        <w:rPr>
+          <w:lang w:val="es-MX"/>
+        </w:rPr>
+      </w:pPr>
+      <w:r>
+        <w:rPr>
+          <w:lang w:val="es-MX"/>
+        </w:rPr>
+        <w:drawing>
+          <wp:inline distT="0" distB="0" distL="0" distR="0" wp14:anchorId="0A4C7A9C" wp14:editId="1EE463A7">
+            <wp:extent cx="3552825" cy="2500136"/>
+            <wp:effectExtent l="0" t="0" r="0" b="0"/>
+            <wp:docPr id="145" name="Imagen 145"/>
+            <wp:cNvGraphicFramePr>
+              <a:graphicFrameLocks xmlns:a="http://schemas.openxmlformats.org/drawingml/2006/main" noChangeAspect="1"/>
+            </wp:cNvGraphicFramePr>
+            <a:graphic xmlns:a="http://schemas.openxmlformats.org/drawingml/2006/main">
+              <a:graphicData uri="http://schemas.openxmlformats.org/drawingml/2006/picture">
+                <pic:pic xmlns:pic="http://schemas.openxmlformats.org/drawingml/2006/picture">
+                  <pic:nvPicPr>
+                    <pic:cNvPr id="1" name=""/>
+                    <pic:cNvPicPr/>
+                  </pic:nvPicPr>
+                  <pic:blipFill>
+                    <a:blip r:embed="rId54"/>
+                    <a:stretch>
+                      <a:fillRect/>
+                    </a:stretch>
+                  </pic:blipFill>
+                  <pic:spPr>
+                    <a:xfrm>
+                      <a:off x="0" y="0"/>
+                      <a:ext cx="3557267" cy="2503262"/>
+                    </a:xfrm>
+                    <a:prstGeom prst="rect">
+                      <a:avLst/>
+                    </a:prstGeom>
+                  </pic:spPr>
+                </pic:pic>
+              </a:graphicData>
+            </a:graphic>
+          </wp:inline>
+        </w:drawing>
+      </w:r>
+    </w:p>
+    <w:p>
+      <w:pPr>
+        <w:jc w:val="center"/>
+        <w:rPr>
+          <w:lang w:val="es-MX"/>
+        </w:rPr>
+      </w:pPr>
+      <w:r>
+        <w:rPr>
+          <w:lang w:val="es-MX"/>
+        </w:rPr>
+        <w:lastRenderedPageBreak/>
+        <w:drawing>
+          <wp:inline distT="0" distB="0" distL="0" distR="0" wp14:anchorId="36503C41" wp14:editId="0FC0FC91">
+            <wp:extent cx="2686425" cy="1762371"/>
+            <wp:effectExtent l="0" t="0" r="0" b="9525"/>
+            <wp:docPr id="147" name="Imagen 147"/>
+            <wp:cNvGraphicFramePr>
+              <a:graphicFrameLocks xmlns:a="http://schemas.openxmlformats.org/drawingml/2006/main" noChangeAspect="1"/>
+            </wp:cNvGraphicFramePr>
+            <a:graphic xmlns:a="http://schemas.openxmlformats.org/drawingml/2006/main">
+              <a:graphicData uri="http://schemas.openxmlformats.org/drawingml/2006/picture">
+                <pic:pic xmlns:pic="http://schemas.openxmlformats.org/drawingml/2006/picture">
+                  <pic:nvPicPr>
+                    <pic:cNvPr id="1" name=""/>
+                    <pic:cNvPicPr/>
+                  </pic:nvPicPr>
+                  <pic:blipFill>
+                    <a:blip r:embed="rId55"/>
+                    <a:stretch>
+                      <a:fillRect/>
+                    </a:stretch>
+                  </pic:blipFill>
+                  <pic:spPr>
+                    <a:xfrm>
+                      <a:off x="0" y="0"/>
+                      <a:ext cx="2686425" cy="1762371"/>
+                    </a:xfrm>
+                    <a:prstGeom prst="rect">
+                      <a:avLst/>
+                    </a:prstGeom>
+                  </pic:spPr>
+                </pic:pic>
+              </a:graphicData>
+            </a:graphic>
+          </wp:inline>
+        </w:drawing>
+      </w:r>
+    </w:p>
+    <w:p>
+      <w:pPr>
+        <w:pStyle w:val="Prrafodelista"/>
+        <w:rPr>
+          <w:lang w:val="es-MX"/>
+        </w:rPr>
+      </w:pPr>
+      <w:r>
+        <w:rPr>
+          <w:lang w:val="es-MX"/>
+        </w:rPr>
+        <w:t>1</w:t>
+      </w:r>
+      <w:r>
+        <w:rPr>
+          <w:lang w:val="es-MX"/>
+        </w:rPr>
+        <w:t>9:00</w:t>
+      </w:r>
+      <w:bookmarkStart w:id="8" w:name="_GoBack"/>
+      <w:bookmarkEnd w:id="8"/>
       <w:r>
         <w:rPr>
           <w:lang w:val="es-MX"/>
@@ -6716,12 +7838,12 @@
       </w:pPr>
     </w:p>
     <w:sectPr>
-      <w:headerReference w:type="even" r:id="rId34"/>
-      <w:headerReference w:type="default" r:id="rId35"/>
-      <w:footerReference w:type="even" r:id="rId36"/>
-      <w:footerReference w:type="default" r:id="rId37"/>
-      <w:headerReference w:type="first" r:id="rId38"/>
-      <w:footerReference w:type="first" r:id="rId39"/>
+      <w:headerReference w:type="even" r:id="rId56"/>
+      <w:headerReference w:type="default" r:id="rId57"/>
+      <w:footerReference w:type="even" r:id="rId58"/>
+      <w:footerReference w:type="default" r:id="rId59"/>
+      <w:headerReference w:type="first" r:id="rId60"/>
+      <w:footerReference w:type="first" r:id="rId61"/>
       <w:pgSz w:w="12240" w:h="15840"/>
       <w:pgMar w:top="1417" w:right="1701" w:bottom="1417" w:left="1701" w:header="708" w:footer="708" w:gutter="0"/>
       <w:cols w:space="708"/>
@@ -6805,7 +7927,7 @@
           <w:rPr>
             <w:noProof/>
           </w:rPr>
-          <w:t>12</w:t>
+          <w:t>25</w:t>
         </w:r>
         <w:r>
           <w:fldChar w:fldCharType="end"/>
@@ -9354,6 +10476,95 @@
     </w:lvl>
   </w:abstractNum>
   <w:abstractNum w:abstractNumId="23" w15:restartNumberingAfterBreak="0">
+    <w:nsid w:val="6D273C4A"/>
+    <w:multiLevelType w:val="hybridMultilevel"/>
+    <w:tmpl w:val="90BE47DE"/>
+    <w:lvl w:ilvl="0" w:tplc="0409000F">
+      <w:start w:val="1"/>
+      <w:numFmt w:val="decimal"/>
+      <w:lvlText w:val="%1."/>
+      <w:lvlJc w:val="left"/>
+      <w:pPr>
+        <w:ind w:left="720" w:hanging="360"/>
+      </w:pPr>
+      <w:rPr>
+        <w:rFonts w:hint="default"/>
+      </w:rPr>
+    </w:lvl>
+    <w:lvl w:ilvl="1" w:tplc="04090019" w:tentative="1">
+      <w:start w:val="1"/>
+      <w:numFmt w:val="lowerLetter"/>
+      <w:lvlText w:val="%2."/>
+      <w:lvlJc w:val="left"/>
+      <w:pPr>
+        <w:ind w:left="1440" w:hanging="360"/>
+      </w:pPr>
+    </w:lvl>
+    <w:lvl w:ilvl="2" w:tplc="0409001B" w:tentative="1">
+      <w:start w:val="1"/>
+      <w:numFmt w:val="lowerRoman"/>
+      <w:lvlText w:val="%3."/>
+      <w:lvlJc w:val="right"/>
+      <w:pPr>
+        <w:ind w:left="2160" w:hanging="180"/>
+      </w:pPr>
+    </w:lvl>
+    <w:lvl w:ilvl="3" w:tplc="0409000F" w:tentative="1">
+      <w:start w:val="1"/>
+      <w:numFmt w:val="decimal"/>
+      <w:lvlText w:val="%4."/>
+      <w:lvlJc w:val="left"/>
+      <w:pPr>
+        <w:ind w:left="2880" w:hanging="360"/>
+      </w:pPr>
+    </w:lvl>
+    <w:lvl w:ilvl="4" w:tplc="04090019" w:tentative="1">
+      <w:start w:val="1"/>
+      <w:numFmt w:val="lowerLetter"/>
+      <w:lvlText w:val="%5."/>
+      <w:lvlJc w:val="left"/>
+      <w:pPr>
+        <w:ind w:left="3600" w:hanging="360"/>
+      </w:pPr>
+    </w:lvl>
+    <w:lvl w:ilvl="5" w:tplc="0409001B" w:tentative="1">
+      <w:start w:val="1"/>
+      <w:numFmt w:val="lowerRoman"/>
+      <w:lvlText w:val="%6."/>
+      <w:lvlJc w:val="right"/>
+      <w:pPr>
+        <w:ind w:left="4320" w:hanging="180"/>
+      </w:pPr>
+    </w:lvl>
+    <w:lvl w:ilvl="6" w:tplc="0409000F" w:tentative="1">
+      <w:start w:val="1"/>
+      <w:numFmt w:val="decimal"/>
+      <w:lvlText w:val="%7."/>
+      <w:lvlJc w:val="left"/>
+      <w:pPr>
+        <w:ind w:left="5040" w:hanging="360"/>
+      </w:pPr>
+    </w:lvl>
+    <w:lvl w:ilvl="7" w:tplc="04090019" w:tentative="1">
+      <w:start w:val="1"/>
+      <w:numFmt w:val="lowerLetter"/>
+      <w:lvlText w:val="%8."/>
+      <w:lvlJc w:val="left"/>
+      <w:pPr>
+        <w:ind w:left="5760" w:hanging="360"/>
+      </w:pPr>
+    </w:lvl>
+    <w:lvl w:ilvl="8" w:tplc="0409001B" w:tentative="1">
+      <w:start w:val="1"/>
+      <w:numFmt w:val="lowerRoman"/>
+      <w:lvlText w:val="%9."/>
+      <w:lvlJc w:val="right"/>
+      <w:pPr>
+        <w:ind w:left="6480" w:hanging="180"/>
+      </w:pPr>
+    </w:lvl>
+  </w:abstractNum>
+  <w:abstractNum w:abstractNumId="24" w15:restartNumberingAfterBreak="0">
     <w:nsid w:val="6EDB22C1"/>
     <w:multiLevelType w:val="hybridMultilevel"/>
     <w:tmpl w:val="FA320F60"/>
@@ -9466,7 +10677,7 @@
       </w:rPr>
     </w:lvl>
   </w:abstractNum>
-  <w:abstractNum w:abstractNumId="24" w15:restartNumberingAfterBreak="0">
+  <w:abstractNum w:abstractNumId="25" w15:restartNumberingAfterBreak="0">
     <w:nsid w:val="791F655B"/>
     <w:multiLevelType w:val="hybridMultilevel"/>
     <w:tmpl w:val="3EF6B01C"/>
@@ -9595,7 +10806,7 @@
     <w:abstractNumId w:val="20"/>
   </w:num>
   <w:num w:numId="6">
-    <w:abstractNumId w:val="24"/>
+    <w:abstractNumId w:val="25"/>
   </w:num>
   <w:num w:numId="7">
     <w:abstractNumId w:val="12"/>
@@ -9607,7 +10818,7 @@
     <w:abstractNumId w:val="0"/>
   </w:num>
   <w:num w:numId="10">
-    <w:abstractNumId w:val="23"/>
+    <w:abstractNumId w:val="24"/>
   </w:num>
   <w:num w:numId="11">
     <w:abstractNumId w:val="15"/>
@@ -9653,6 +10864,9 @@
   </w:num>
   <w:num w:numId="25">
     <w:abstractNumId w:val="21"/>
+  </w:num>
+  <w:num w:numId="26">
+    <w:abstractNumId w:val="23"/>
   </w:num>
 </w:numbering>
 </file>
@@ -10734,7 +11948,7 @@
 </file>
 
 <file path=customXml/itemProps1.xml><?xml version="1.0" encoding="utf-8"?>
-<ds:datastoreItem xmlns:ds="http://schemas.openxmlformats.org/officeDocument/2006/customXml" ds:itemID="{D1FD6347-C700-466F-AB6F-B9E23EC3DD32}">
+<ds:datastoreItem xmlns:ds="http://schemas.openxmlformats.org/officeDocument/2006/customXml" ds:itemID="{65D5A51E-38BC-4E50-A172-17FBEF63B882}">
   <ds:schemaRefs>
     <ds:schemaRef ds:uri="http://schemas.openxmlformats.org/officeDocument/2006/bibliography"/>
   </ds:schemaRefs>

</xml_diff>